<commit_message>
Première partie en FR de la synthèse
</commit_message>
<xml_diff>
--- a/Synthèse_Benoit/Synthèse_FR.docx
+++ b/Synthèse_Benoit/Synthèse_FR.docx
@@ -132,7 +132,6 @@
                   <w:dataBinding w:prefixMappings="xmlns:ns0='http://schemas.openxmlformats.org/package/2006/metadata/core-properties' xmlns:ns1='http://purl.org/dc/elements/1.1/'" w:xpath="/ns0:coreProperties[1]/ns1:creator[1]" w:storeItemID="{6C3C8BC8-F283-45AE-878A-BAB7291924A1}"/>
                   <w:text/>
                 </w:sdtPr>
-                <w:sdtEndPr/>
                 <w:sdtContent>
                   <w:p>
                     <w:pPr>
@@ -198,7 +197,6 @@
                       <w:calendar w:val="gregorian"/>
                     </w:date>
                   </w:sdtPr>
-                  <w:sdtEndPr/>
                   <w:sdtContent>
                     <w:r>
                       <w:rPr>
@@ -257,7 +255,6 @@
                 <w:dataBinding w:prefixMappings="xmlns:ns0='http://schemas.openxmlformats.org/officeDocument/2006/extended-properties'" w:xpath="/ns0:Properties[1]/ns0:Company[1]" w:storeItemID="{6668398D-A668-4E3E-A5EB-62B293D839F1}"/>
                 <w:text/>
               </w:sdtPr>
-              <w:sdtEndPr/>
               <w:sdtContent>
                 <w:tc>
                   <w:tcPr>
@@ -314,7 +311,6 @@
                   <w:dataBinding w:prefixMappings="xmlns:ns0='http://schemas.openxmlformats.org/package/2006/metadata/core-properties' xmlns:ns1='http://purl.org/dc/elements/1.1/'" w:xpath="/ns0:coreProperties[1]/ns1:title[1]" w:storeItemID="{6C3C8BC8-F283-45AE-878A-BAB7291924A1}"/>
                   <w:text/>
                 </w:sdtPr>
-                <w:sdtEndPr/>
                 <w:sdtContent>
                   <w:p>
                     <w:pPr>
@@ -342,6 +338,7 @@
             </w:tc>
           </w:tr>
           <w:tr>
+            <w:bookmarkStart w:id="1" w:name="_Hlk510451433" w:displacedByCustomXml="next"/>
             <w:sdt>
               <w:sdtPr>
                 <w:rPr>
@@ -349,13 +346,13 @@
                   <w:color w:val="4472C4" w:themeColor="accent1"/>
                   <w:sz w:val="32"/>
                   <w:szCs w:val="88"/>
+                  <w:lang w:val="en-GB"/>
                 </w:rPr>
                 <w:alias w:val="Sous-titre"/>
                 <w:id w:val="13406923"/>
                 <w:dataBinding w:prefixMappings="xmlns:ns0='http://schemas.openxmlformats.org/package/2006/metadata/core-properties' xmlns:ns1='http://purl.org/dc/elements/1.1/'" w:xpath="/ns0:coreProperties[1]/ns1:subject[1]" w:storeItemID="{6C3C8BC8-F283-45AE-878A-BAB7291924A1}"/>
                 <w:text/>
               </w:sdtPr>
-              <w:sdtEndPr/>
               <w:sdtContent>
                 <w:tc>
                   <w:tcPr>
@@ -375,6 +372,7 @@
                         <w:rFonts w:asciiTheme="majorHAnsi" w:hAnsiTheme="majorHAnsi" w:cstheme="majorHAnsi"/>
                         <w:color w:val="4472C4" w:themeColor="accent1"/>
                         <w:sz w:val="24"/>
+                        <w:lang w:val="en-GB"/>
                       </w:rPr>
                     </w:pPr>
                     <w:r>
@@ -383,155 +381,15 @@
                         <w:color w:val="4472C4" w:themeColor="accent1"/>
                         <w:sz w:val="32"/>
                         <w:szCs w:val="88"/>
+                        <w:lang w:val="en-GB"/>
                       </w:rPr>
-                      <w:t xml:space="preserve">Optimal </w:t>
+                      <w:t>Optimal Routing of Electric Vehicles in Networks with charging Nodes: A Dynamic Programming Approach</w:t>
                     </w:r>
-                    <w:proofErr w:type="spellStart"/>
-                    <w:r>
-                      <w:rPr>
-                        <w:rFonts w:eastAsiaTheme="majorEastAsia" w:cstheme="minorHAnsi"/>
-                        <w:color w:val="4472C4" w:themeColor="accent1"/>
-                        <w:sz w:val="32"/>
-                        <w:szCs w:val="88"/>
-                      </w:rPr>
-                      <w:t>Routing</w:t>
-                    </w:r>
-                    <w:proofErr w:type="spellEnd"/>
-                    <w:r>
-                      <w:rPr>
-                        <w:rFonts w:eastAsiaTheme="majorEastAsia" w:cstheme="minorHAnsi"/>
-                        <w:color w:val="4472C4" w:themeColor="accent1"/>
-                        <w:sz w:val="32"/>
-                        <w:szCs w:val="88"/>
-                      </w:rPr>
-                      <w:t xml:space="preserve"> of Electric </w:t>
-                    </w:r>
-                    <w:proofErr w:type="spellStart"/>
-                    <w:r>
-                      <w:rPr>
-                        <w:rFonts w:eastAsiaTheme="majorEastAsia" w:cstheme="minorHAnsi"/>
-                        <w:color w:val="4472C4" w:themeColor="accent1"/>
-                        <w:sz w:val="32"/>
-                        <w:szCs w:val="88"/>
-                      </w:rPr>
-                      <w:t>Vehicles</w:t>
-                    </w:r>
-                    <w:proofErr w:type="spellEnd"/>
-                    <w:r>
-                      <w:rPr>
-                        <w:rFonts w:eastAsiaTheme="majorEastAsia" w:cstheme="minorHAnsi"/>
-                        <w:color w:val="4472C4" w:themeColor="accent1"/>
-                        <w:sz w:val="32"/>
-                        <w:szCs w:val="88"/>
-                      </w:rPr>
-                      <w:t xml:space="preserve"> in Networks </w:t>
-                    </w:r>
-                    <w:proofErr w:type="spellStart"/>
-                    <w:r>
-                      <w:rPr>
-                        <w:rFonts w:eastAsiaTheme="majorEastAsia" w:cstheme="minorHAnsi"/>
-                        <w:color w:val="4472C4" w:themeColor="accent1"/>
-                        <w:sz w:val="32"/>
-                        <w:szCs w:val="88"/>
-                      </w:rPr>
-                      <w:t>with</w:t>
-                    </w:r>
-                    <w:proofErr w:type="spellEnd"/>
-                    <w:r>
-                      <w:rPr>
-                        <w:rFonts w:eastAsiaTheme="majorEastAsia" w:cstheme="minorHAnsi"/>
-                        <w:color w:val="4472C4" w:themeColor="accent1"/>
-                        <w:sz w:val="32"/>
-                        <w:szCs w:val="88"/>
-                      </w:rPr>
-                      <w:t xml:space="preserve"> </w:t>
-                    </w:r>
-                    <w:proofErr w:type="spellStart"/>
-                    <w:r>
-                      <w:rPr>
-                        <w:rFonts w:eastAsiaTheme="majorEastAsia" w:cstheme="minorHAnsi"/>
-                        <w:color w:val="4472C4" w:themeColor="accent1"/>
-                        <w:sz w:val="32"/>
-                        <w:szCs w:val="88"/>
-                      </w:rPr>
-                      <w:t>charging</w:t>
-                    </w:r>
-                    <w:proofErr w:type="spellEnd"/>
-                    <w:r>
-                      <w:rPr>
-                        <w:rFonts w:eastAsiaTheme="majorEastAsia" w:cstheme="minorHAnsi"/>
-                        <w:color w:val="4472C4" w:themeColor="accent1"/>
-                        <w:sz w:val="32"/>
-                        <w:szCs w:val="88"/>
-                      </w:rPr>
-                      <w:t xml:space="preserve"> </w:t>
-                    </w:r>
-                    <w:proofErr w:type="spellStart"/>
-                    <w:proofErr w:type="gramStart"/>
-                    <w:r>
-                      <w:rPr>
-                        <w:rFonts w:eastAsiaTheme="majorEastAsia" w:cstheme="minorHAnsi"/>
-                        <w:color w:val="4472C4" w:themeColor="accent1"/>
-                        <w:sz w:val="32"/>
-                        <w:szCs w:val="88"/>
-                      </w:rPr>
-                      <w:t>Nodes</w:t>
-                    </w:r>
-                    <w:proofErr w:type="spellEnd"/>
-                    <w:r>
-                      <w:rPr>
-                        <w:rFonts w:eastAsiaTheme="majorEastAsia" w:cstheme="minorHAnsi"/>
-                        <w:color w:val="4472C4" w:themeColor="accent1"/>
-                        <w:sz w:val="32"/>
-                        <w:szCs w:val="88"/>
-                      </w:rPr>
-                      <w:t>:</w:t>
-                    </w:r>
-                    <w:proofErr w:type="gramEnd"/>
-                    <w:r>
-                      <w:rPr>
-                        <w:rFonts w:eastAsiaTheme="majorEastAsia" w:cstheme="minorHAnsi"/>
-                        <w:color w:val="4472C4" w:themeColor="accent1"/>
-                        <w:sz w:val="32"/>
-                        <w:szCs w:val="88"/>
-                      </w:rPr>
-                      <w:t xml:space="preserve"> A Dynamic </w:t>
-                    </w:r>
-                    <w:proofErr w:type="spellStart"/>
-                    <w:r>
-                      <w:rPr>
-                        <w:rFonts w:eastAsiaTheme="majorEastAsia" w:cstheme="minorHAnsi"/>
-                        <w:color w:val="4472C4" w:themeColor="accent1"/>
-                        <w:sz w:val="32"/>
-                        <w:szCs w:val="88"/>
-                      </w:rPr>
-                      <w:t>Programming</w:t>
-                    </w:r>
-                    <w:proofErr w:type="spellEnd"/>
-                    <w:r>
-                      <w:rPr>
-                        <w:rFonts w:eastAsiaTheme="majorEastAsia" w:cstheme="minorHAnsi"/>
-                        <w:color w:val="4472C4" w:themeColor="accent1"/>
-                        <w:sz w:val="32"/>
-                        <w:szCs w:val="88"/>
-                      </w:rPr>
-                      <w:t xml:space="preserve"> </w:t>
-                    </w:r>
-                    <w:proofErr w:type="spellStart"/>
-                    <w:r>
-                      <w:rPr>
-                        <w:rFonts w:eastAsiaTheme="majorEastAsia" w:cstheme="minorHAnsi"/>
-                        <w:color w:val="4472C4" w:themeColor="accent1"/>
-                        <w:sz w:val="32"/>
-                        <w:szCs w:val="88"/>
-                      </w:rPr>
-                      <w:t>Approach</w:t>
-                    </w:r>
-                    <w:proofErr w:type="spellEnd"/>
                   </w:p>
                 </w:tc>
               </w:sdtContent>
             </w:sdt>
+            <w:bookmarkEnd w:id="1" w:displacedByCustomXml="prev"/>
           </w:tr>
         </w:tbl>
         <w:p>
@@ -550,6 +408,7 @@
               <w:color w:val="4472C4" w:themeColor="accent1"/>
               <w:sz w:val="28"/>
               <w:szCs w:val="28"/>
+              <w:lang w:val="en-GB"/>
             </w:rPr>
             <w:br w:type="page"/>
           </w:r>
@@ -2717,74 +2576,207 @@
     </w:p>
     <w:p>
       <w:pPr>
+        <w:rPr>
+          <w:color w:val="4472C4" w:themeColor="accent1"/>
+        </w:rPr>
+      </w:pPr>
+    </w:p>
+    <w:p>
+      <w:pPr>
         <w:pStyle w:val="Titre1"/>
       </w:pPr>
-      <w:bookmarkStart w:id="1" w:name="_Toc510435865"/>
+      <w:bookmarkStart w:id="2" w:name="_Toc510435865"/>
       <w:r>
         <w:lastRenderedPageBreak/>
         <w:t>Introduction :</w:t>
-      </w:r>
-      <w:bookmarkEnd w:id="1"/>
-    </w:p>
-    <w:p>
-      <w:pPr>
-        <w:ind w:left="360"/>
-      </w:pPr>
-      <w:r>
-        <w:t xml:space="preserve">Andreas </w:t>
-      </w:r>
-      <w:proofErr w:type="spellStart"/>
-      <w:r>
-        <w:t>Malikopoulos</w:t>
-      </w:r>
-      <w:proofErr w:type="spellEnd"/>
-      <w:r>
-        <w:t xml:space="preserve"> et </w:t>
-      </w:r>
-      <w:proofErr w:type="spellStart"/>
-      <w:r>
-        <w:t>Sepideh</w:t>
-      </w:r>
-      <w:proofErr w:type="spellEnd"/>
-      <w:r>
-        <w:t xml:space="preserve"> </w:t>
-      </w:r>
-      <w:proofErr w:type="spellStart"/>
-      <w:r>
-        <w:t>Pourazam</w:t>
-      </w:r>
-      <w:proofErr w:type="spellEnd"/>
-      <w:r>
-        <w:t xml:space="preserve"> deux des auteurs de cet article avaient déjà réalisé u</w:t>
-      </w:r>
-    </w:p>
-    <w:p>
-      <w:pPr>
-        <w:pStyle w:val="Titre1"/>
-      </w:pPr>
-      <w:bookmarkStart w:id="2" w:name="_Toc510435866"/>
-      <w:r>
-        <w:t>Route pour un véhicule électrique :</w:t>
       </w:r>
       <w:bookmarkEnd w:id="2"/>
     </w:p>
     <w:p>
       <w:pPr>
-        <w:pStyle w:val="Titre2"/>
-      </w:pPr>
-      <w:bookmarkStart w:id="3" w:name="_Toc510435867"/>
-      <w:r>
-        <w:t>Hypothèses et contraintes :</w:t>
+        <w:ind w:left="360"/>
+        <w:jc w:val="both"/>
+      </w:pPr>
+      <w:r>
+        <w:t>Dans cette synthèse, nous étudierons un article scientifique choisit à partir de recherche sur internet et basé sur la lecture d’introduction ou des parties « Abstract ».</w:t>
+      </w:r>
+      <w:r>
+        <w:t xml:space="preserve"> Le but étant de coller au maximum avec les besoins de notre projet.</w:t>
+      </w:r>
+    </w:p>
+    <w:p>
+      <w:pPr>
+        <w:ind w:left="360"/>
+        <w:jc w:val="both"/>
+      </w:pPr>
+      <w:r>
+        <w:t>Mon choix c’est porté sur l’</w:t>
+      </w:r>
+      <w:r>
+        <w:t xml:space="preserve">article </w:t>
+      </w:r>
+      <w:r>
+        <w:t>« </w:t>
+      </w:r>
+      <w:r>
+        <w:t xml:space="preserve">Optimal </w:t>
+      </w:r>
+      <w:proofErr w:type="spellStart"/>
+      <w:r>
+        <w:t>Routing</w:t>
+      </w:r>
+      <w:proofErr w:type="spellEnd"/>
+      <w:r>
+        <w:t xml:space="preserve"> of Electric </w:t>
+      </w:r>
+      <w:proofErr w:type="spellStart"/>
+      <w:r>
+        <w:t>Vehicles</w:t>
+      </w:r>
+      <w:proofErr w:type="spellEnd"/>
+      <w:r>
+        <w:t xml:space="preserve"> in Networks </w:t>
+      </w:r>
+      <w:proofErr w:type="spellStart"/>
+      <w:r>
+        <w:t>with</w:t>
+      </w:r>
+      <w:proofErr w:type="spellEnd"/>
+      <w:r>
+        <w:t xml:space="preserve"> </w:t>
+      </w:r>
+      <w:proofErr w:type="spellStart"/>
+      <w:r>
+        <w:t>charging</w:t>
+      </w:r>
+      <w:proofErr w:type="spellEnd"/>
+      <w:r>
+        <w:t xml:space="preserve"> </w:t>
+      </w:r>
+      <w:proofErr w:type="spellStart"/>
+      <w:proofErr w:type="gramStart"/>
+      <w:r>
+        <w:t>Nodes</w:t>
+      </w:r>
+      <w:proofErr w:type="spellEnd"/>
+      <w:r>
+        <w:t>:</w:t>
+      </w:r>
+      <w:proofErr w:type="gramEnd"/>
+      <w:r>
+        <w:t xml:space="preserve"> A Dynamic </w:t>
+      </w:r>
+      <w:proofErr w:type="spellStart"/>
+      <w:r>
+        <w:t>Programming</w:t>
+      </w:r>
+      <w:proofErr w:type="spellEnd"/>
+      <w:r>
+        <w:t xml:space="preserve"> </w:t>
+      </w:r>
+      <w:proofErr w:type="spellStart"/>
+      <w:r>
+        <w:t>Approach</w:t>
+      </w:r>
+      <w:proofErr w:type="spellEnd"/>
+      <w:r>
+        <w:t xml:space="preserve"> » réalisé par trois scientifiques de l’université de Boston et un scientifique de l’institut des dynamiques urbaines de </w:t>
+      </w:r>
+      <w:proofErr w:type="spellStart"/>
+      <w:r>
+        <w:t>Oak</w:t>
+      </w:r>
+      <w:proofErr w:type="spellEnd"/>
+      <w:r>
+        <w:t xml:space="preserve"> Ridge. Cet article est la suite de deux articles écrit par deux des scientifiques de l’université de Boston dont le but étaient l’étude des chemins homogènes</w:t>
+      </w:r>
+      <w:r>
+        <w:t xml:space="preserve"> </w:t>
+      </w:r>
+      <w:r>
+        <w:rPr>
+          <w:i/>
+        </w:rPr>
+        <w:t>[1]</w:t>
+      </w:r>
+      <w:r>
+        <w:t xml:space="preserve"> </w:t>
+      </w:r>
+      <w:r>
+        <w:t xml:space="preserve">et non-homogènes </w:t>
+      </w:r>
+      <w:r>
+        <w:rPr>
+          <w:i/>
+        </w:rPr>
+        <w:t>[2]</w:t>
+      </w:r>
+      <w:r>
+        <w:t xml:space="preserve"> entre l</w:t>
+      </w:r>
+      <w:r>
+        <w:t xml:space="preserve">es stations de recharges </w:t>
+      </w:r>
+      <w:r>
+        <w:t xml:space="preserve">pour une voiture électrique </w:t>
+      </w:r>
+      <w:r>
+        <w:t>grâce à la formulation et la résolution d’un modèle, le modèle MINLP (Mixed Integer Non-</w:t>
+      </w:r>
+      <w:proofErr w:type="spellStart"/>
+      <w:r>
+        <w:t>Linear</w:t>
+      </w:r>
+      <w:proofErr w:type="spellEnd"/>
+      <w:r>
+        <w:t xml:space="preserve"> </w:t>
+      </w:r>
+      <w:proofErr w:type="spellStart"/>
+      <w:r>
+        <w:t>Programming</w:t>
+      </w:r>
+      <w:proofErr w:type="spellEnd"/>
+      <w:r>
+        <w:t xml:space="preserve"> </w:t>
+      </w:r>
+      <w:proofErr w:type="spellStart"/>
+      <w:r>
+        <w:t>Problem</w:t>
+      </w:r>
+      <w:proofErr w:type="spellEnd"/>
+      <w:r>
+        <w:t xml:space="preserve">). </w:t>
+      </w:r>
+      <w:r>
+        <w:t xml:space="preserve"> </w:t>
+      </w:r>
+      <w:r>
+        <w:t xml:space="preserve">Le but de cet article est de proposer le </w:t>
+      </w:r>
+      <w:r>
+        <w:t xml:space="preserve">chemin optimal </w:t>
+      </w:r>
+      <w:r>
+        <w:t>pour un problème dynamique, cette-à-dire, un problème lié à la gestion du trafic et à la mise en place de plusieurs voitures électriques au sein du modèle.</w:t>
+      </w:r>
+    </w:p>
+    <w:p>
+      <w:pPr>
+        <w:pStyle w:val="Titre1"/>
+      </w:pPr>
+      <w:bookmarkStart w:id="3" w:name="_Toc510435866"/>
+      <w:r>
+        <w:t>Route pour un véhicule électrique :</w:t>
       </w:r>
       <w:bookmarkEnd w:id="3"/>
     </w:p>
     <w:p>
       <w:pPr>
-        <w:pStyle w:val="Titre3"/>
-      </w:pPr>
-      <w:bookmarkStart w:id="4" w:name="_Toc510435868"/>
-      <w:r>
-        <w:t>Hypothèses :</w:t>
+        <w:pStyle w:val="Titre2"/>
+      </w:pPr>
+      <w:bookmarkStart w:id="4" w:name="_Toc510435867"/>
+      <w:r>
+        <w:t>Hypothèses et contraintes :</w:t>
       </w:r>
       <w:bookmarkEnd w:id="4"/>
     </w:p>
@@ -2792,49 +2784,1597 @@
       <w:pPr>
         <w:pStyle w:val="Titre3"/>
       </w:pPr>
-      <w:bookmarkStart w:id="5" w:name="_Toc510435869"/>
-      <w:r>
-        <w:t>Contraintes :</w:t>
+      <w:bookmarkStart w:id="5" w:name="_Toc510435868"/>
+      <w:r>
+        <w:t>Hypothèses :</w:t>
       </w:r>
       <w:bookmarkEnd w:id="5"/>
     </w:p>
     <w:p>
-      <w:pPr>
-        <w:pStyle w:val="Titre2"/>
-      </w:pPr>
-      <w:bookmarkStart w:id="6" w:name="_Toc510435870"/>
-      <w:r>
-        <w:t>Approche utilisée :</w:t>
+      <w:r>
+        <w:t>Les hypothèses sont les suivantes :</w:t>
+      </w:r>
+    </w:p>
+    <w:p>
+      <w:pPr>
+        <w:pStyle w:val="Paragraphedeliste"/>
+        <w:numPr>
+          <w:ilvl w:val="0"/>
+          <w:numId w:val="49"/>
+        </w:numPr>
+      </w:pPr>
+      <w:r>
+        <w:t xml:space="preserve">Un nombre n </w:t>
+      </w:r>
+      <w:r>
+        <w:t>de nœuds.</w:t>
+      </w:r>
+    </w:p>
+    <w:p>
+      <w:pPr>
+        <w:pStyle w:val="Paragraphedeliste"/>
+        <w:numPr>
+          <w:ilvl w:val="0"/>
+          <w:numId w:val="49"/>
+        </w:numPr>
+      </w:pPr>
+      <w:r>
+        <w:t>Tous les nœuds sont supposé être des bornes de recharge.</w:t>
+      </w:r>
+    </w:p>
+    <w:p>
+      <w:pPr>
+        <w:pStyle w:val="Paragraphedeliste"/>
+        <w:numPr>
+          <w:ilvl w:val="0"/>
+          <w:numId w:val="49"/>
+        </w:numPr>
+      </w:pPr>
+      <w:r>
+        <w:t>Un point de départ ainsi qu’un point d’arrivé.</w:t>
+      </w:r>
+    </w:p>
+    <w:p>
+      <w:pPr>
+        <w:pStyle w:val="Paragraphedeliste"/>
+        <w:numPr>
+          <w:ilvl w:val="0"/>
+          <w:numId w:val="49"/>
+        </w:numPr>
+      </w:pPr>
+      <w:r>
+        <w:t>De (1, …, n) avec 1 nœuds de départ et n nœuds d’arrivé.</w:t>
+      </w:r>
+    </w:p>
+    <w:p>
+      <w:pPr>
+        <w:pStyle w:val="Paragraphedeliste"/>
+        <w:numPr>
+          <w:ilvl w:val="0"/>
+          <w:numId w:val="49"/>
+        </w:numPr>
+      </w:pPr>
+      <w:r>
+        <w:t xml:space="preserve">Un arc (i, j) prend en paramètre le temps de voyage </w:t>
+      </w:r>
+      <m:oMath>
+        <m:sSub>
+          <m:sSubPr>
+            <m:ctrlPr>
+              <w:rPr>
+                <w:rFonts w:ascii="Cambria Math" w:hAnsi="Cambria Math"/>
+                <w:i/>
+              </w:rPr>
+            </m:ctrlPr>
+          </m:sSubPr>
+          <m:e>
+            <m:r>
+              <w:rPr>
+                <w:rFonts w:ascii="Cambria Math" w:hAnsi="Cambria Math"/>
+              </w:rPr>
+              <m:t>τ</m:t>
+            </m:r>
+          </m:e>
+          <m:sub>
+            <m:r>
+              <w:rPr>
+                <w:rFonts w:ascii="Cambria Math" w:hAnsi="Cambria Math"/>
+              </w:rPr>
+              <m:t>ij</m:t>
+            </m:r>
+          </m:sub>
+        </m:sSub>
+        <m:r>
+          <w:rPr>
+            <w:rFonts w:ascii="Cambria Math" w:hAnsi="Cambria Math"/>
+          </w:rPr>
+          <m:t xml:space="preserve"> </m:t>
+        </m:r>
+      </m:oMath>
+      <w:r>
+        <w:t xml:space="preserve">et la consommation d’énergie </w:t>
+      </w:r>
+      <m:oMath>
+        <m:sSub>
+          <m:sSubPr>
+            <m:ctrlPr>
+              <w:rPr>
+                <w:rFonts w:ascii="Cambria Math" w:hAnsi="Cambria Math"/>
+                <w:i/>
+              </w:rPr>
+            </m:ctrlPr>
+          </m:sSubPr>
+          <m:e>
+            <m:r>
+              <w:rPr>
+                <w:rFonts w:ascii="Cambria Math" w:hAnsi="Cambria Math"/>
+              </w:rPr>
+              <m:t>e</m:t>
+            </m:r>
+          </m:e>
+          <m:sub>
+            <m:r>
+              <w:rPr>
+                <w:rFonts w:ascii="Cambria Math" w:hAnsi="Cambria Math"/>
+              </w:rPr>
+              <m:t>ij</m:t>
+            </m:r>
+          </m:sub>
+        </m:sSub>
+      </m:oMath>
+      <w:r>
+        <w:t xml:space="preserve"> nécessaire au parcours entre i et j.</w:t>
+      </w:r>
+    </w:p>
+    <w:p>
+      <w:pPr>
+        <w:pStyle w:val="Paragraphedeliste"/>
+        <w:numPr>
+          <w:ilvl w:val="0"/>
+          <w:numId w:val="49"/>
+        </w:numPr>
+      </w:pPr>
+      <w:r>
+        <w:t>Si des nœuds ne sont pas connecté, alors le temps est infini.</w:t>
+      </w:r>
+    </w:p>
+    <w:p>
+      <w:pPr>
+        <w:pStyle w:val="Paragraphedeliste"/>
+        <w:numPr>
+          <w:ilvl w:val="0"/>
+          <w:numId w:val="49"/>
+        </w:numPr>
+      </w:pPr>
+      <m:oMath>
+        <m:sSub>
+          <m:sSubPr>
+            <m:ctrlPr>
+              <w:rPr>
+                <w:rFonts w:ascii="Cambria Math" w:hAnsi="Cambria Math"/>
+                <w:i/>
+              </w:rPr>
+            </m:ctrlPr>
+          </m:sSubPr>
+          <m:e>
+            <m:r>
+              <w:rPr>
+                <w:rFonts w:ascii="Cambria Math" w:hAnsi="Cambria Math"/>
+              </w:rPr>
+              <m:t>e</m:t>
+            </m:r>
+          </m:e>
+          <m:sub>
+            <m:r>
+              <w:rPr>
+                <w:rFonts w:ascii="Cambria Math" w:hAnsi="Cambria Math"/>
+              </w:rPr>
+              <m:t>ij</m:t>
+            </m:r>
+          </m:sub>
+        </m:sSub>
+      </m:oMath>
+      <w:proofErr w:type="gramStart"/>
+      <w:r>
+        <w:rPr>
+          <w:rFonts w:eastAsiaTheme="minorEastAsia"/>
+        </w:rPr>
+        <w:t>peut</w:t>
+      </w:r>
+      <w:proofErr w:type="gramEnd"/>
+      <w:r>
+        <w:rPr>
+          <w:rFonts w:eastAsiaTheme="minorEastAsia"/>
+        </w:rPr>
+        <w:t xml:space="preserve"> être négatif, si la voiture se recharge par freinage ou autres (exemple, descente de montagne…).</w:t>
+      </w:r>
+    </w:p>
+    <w:p>
+      <w:pPr>
+        <w:pStyle w:val="Paragraphedeliste"/>
+        <w:numPr>
+          <w:ilvl w:val="0"/>
+          <w:numId w:val="49"/>
+        </w:numPr>
+      </w:pPr>
+      <w:r>
+        <w:t>Enfin B est la capacité de charge du véhicule électrique.</w:t>
+      </w:r>
+    </w:p>
+    <w:p>
+      <w:pPr>
+        <w:pStyle w:val="Paragraphedeliste"/>
+        <w:numPr>
+          <w:ilvl w:val="0"/>
+          <w:numId w:val="49"/>
+        </w:numPr>
+      </w:pPr>
+      <m:oMath>
+        <m:sSub>
+          <m:sSubPr>
+            <m:ctrlPr>
+              <w:rPr>
+                <w:rFonts w:ascii="Cambria Math" w:hAnsi="Cambria Math"/>
+                <w:i/>
+              </w:rPr>
+            </m:ctrlPr>
+          </m:sSubPr>
+          <m:e>
+            <m:r>
+              <w:rPr>
+                <w:rFonts w:ascii="Cambria Math" w:hAnsi="Cambria Math"/>
+              </w:rPr>
+              <m:t>r</m:t>
+            </m:r>
+          </m:e>
+          <m:sub>
+            <m:r>
+              <w:rPr>
+                <w:rFonts w:ascii="Cambria Math" w:hAnsi="Cambria Math"/>
+              </w:rPr>
+              <m:t>i</m:t>
+            </m:r>
+          </m:sub>
+        </m:sSub>
+      </m:oMath>
+      <w:r>
+        <w:rPr>
+          <w:rFonts w:eastAsiaTheme="minorEastAsia"/>
+        </w:rPr>
+        <w:t xml:space="preserve"> </w:t>
+      </w:r>
+      <w:proofErr w:type="gramStart"/>
+      <w:r>
+        <w:rPr>
+          <w:rFonts w:eastAsiaTheme="minorEastAsia"/>
+        </w:rPr>
+        <w:t>est</w:t>
+      </w:r>
+      <w:proofErr w:type="gramEnd"/>
+      <w:r>
+        <w:rPr>
+          <w:rFonts w:eastAsiaTheme="minorEastAsia"/>
+        </w:rPr>
+        <w:t xml:space="preserve"> le montant d’énergie rechargé à la borne i.</w:t>
+      </w:r>
+    </w:p>
+    <w:p>
+      <w:pPr>
+        <w:pStyle w:val="Titre3"/>
+      </w:pPr>
+      <w:bookmarkStart w:id="6" w:name="_Toc510435869"/>
+      <w:r>
+        <w:t>Contraintes :</w:t>
       </w:r>
       <w:bookmarkEnd w:id="6"/>
     </w:p>
     <w:p>
       <w:pPr>
+        <w:pStyle w:val="Paragraphedeliste"/>
+        <w:numPr>
+          <w:ilvl w:val="0"/>
+          <w:numId w:val="49"/>
+        </w:numPr>
+      </w:pPr>
+      <w:r>
+        <w:t xml:space="preserve">Le véhicule est seul sur les routes et n’est donc pas influencé par le trafic. Ainsi </w:t>
+      </w:r>
+      <m:oMath>
+        <m:sSub>
+          <m:sSubPr>
+            <m:ctrlPr>
+              <w:rPr>
+                <w:rFonts w:ascii="Cambria Math" w:hAnsi="Cambria Math"/>
+                <w:i/>
+              </w:rPr>
+            </m:ctrlPr>
+          </m:sSubPr>
+          <m:e>
+            <m:r>
+              <w:rPr>
+                <w:rFonts w:ascii="Cambria Math" w:hAnsi="Cambria Math"/>
+              </w:rPr>
+              <m:t>e</m:t>
+            </m:r>
+          </m:e>
+          <m:sub>
+            <m:r>
+              <w:rPr>
+                <w:rFonts w:ascii="Cambria Math" w:hAnsi="Cambria Math"/>
+              </w:rPr>
+              <m:t>ij</m:t>
+            </m:r>
+          </m:sub>
+        </m:sSub>
+      </m:oMath>
+      <w:r>
+        <w:rPr>
+          <w:rFonts w:eastAsiaTheme="minorEastAsia"/>
+        </w:rPr>
+        <w:t xml:space="preserve">et </w:t>
+      </w:r>
+      <w:r>
+        <w:t xml:space="preserve"> </w:t>
+      </w:r>
+      <m:oMath>
+        <m:sSub>
+          <m:sSubPr>
+            <m:ctrlPr>
+              <w:rPr>
+                <w:rFonts w:ascii="Cambria Math" w:hAnsi="Cambria Math"/>
+                <w:i/>
+              </w:rPr>
+            </m:ctrlPr>
+          </m:sSubPr>
+          <m:e>
+            <m:r>
+              <w:rPr>
+                <w:rFonts w:ascii="Cambria Math" w:hAnsi="Cambria Math"/>
+              </w:rPr>
+              <m:t>τ</m:t>
+            </m:r>
+          </m:e>
+          <m:sub>
+            <m:r>
+              <w:rPr>
+                <w:rFonts w:ascii="Cambria Math" w:hAnsi="Cambria Math"/>
+              </w:rPr>
+              <m:t>ij</m:t>
+            </m:r>
+          </m:sub>
+        </m:sSub>
+      </m:oMath>
+      <w:r>
+        <w:rPr>
+          <w:rFonts w:eastAsiaTheme="minorEastAsia"/>
+        </w:rPr>
+        <w:t>sont fixe.</w:t>
+      </w:r>
+    </w:p>
+    <w:p>
+      <w:pPr>
+        <w:pStyle w:val="Paragraphedeliste"/>
+        <w:numPr>
+          <w:ilvl w:val="0"/>
+          <w:numId w:val="49"/>
+        </w:numPr>
+      </w:pPr>
+      <w:r>
+        <w:t>Définir le montant de recharge nécessaire par station lors du parcours.</w:t>
+      </w:r>
+    </w:p>
+    <w:p>
+      <w:pPr>
         <w:pStyle w:val="Titre2"/>
       </w:pPr>
-      <w:bookmarkStart w:id="7" w:name="_Toc510435871"/>
-      <w:r>
-        <w:t>Résultats obtenus :</w:t>
+      <w:bookmarkStart w:id="7" w:name="_Toc510435870"/>
+      <w:r>
+        <w:t>Approche utilisée :</w:t>
       </w:r>
       <w:bookmarkEnd w:id="7"/>
     </w:p>
     <w:p>
+      <w:r>
+        <w:t xml:space="preserve">L’approche utilisé est en lien avec l’algorithme de Dijkstra, un algorithme </w:t>
+      </w:r>
+      <w:r>
+        <w:t xml:space="preserve">de méthode exact. Chaque </w:t>
+      </w:r>
+      <w:r>
+        <w:t>nœud</w:t>
+      </w:r>
+      <w:r>
+        <w:t xml:space="preserve"> se voit attribuer un coût</w:t>
+      </w:r>
+      <w:r>
+        <w:t xml:space="preserve"> Q</w:t>
+      </w:r>
+      <w:r>
+        <w:t>, ce coût est le coût du point de départ au nœud j. Ce calcul est réalisé par la formule suivante :</w:t>
+      </w:r>
+    </w:p>
+    <w:p>
+      <w:pPr>
+        <w:jc w:val="center"/>
+        <w:rPr>
+          <w:rFonts w:eastAsiaTheme="minorEastAsia"/>
+        </w:rPr>
+      </w:pPr>
+      <m:oMathPara>
+        <m:oMath>
+          <m:r>
+            <w:rPr>
+              <w:rFonts w:ascii="Cambria Math" w:hAnsi="Cambria Math"/>
+            </w:rPr>
+            <m:t>Q</m:t>
+          </m:r>
+          <m:d>
+            <m:dPr>
+              <m:ctrlPr>
+                <w:rPr>
+                  <w:rFonts w:ascii="Cambria Math" w:hAnsi="Cambria Math"/>
+                  <w:i/>
+                </w:rPr>
+              </m:ctrlPr>
+            </m:dPr>
+            <m:e>
+              <m:r>
+                <w:rPr>
+                  <w:rFonts w:ascii="Cambria Math" w:hAnsi="Cambria Math"/>
+                </w:rPr>
+                <m:t xml:space="preserve">i, </m:t>
+              </m:r>
+              <m:sSub>
+                <m:sSubPr>
+                  <m:ctrlPr>
+                    <w:rPr>
+                      <w:rFonts w:ascii="Cambria Math" w:hAnsi="Cambria Math"/>
+                      <w:i/>
+                    </w:rPr>
+                  </m:ctrlPr>
+                </m:sSubPr>
+                <m:e>
+                  <m:r>
+                    <w:rPr>
+                      <w:rFonts w:ascii="Cambria Math" w:hAnsi="Cambria Math"/>
+                    </w:rPr>
+                    <m:t>E</m:t>
+                  </m:r>
+                </m:e>
+                <m:sub>
+                  <m:r>
+                    <w:rPr>
+                      <w:rFonts w:ascii="Cambria Math" w:hAnsi="Cambria Math"/>
+                    </w:rPr>
+                    <m:t>i</m:t>
+                  </m:r>
+                </m:sub>
+              </m:sSub>
+            </m:e>
+          </m:d>
+          <m:r>
+            <w:rPr>
+              <w:rFonts w:ascii="Cambria Math" w:hAnsi="Cambria Math"/>
+            </w:rPr>
+            <m:t>=</m:t>
+          </m:r>
+          <m:func>
+            <m:funcPr>
+              <m:ctrlPr>
+                <w:rPr>
+                  <w:rFonts w:ascii="Cambria Math" w:hAnsi="Cambria Math"/>
+                  <w:i/>
+                </w:rPr>
+              </m:ctrlPr>
+            </m:funcPr>
+            <m:fName>
+              <m:r>
+                <m:rPr>
+                  <m:sty m:val="p"/>
+                </m:rPr>
+                <w:rPr>
+                  <w:rFonts w:ascii="Cambria Math" w:hAnsi="Cambria Math"/>
+                </w:rPr>
+                <m:t>min</m:t>
+              </m:r>
+            </m:fName>
+            <m:e>
+              <m:r>
+                <w:rPr>
+                  <w:rFonts w:ascii="Cambria Math" w:hAnsi="Cambria Math"/>
+                </w:rPr>
+                <m:t>[Q</m:t>
+              </m:r>
+              <m:d>
+                <m:dPr>
+                  <m:ctrlPr>
+                    <w:rPr>
+                      <w:rFonts w:ascii="Cambria Math" w:hAnsi="Cambria Math"/>
+                      <w:i/>
+                    </w:rPr>
+                  </m:ctrlPr>
+                </m:dPr>
+                <m:e>
+                  <m:r>
+                    <w:rPr>
+                      <w:rFonts w:ascii="Cambria Math" w:hAnsi="Cambria Math"/>
+                    </w:rPr>
+                    <m:t xml:space="preserve">j, </m:t>
+                  </m:r>
+                  <m:sSub>
+                    <m:sSubPr>
+                      <m:ctrlPr>
+                        <w:rPr>
+                          <w:rFonts w:ascii="Cambria Math" w:hAnsi="Cambria Math"/>
+                          <w:i/>
+                        </w:rPr>
+                      </m:ctrlPr>
+                    </m:sSubPr>
+                    <m:e>
+                      <m:r>
+                        <w:rPr>
+                          <w:rFonts w:ascii="Cambria Math" w:hAnsi="Cambria Math"/>
+                        </w:rPr>
+                        <m:t>E</m:t>
+                      </m:r>
+                    </m:e>
+                    <m:sub>
+                      <m:r>
+                        <w:rPr>
+                          <w:rFonts w:ascii="Cambria Math" w:hAnsi="Cambria Math"/>
+                        </w:rPr>
+                        <m:t>j</m:t>
+                      </m:r>
+                    </m:sub>
+                  </m:sSub>
+                </m:e>
+              </m:d>
+              <m:r>
+                <w:rPr>
+                  <w:rFonts w:ascii="Cambria Math" w:hAnsi="Cambria Math"/>
+                </w:rPr>
+                <m:t>+</m:t>
+              </m:r>
+              <m:sSub>
+                <m:sSubPr>
+                  <m:ctrlPr>
+                    <w:rPr>
+                      <w:rFonts w:ascii="Cambria Math" w:hAnsi="Cambria Math"/>
+                      <w:i/>
+                    </w:rPr>
+                  </m:ctrlPr>
+                </m:sSubPr>
+                <m:e>
+                  <m:r>
+                    <w:rPr>
+                      <w:rFonts w:ascii="Cambria Math" w:hAnsi="Cambria Math"/>
+                    </w:rPr>
+                    <m:t>τ</m:t>
+                  </m:r>
+                </m:e>
+                <m:sub>
+                  <m:r>
+                    <w:rPr>
+                      <w:rFonts w:ascii="Cambria Math" w:hAnsi="Cambria Math"/>
+                    </w:rPr>
+                    <m:t>ij</m:t>
+                  </m:r>
+                </m:sub>
+              </m:sSub>
+              <m:r>
+                <w:rPr>
+                  <w:rFonts w:ascii="Cambria Math" w:hAnsi="Cambria Math"/>
+                </w:rPr>
+                <m:t>+(</m:t>
+              </m:r>
+              <m:sSub>
+                <m:sSubPr>
+                  <m:ctrlPr>
+                    <w:rPr>
+                      <w:rFonts w:ascii="Cambria Math" w:hAnsi="Cambria Math"/>
+                      <w:i/>
+                    </w:rPr>
+                  </m:ctrlPr>
+                </m:sSubPr>
+                <m:e>
+                  <m:r>
+                    <w:rPr>
+                      <w:rFonts w:ascii="Cambria Math" w:hAnsi="Cambria Math"/>
+                    </w:rPr>
+                    <m:t>E</m:t>
+                  </m:r>
+                </m:e>
+                <m:sub>
+                  <m:r>
+                    <w:rPr>
+                      <w:rFonts w:ascii="Cambria Math" w:hAnsi="Cambria Math"/>
+                    </w:rPr>
+                    <m:t>j</m:t>
+                  </m:r>
+                </m:sub>
+              </m:sSub>
+              <m:r>
+                <w:rPr>
+                  <w:rFonts w:ascii="Cambria Math" w:hAnsi="Cambria Math"/>
+                </w:rPr>
+                <m:t>-</m:t>
+              </m:r>
+              <m:sSub>
+                <m:sSubPr>
+                  <m:ctrlPr>
+                    <w:rPr>
+                      <w:rFonts w:ascii="Cambria Math" w:hAnsi="Cambria Math"/>
+                      <w:i/>
+                    </w:rPr>
+                  </m:ctrlPr>
+                </m:sSubPr>
+                <m:e>
+                  <m:r>
+                    <w:rPr>
+                      <w:rFonts w:ascii="Cambria Math" w:hAnsi="Cambria Math"/>
+                    </w:rPr>
+                    <m:t>E</m:t>
+                  </m:r>
+                </m:e>
+                <m:sub>
+                  <m:r>
+                    <w:rPr>
+                      <w:rFonts w:ascii="Cambria Math" w:hAnsi="Cambria Math"/>
+                    </w:rPr>
+                    <m:t>i</m:t>
+                  </m:r>
+                </m:sub>
+              </m:sSub>
+              <m:r>
+                <w:rPr>
+                  <w:rFonts w:ascii="Cambria Math" w:hAnsi="Cambria Math"/>
+                </w:rPr>
+                <m:t>+</m:t>
+              </m:r>
+              <m:sSub>
+                <m:sSubPr>
+                  <m:ctrlPr>
+                    <w:rPr>
+                      <w:rFonts w:ascii="Cambria Math" w:hAnsi="Cambria Math"/>
+                      <w:i/>
+                    </w:rPr>
+                  </m:ctrlPr>
+                </m:sSubPr>
+                <m:e>
+                  <m:r>
+                    <w:rPr>
+                      <w:rFonts w:ascii="Cambria Math" w:hAnsi="Cambria Math"/>
+                    </w:rPr>
+                    <m:t>e</m:t>
+                  </m:r>
+                </m:e>
+                <m:sub>
+                  <m:r>
+                    <w:rPr>
+                      <w:rFonts w:ascii="Cambria Math" w:hAnsi="Cambria Math"/>
+                    </w:rPr>
+                    <m:t>ij</m:t>
+                  </m:r>
+                </m:sub>
+              </m:sSub>
+              <m:r>
+                <w:rPr>
+                  <w:rFonts w:ascii="Cambria Math" w:hAnsi="Cambria Math"/>
+                </w:rPr>
+                <m:t>)</m:t>
+              </m:r>
+              <m:sSub>
+                <m:sSubPr>
+                  <m:ctrlPr>
+                    <w:rPr>
+                      <w:rFonts w:ascii="Cambria Math" w:hAnsi="Cambria Math"/>
+                      <w:i/>
+                    </w:rPr>
+                  </m:ctrlPr>
+                </m:sSubPr>
+                <m:e>
+                  <m:r>
+                    <w:rPr>
+                      <w:rFonts w:ascii="Cambria Math" w:hAnsi="Cambria Math"/>
+                    </w:rPr>
+                    <m:t>g</m:t>
+                  </m:r>
+                </m:e>
+                <m:sub>
+                  <m:r>
+                    <w:rPr>
+                      <w:rFonts w:ascii="Cambria Math" w:hAnsi="Cambria Math"/>
+                    </w:rPr>
+                    <m:t>i</m:t>
+                  </m:r>
+                </m:sub>
+              </m:sSub>
+              <m:r>
+                <w:rPr>
+                  <w:rFonts w:ascii="Cambria Math" w:hAnsi="Cambria Math"/>
+                </w:rPr>
+                <m:t>]</m:t>
+              </m:r>
+            </m:e>
+          </m:func>
+        </m:oMath>
+      </m:oMathPara>
+    </w:p>
+    <w:p>
+      <w:pPr>
+        <w:jc w:val="both"/>
+        <w:rPr>
+          <w:rFonts w:eastAsiaTheme="minorEastAsia"/>
+        </w:rPr>
+      </w:pPr>
+      <w:r>
+        <w:rPr>
+          <w:rFonts w:eastAsiaTheme="minorEastAsia"/>
+        </w:rPr>
+        <w:t xml:space="preserve">Avec </w:t>
+      </w:r>
+      <m:oMath>
+        <m:sSub>
+          <m:sSubPr>
+            <m:ctrlPr>
+              <w:rPr>
+                <w:rFonts w:ascii="Cambria Math" w:eastAsiaTheme="minorEastAsia" w:hAnsi="Cambria Math"/>
+                <w:i/>
+              </w:rPr>
+            </m:ctrlPr>
+          </m:sSubPr>
+          <m:e>
+            <m:r>
+              <w:rPr>
+                <w:rFonts w:ascii="Cambria Math" w:eastAsiaTheme="minorEastAsia" w:hAnsi="Cambria Math"/>
+              </w:rPr>
+              <m:t>E</m:t>
+            </m:r>
+          </m:e>
+          <m:sub>
+            <m:r>
+              <w:rPr>
+                <w:rFonts w:ascii="Cambria Math" w:eastAsiaTheme="minorEastAsia" w:hAnsi="Cambria Math"/>
+              </w:rPr>
+              <m:t>j</m:t>
+            </m:r>
+          </m:sub>
+        </m:sSub>
+        <m:r>
+          <w:rPr>
+            <w:rFonts w:ascii="Cambria Math" w:eastAsiaTheme="minorEastAsia" w:hAnsi="Cambria Math"/>
+          </w:rPr>
+          <m:t>=</m:t>
+        </m:r>
+        <m:sSub>
+          <m:sSubPr>
+            <m:ctrlPr>
+              <w:rPr>
+                <w:rFonts w:ascii="Cambria Math" w:eastAsiaTheme="minorEastAsia" w:hAnsi="Cambria Math"/>
+                <w:i/>
+              </w:rPr>
+            </m:ctrlPr>
+          </m:sSubPr>
+          <m:e>
+            <m:r>
+              <w:rPr>
+                <w:rFonts w:ascii="Cambria Math" w:eastAsiaTheme="minorEastAsia" w:hAnsi="Cambria Math"/>
+              </w:rPr>
+              <m:t>E</m:t>
+            </m:r>
+          </m:e>
+          <m:sub>
+            <m:r>
+              <w:rPr>
+                <w:rFonts w:ascii="Cambria Math" w:eastAsiaTheme="minorEastAsia" w:hAnsi="Cambria Math"/>
+              </w:rPr>
+              <m:t>i</m:t>
+            </m:r>
+          </m:sub>
+        </m:sSub>
+        <m:r>
+          <w:rPr>
+            <w:rFonts w:ascii="Cambria Math" w:eastAsiaTheme="minorEastAsia" w:hAnsi="Cambria Math"/>
+          </w:rPr>
+          <m:t>+</m:t>
+        </m:r>
+        <m:sSub>
+          <m:sSubPr>
+            <m:ctrlPr>
+              <w:rPr>
+                <w:rFonts w:ascii="Cambria Math" w:eastAsiaTheme="minorEastAsia" w:hAnsi="Cambria Math"/>
+                <w:i/>
+              </w:rPr>
+            </m:ctrlPr>
+          </m:sSubPr>
+          <m:e>
+            <m:r>
+              <w:rPr>
+                <w:rFonts w:ascii="Cambria Math" w:eastAsiaTheme="minorEastAsia" w:hAnsi="Cambria Math"/>
+              </w:rPr>
+              <m:t>r</m:t>
+            </m:r>
+          </m:e>
+          <m:sub>
+            <m:r>
+              <w:rPr>
+                <w:rFonts w:ascii="Cambria Math" w:eastAsiaTheme="minorEastAsia" w:hAnsi="Cambria Math"/>
+              </w:rPr>
+              <m:t>i</m:t>
+            </m:r>
+          </m:sub>
+        </m:sSub>
+        <m:r>
+          <w:rPr>
+            <w:rFonts w:ascii="Cambria Math" w:eastAsiaTheme="minorEastAsia" w:hAnsi="Cambria Math"/>
+          </w:rPr>
+          <m:t>-</m:t>
+        </m:r>
+        <m:sSub>
+          <m:sSubPr>
+            <m:ctrlPr>
+              <w:rPr>
+                <w:rFonts w:ascii="Cambria Math" w:eastAsiaTheme="minorEastAsia" w:hAnsi="Cambria Math"/>
+                <w:i/>
+              </w:rPr>
+            </m:ctrlPr>
+          </m:sSubPr>
+          <m:e>
+            <m:r>
+              <w:rPr>
+                <w:rFonts w:ascii="Cambria Math" w:eastAsiaTheme="minorEastAsia" w:hAnsi="Cambria Math"/>
+              </w:rPr>
+              <m:t>e</m:t>
+            </m:r>
+          </m:e>
+          <m:sub>
+            <m:r>
+              <w:rPr>
+                <w:rFonts w:ascii="Cambria Math" w:eastAsiaTheme="minorEastAsia" w:hAnsi="Cambria Math"/>
+              </w:rPr>
+              <m:t>ij</m:t>
+            </m:r>
+          </m:sub>
+        </m:sSub>
+      </m:oMath>
+    </w:p>
+    <w:p>
+      <w:pPr>
+        <w:jc w:val="both"/>
+        <w:rPr>
+          <w:rFonts w:eastAsiaTheme="minorEastAsia"/>
+        </w:rPr>
+      </w:pPr>
+      <w:r>
+        <w:rPr>
+          <w:rFonts w:eastAsiaTheme="minorEastAsia"/>
+        </w:rPr>
+        <w:t xml:space="preserve">Pour associer ce coût à chaque nœud du parcours, comme pour l’algorithme de Dijkstra, </w:t>
+      </w:r>
+      <w:r>
+        <w:rPr>
+          <w:rFonts w:eastAsiaTheme="minorEastAsia"/>
+        </w:rPr>
+        <w:t>L’ensemble des Q seront égales à l’infini. Puis l’itération révèlera la valeur de chaque coût.</w:t>
+      </w:r>
+    </w:p>
+    <w:p>
+      <w:pPr>
+        <w:jc w:val="both"/>
+      </w:pPr>
+      <w:r>
+        <w:lastRenderedPageBreak/>
+        <w:t>Itération :</w:t>
+      </w:r>
+    </w:p>
+    <w:p>
+      <w:pPr>
+        <w:jc w:val="center"/>
+        <w:rPr>
+          <w:rFonts w:eastAsiaTheme="minorEastAsia"/>
+        </w:rPr>
+      </w:pPr>
+      <m:oMathPara>
+        <m:oMath>
+          <m:sSup>
+            <m:sSupPr>
+              <m:ctrlPr>
+                <w:rPr>
+                  <w:rFonts w:ascii="Cambria Math" w:hAnsi="Cambria Math"/>
+                  <w:i/>
+                </w:rPr>
+              </m:ctrlPr>
+            </m:sSupPr>
+            <m:e>
+              <m:r>
+                <w:rPr>
+                  <w:rFonts w:ascii="Cambria Math" w:hAnsi="Cambria Math"/>
+                </w:rPr>
+                <m:t>Q</m:t>
+              </m:r>
+            </m:e>
+            <m:sup>
+              <m:r>
+                <w:rPr>
+                  <w:rFonts w:ascii="Cambria Math" w:hAnsi="Cambria Math"/>
+                </w:rPr>
+                <m:t>k</m:t>
+              </m:r>
+            </m:sup>
+          </m:sSup>
+          <m:d>
+            <m:dPr>
+              <m:ctrlPr>
+                <w:rPr>
+                  <w:rFonts w:ascii="Cambria Math" w:hAnsi="Cambria Math"/>
+                  <w:i/>
+                </w:rPr>
+              </m:ctrlPr>
+            </m:dPr>
+            <m:e>
+              <m:r>
+                <w:rPr>
+                  <w:rFonts w:ascii="Cambria Math" w:hAnsi="Cambria Math"/>
+                </w:rPr>
+                <m:t xml:space="preserve">i, </m:t>
+              </m:r>
+              <m:sSub>
+                <m:sSubPr>
+                  <m:ctrlPr>
+                    <w:rPr>
+                      <w:rFonts w:ascii="Cambria Math" w:hAnsi="Cambria Math"/>
+                      <w:i/>
+                    </w:rPr>
+                  </m:ctrlPr>
+                </m:sSubPr>
+                <m:e>
+                  <m:r>
+                    <w:rPr>
+                      <w:rFonts w:ascii="Cambria Math" w:hAnsi="Cambria Math"/>
+                    </w:rPr>
+                    <m:t>E</m:t>
+                  </m:r>
+                </m:e>
+                <m:sub>
+                  <m:r>
+                    <w:rPr>
+                      <w:rFonts w:ascii="Cambria Math" w:hAnsi="Cambria Math"/>
+                    </w:rPr>
+                    <m:t>i</m:t>
+                  </m:r>
+                </m:sub>
+              </m:sSub>
+            </m:e>
+          </m:d>
+          <m:r>
+            <w:rPr>
+              <w:rFonts w:ascii="Cambria Math" w:hAnsi="Cambria Math"/>
+            </w:rPr>
+            <m:t>=</m:t>
+          </m:r>
+          <m:func>
+            <m:funcPr>
+              <m:ctrlPr>
+                <w:rPr>
+                  <w:rFonts w:ascii="Cambria Math" w:hAnsi="Cambria Math"/>
+                  <w:i/>
+                </w:rPr>
+              </m:ctrlPr>
+            </m:funcPr>
+            <m:fName>
+              <m:r>
+                <m:rPr>
+                  <m:sty m:val="p"/>
+                </m:rPr>
+                <w:rPr>
+                  <w:rFonts w:ascii="Cambria Math" w:hAnsi="Cambria Math"/>
+                </w:rPr>
+                <m:t>min</m:t>
+              </m:r>
+            </m:fName>
+            <m:e>
+              <m:r>
+                <w:rPr>
+                  <w:rFonts w:ascii="Cambria Math" w:hAnsi="Cambria Math"/>
+                </w:rPr>
+                <m:t>[</m:t>
+              </m:r>
+              <m:sSup>
+                <m:sSupPr>
+                  <m:ctrlPr>
+                    <w:rPr>
+                      <w:rFonts w:ascii="Cambria Math" w:hAnsi="Cambria Math"/>
+                      <w:i/>
+                    </w:rPr>
+                  </m:ctrlPr>
+                </m:sSupPr>
+                <m:e>
+                  <m:r>
+                    <w:rPr>
+                      <w:rFonts w:ascii="Cambria Math" w:hAnsi="Cambria Math"/>
+                    </w:rPr>
+                    <m:t>Q</m:t>
+                  </m:r>
+                </m:e>
+                <m:sup>
+                  <m:r>
+                    <w:rPr>
+                      <w:rFonts w:ascii="Cambria Math" w:hAnsi="Cambria Math"/>
+                    </w:rPr>
+                    <m:t>k-1</m:t>
+                  </m:r>
+                </m:sup>
+              </m:sSup>
+              <m:d>
+                <m:dPr>
+                  <m:ctrlPr>
+                    <w:rPr>
+                      <w:rFonts w:ascii="Cambria Math" w:hAnsi="Cambria Math"/>
+                      <w:i/>
+                    </w:rPr>
+                  </m:ctrlPr>
+                </m:dPr>
+                <m:e>
+                  <m:r>
+                    <w:rPr>
+                      <w:rFonts w:ascii="Cambria Math" w:hAnsi="Cambria Math"/>
+                    </w:rPr>
+                    <m:t xml:space="preserve">j, </m:t>
+                  </m:r>
+                  <m:sSub>
+                    <m:sSubPr>
+                      <m:ctrlPr>
+                        <w:rPr>
+                          <w:rFonts w:ascii="Cambria Math" w:hAnsi="Cambria Math"/>
+                          <w:i/>
+                        </w:rPr>
+                      </m:ctrlPr>
+                    </m:sSubPr>
+                    <m:e>
+                      <m:r>
+                        <w:rPr>
+                          <w:rFonts w:ascii="Cambria Math" w:hAnsi="Cambria Math"/>
+                        </w:rPr>
+                        <m:t>E</m:t>
+                      </m:r>
+                    </m:e>
+                    <m:sub>
+                      <m:r>
+                        <w:rPr>
+                          <w:rFonts w:ascii="Cambria Math" w:hAnsi="Cambria Math"/>
+                        </w:rPr>
+                        <m:t>j</m:t>
+                      </m:r>
+                    </m:sub>
+                  </m:sSub>
+                </m:e>
+              </m:d>
+              <m:r>
+                <w:rPr>
+                  <w:rFonts w:ascii="Cambria Math" w:hAnsi="Cambria Math"/>
+                </w:rPr>
+                <m:t>+</m:t>
+              </m:r>
+              <m:sSub>
+                <m:sSubPr>
+                  <m:ctrlPr>
+                    <w:rPr>
+                      <w:rFonts w:ascii="Cambria Math" w:hAnsi="Cambria Math"/>
+                      <w:i/>
+                    </w:rPr>
+                  </m:ctrlPr>
+                </m:sSubPr>
+                <m:e>
+                  <m:r>
+                    <w:rPr>
+                      <w:rFonts w:ascii="Cambria Math" w:hAnsi="Cambria Math"/>
+                    </w:rPr>
+                    <m:t>τ</m:t>
+                  </m:r>
+                </m:e>
+                <m:sub>
+                  <m:r>
+                    <w:rPr>
+                      <w:rFonts w:ascii="Cambria Math" w:hAnsi="Cambria Math"/>
+                    </w:rPr>
+                    <m:t>ij</m:t>
+                  </m:r>
+                </m:sub>
+              </m:sSub>
+              <m:r>
+                <w:rPr>
+                  <w:rFonts w:ascii="Cambria Math" w:hAnsi="Cambria Math"/>
+                </w:rPr>
+                <m:t>+(</m:t>
+              </m:r>
+              <m:sSub>
+                <m:sSubPr>
+                  <m:ctrlPr>
+                    <w:rPr>
+                      <w:rFonts w:ascii="Cambria Math" w:hAnsi="Cambria Math"/>
+                      <w:i/>
+                    </w:rPr>
+                  </m:ctrlPr>
+                </m:sSubPr>
+                <m:e>
+                  <m:r>
+                    <w:rPr>
+                      <w:rFonts w:ascii="Cambria Math" w:hAnsi="Cambria Math"/>
+                    </w:rPr>
+                    <m:t>E</m:t>
+                  </m:r>
+                </m:e>
+                <m:sub>
+                  <m:r>
+                    <w:rPr>
+                      <w:rFonts w:ascii="Cambria Math" w:hAnsi="Cambria Math"/>
+                    </w:rPr>
+                    <m:t>j</m:t>
+                  </m:r>
+                </m:sub>
+              </m:sSub>
+              <m:r>
+                <w:rPr>
+                  <w:rFonts w:ascii="Cambria Math" w:hAnsi="Cambria Math"/>
+                </w:rPr>
+                <m:t>-</m:t>
+              </m:r>
+              <m:sSub>
+                <m:sSubPr>
+                  <m:ctrlPr>
+                    <w:rPr>
+                      <w:rFonts w:ascii="Cambria Math" w:hAnsi="Cambria Math"/>
+                      <w:i/>
+                    </w:rPr>
+                  </m:ctrlPr>
+                </m:sSubPr>
+                <m:e>
+                  <m:r>
+                    <w:rPr>
+                      <w:rFonts w:ascii="Cambria Math" w:hAnsi="Cambria Math"/>
+                    </w:rPr>
+                    <m:t>E</m:t>
+                  </m:r>
+                </m:e>
+                <m:sub>
+                  <m:r>
+                    <w:rPr>
+                      <w:rFonts w:ascii="Cambria Math" w:hAnsi="Cambria Math"/>
+                    </w:rPr>
+                    <m:t>i</m:t>
+                  </m:r>
+                </m:sub>
+              </m:sSub>
+              <m:r>
+                <w:rPr>
+                  <w:rFonts w:ascii="Cambria Math" w:hAnsi="Cambria Math"/>
+                </w:rPr>
+                <m:t>+</m:t>
+              </m:r>
+              <m:sSub>
+                <m:sSubPr>
+                  <m:ctrlPr>
+                    <w:rPr>
+                      <w:rFonts w:ascii="Cambria Math" w:hAnsi="Cambria Math"/>
+                      <w:i/>
+                    </w:rPr>
+                  </m:ctrlPr>
+                </m:sSubPr>
+                <m:e>
+                  <m:r>
+                    <w:rPr>
+                      <w:rFonts w:ascii="Cambria Math" w:hAnsi="Cambria Math"/>
+                    </w:rPr>
+                    <m:t>e</m:t>
+                  </m:r>
+                </m:e>
+                <m:sub>
+                  <m:r>
+                    <w:rPr>
+                      <w:rFonts w:ascii="Cambria Math" w:hAnsi="Cambria Math"/>
+                    </w:rPr>
+                    <m:t>ij</m:t>
+                  </m:r>
+                </m:sub>
+              </m:sSub>
+              <m:r>
+                <w:rPr>
+                  <w:rFonts w:ascii="Cambria Math" w:hAnsi="Cambria Math"/>
+                </w:rPr>
+                <m:t>)</m:t>
+              </m:r>
+              <m:sSub>
+                <m:sSubPr>
+                  <m:ctrlPr>
+                    <w:rPr>
+                      <w:rFonts w:ascii="Cambria Math" w:hAnsi="Cambria Math"/>
+                      <w:i/>
+                    </w:rPr>
+                  </m:ctrlPr>
+                </m:sSubPr>
+                <m:e>
+                  <m:r>
+                    <w:rPr>
+                      <w:rFonts w:ascii="Cambria Math" w:hAnsi="Cambria Math"/>
+                    </w:rPr>
+                    <m:t>g</m:t>
+                  </m:r>
+                </m:e>
+                <m:sub>
+                  <m:r>
+                    <w:rPr>
+                      <w:rFonts w:ascii="Cambria Math" w:hAnsi="Cambria Math"/>
+                    </w:rPr>
+                    <m:t>i</m:t>
+                  </m:r>
+                </m:sub>
+              </m:sSub>
+              <m:r>
+                <w:rPr>
+                  <w:rFonts w:ascii="Cambria Math" w:hAnsi="Cambria Math"/>
+                </w:rPr>
+                <m:t>]</m:t>
+              </m:r>
+            </m:e>
+          </m:func>
+        </m:oMath>
+      </m:oMathPara>
+    </w:p>
+    <w:p>
+      <w:pPr>
+        <w:jc w:val="both"/>
+      </w:pPr>
+      <w:r>
+        <w:t>L’algorithme s’arrête lorsque :</w:t>
+      </w:r>
+    </w:p>
+    <w:p>
+      <w:pPr>
+        <w:jc w:val="center"/>
+        <w:rPr>
+          <w:rFonts w:eastAsiaTheme="minorEastAsia"/>
+        </w:rPr>
+      </w:pPr>
+      <m:oMathPara>
+        <m:oMath>
+          <m:sSup>
+            <m:sSupPr>
+              <m:ctrlPr>
+                <w:rPr>
+                  <w:rFonts w:ascii="Cambria Math" w:hAnsi="Cambria Math"/>
+                  <w:i/>
+                </w:rPr>
+              </m:ctrlPr>
+            </m:sSupPr>
+            <m:e>
+              <m:r>
+                <w:rPr>
+                  <w:rFonts w:ascii="Cambria Math" w:hAnsi="Cambria Math"/>
+                </w:rPr>
+                <m:t>Q</m:t>
+              </m:r>
+            </m:e>
+            <m:sup>
+              <m:r>
+                <w:rPr>
+                  <w:rFonts w:ascii="Cambria Math" w:hAnsi="Cambria Math"/>
+                </w:rPr>
+                <m:t>k</m:t>
+              </m:r>
+            </m:sup>
+          </m:sSup>
+          <m:d>
+            <m:dPr>
+              <m:ctrlPr>
+                <w:rPr>
+                  <w:rFonts w:ascii="Cambria Math" w:hAnsi="Cambria Math"/>
+                  <w:i/>
+                </w:rPr>
+              </m:ctrlPr>
+            </m:dPr>
+            <m:e>
+              <m:r>
+                <w:rPr>
+                  <w:rFonts w:ascii="Cambria Math" w:hAnsi="Cambria Math"/>
+                </w:rPr>
+                <m:t xml:space="preserve">i, </m:t>
+              </m:r>
+              <m:sSub>
+                <m:sSubPr>
+                  <m:ctrlPr>
+                    <w:rPr>
+                      <w:rFonts w:ascii="Cambria Math" w:hAnsi="Cambria Math"/>
+                      <w:i/>
+                    </w:rPr>
+                  </m:ctrlPr>
+                </m:sSubPr>
+                <m:e>
+                  <m:r>
+                    <w:rPr>
+                      <w:rFonts w:ascii="Cambria Math" w:hAnsi="Cambria Math"/>
+                    </w:rPr>
+                    <m:t>E</m:t>
+                  </m:r>
+                </m:e>
+                <m:sub>
+                  <m:r>
+                    <w:rPr>
+                      <w:rFonts w:ascii="Cambria Math" w:hAnsi="Cambria Math"/>
+                    </w:rPr>
+                    <m:t>i</m:t>
+                  </m:r>
+                </m:sub>
+              </m:sSub>
+            </m:e>
+          </m:d>
+          <m:r>
+            <w:rPr>
+              <w:rFonts w:ascii="Cambria Math" w:hAnsi="Cambria Math"/>
+            </w:rPr>
+            <m:t>=</m:t>
+          </m:r>
+          <m:sSup>
+            <m:sSupPr>
+              <m:ctrlPr>
+                <w:rPr>
+                  <w:rFonts w:ascii="Cambria Math" w:hAnsi="Cambria Math"/>
+                  <w:i/>
+                </w:rPr>
+              </m:ctrlPr>
+            </m:sSupPr>
+            <m:e>
+              <m:r>
+                <w:rPr>
+                  <w:rFonts w:ascii="Cambria Math" w:hAnsi="Cambria Math"/>
+                </w:rPr>
+                <m:t>Q</m:t>
+              </m:r>
+            </m:e>
+            <m:sup>
+              <m:r>
+                <w:rPr>
+                  <w:rFonts w:ascii="Cambria Math" w:hAnsi="Cambria Math"/>
+                </w:rPr>
+                <m:t>k-1</m:t>
+              </m:r>
+            </m:sup>
+          </m:sSup>
+          <m:d>
+            <m:dPr>
+              <m:ctrlPr>
+                <w:rPr>
+                  <w:rFonts w:ascii="Cambria Math" w:hAnsi="Cambria Math"/>
+                  <w:i/>
+                </w:rPr>
+              </m:ctrlPr>
+            </m:dPr>
+            <m:e>
+              <m:r>
+                <w:rPr>
+                  <w:rFonts w:ascii="Cambria Math" w:hAnsi="Cambria Math"/>
+                </w:rPr>
+                <m:t xml:space="preserve">i, </m:t>
+              </m:r>
+              <m:sSub>
+                <m:sSubPr>
+                  <m:ctrlPr>
+                    <w:rPr>
+                      <w:rFonts w:ascii="Cambria Math" w:hAnsi="Cambria Math"/>
+                      <w:i/>
+                    </w:rPr>
+                  </m:ctrlPr>
+                </m:sSubPr>
+                <m:e>
+                  <m:r>
+                    <w:rPr>
+                      <w:rFonts w:ascii="Cambria Math" w:hAnsi="Cambria Math"/>
+                    </w:rPr>
+                    <m:t>E</m:t>
+                  </m:r>
+                </m:e>
+                <m:sub>
+                  <m:r>
+                    <w:rPr>
+                      <w:rFonts w:ascii="Cambria Math" w:hAnsi="Cambria Math"/>
+                    </w:rPr>
+                    <m:t>i</m:t>
+                  </m:r>
+                </m:sub>
+              </m:sSub>
+            </m:e>
+          </m:d>
+        </m:oMath>
+      </m:oMathPara>
+    </w:p>
+    <w:p>
       <w:pPr>
         <w:pStyle w:val="Titre2"/>
       </w:pPr>
-      <w:bookmarkStart w:id="8" w:name="_Toc510435872"/>
-      <w:r>
-        <w:t>Avantages, inconvénients et défaut :</w:t>
+      <w:bookmarkStart w:id="8" w:name="_Toc510435871"/>
+      <w:r>
+        <w:t>Résultats obtenus :</w:t>
       </w:r>
       <w:bookmarkEnd w:id="8"/>
     </w:p>
     <w:p>
       <w:pPr>
-        <w:pStyle w:val="Titre3"/>
-      </w:pPr>
-      <w:bookmarkStart w:id="9" w:name="_Toc510435873"/>
-      <w:r>
-        <w:t>Avantages :</w:t>
+        <w:rPr>
+          <w:rFonts w:eastAsiaTheme="minorEastAsia"/>
+        </w:rPr>
+      </w:pPr>
+      <w:r>
+        <w:t xml:space="preserve">Ils ont réalisé deux tests en donnant des poids différents à </w:t>
+      </w:r>
+      <m:oMath>
+        <m:sSub>
+          <m:sSubPr>
+            <m:ctrlPr>
+              <w:rPr>
+                <w:rFonts w:ascii="Cambria Math" w:hAnsi="Cambria Math"/>
+                <w:i/>
+              </w:rPr>
+            </m:ctrlPr>
+          </m:sSubPr>
+          <m:e>
+            <m:r>
+              <w:rPr>
+                <w:rFonts w:ascii="Cambria Math" w:hAnsi="Cambria Math"/>
+              </w:rPr>
+              <m:t>g</m:t>
+            </m:r>
+          </m:e>
+          <m:sub>
+            <m:r>
+              <w:rPr>
+                <w:rFonts w:ascii="Cambria Math" w:hAnsi="Cambria Math"/>
+              </w:rPr>
+              <m:t>i</m:t>
+            </m:r>
+          </m:sub>
+        </m:sSub>
+      </m:oMath>
+      <w:r>
+        <w:rPr>
+          <w:rFonts w:eastAsiaTheme="minorEastAsia"/>
+        </w:rPr>
+        <w:t xml:space="preserve">, le premier test sera avec  </w:t>
+      </w:r>
+      <m:oMath>
+        <m:sSub>
+          <m:sSubPr>
+            <m:ctrlPr>
+              <w:rPr>
+                <w:rFonts w:ascii="Cambria Math" w:hAnsi="Cambria Math"/>
+                <w:i/>
+              </w:rPr>
+            </m:ctrlPr>
+          </m:sSubPr>
+          <m:e>
+            <m:r>
+              <w:rPr>
+                <w:rFonts w:ascii="Cambria Math" w:hAnsi="Cambria Math"/>
+              </w:rPr>
+              <m:t>g</m:t>
+            </m:r>
+          </m:e>
+          <m:sub>
+            <m:r>
+              <w:rPr>
+                <w:rFonts w:ascii="Cambria Math" w:hAnsi="Cambria Math"/>
+              </w:rPr>
+              <m:t>i</m:t>
+            </m:r>
+          </m:sub>
+        </m:sSub>
+        <m:r>
+          <w:rPr>
+            <w:rFonts w:ascii="Cambria Math" w:hAnsi="Cambria Math"/>
+          </w:rPr>
+          <m:t>=1</m:t>
+        </m:r>
+      </m:oMath>
+      <w:r>
+        <w:rPr>
+          <w:rFonts w:eastAsiaTheme="minorEastAsia"/>
+        </w:rPr>
+        <w:t xml:space="preserve"> quelques soit i afin d’avoir un comportement sur grille homogène, puis le second test a été réalisé avec des valeurs de </w:t>
+      </w:r>
+      <m:oMath>
+        <m:sSub>
+          <m:sSubPr>
+            <m:ctrlPr>
+              <w:rPr>
+                <w:rFonts w:ascii="Cambria Math" w:eastAsiaTheme="minorEastAsia" w:hAnsi="Cambria Math"/>
+                <w:i/>
+              </w:rPr>
+            </m:ctrlPr>
+          </m:sSubPr>
+          <m:e>
+            <m:r>
+              <w:rPr>
+                <w:rFonts w:ascii="Cambria Math" w:eastAsiaTheme="minorEastAsia" w:hAnsi="Cambria Math"/>
+              </w:rPr>
+              <m:t>g</m:t>
+            </m:r>
+          </m:e>
+          <m:sub>
+            <m:r>
+              <w:rPr>
+                <w:rFonts w:ascii="Cambria Math" w:eastAsiaTheme="minorEastAsia" w:hAnsi="Cambria Math"/>
+              </w:rPr>
+              <m:t>i</m:t>
+            </m:r>
+          </m:sub>
+        </m:sSub>
+      </m:oMath>
+      <w:r>
+        <w:rPr>
+          <w:rFonts w:eastAsiaTheme="minorEastAsia"/>
+        </w:rPr>
+        <w:t xml:space="preserve"> différentes par nœuds afin d’obtenir un résultat sur une grille non-homogène.</w:t>
+      </w:r>
+    </w:p>
+    <w:p>
+      <w:r>
+        <w:rPr>
+          <w:rFonts w:eastAsiaTheme="minorEastAsia"/>
+        </w:rPr>
+        <w:t xml:space="preserve">Comme attendue, les chemins sont différents et bien dépendant des valeurs de </w:t>
+      </w:r>
+      <m:oMath>
+        <m:sSub>
+          <m:sSubPr>
+            <m:ctrlPr>
+              <w:rPr>
+                <w:rFonts w:ascii="Cambria Math" w:eastAsiaTheme="minorEastAsia" w:hAnsi="Cambria Math"/>
+                <w:i/>
+              </w:rPr>
+            </m:ctrlPr>
+          </m:sSubPr>
+          <m:e>
+            <m:r>
+              <w:rPr>
+                <w:rFonts w:ascii="Cambria Math" w:eastAsiaTheme="minorEastAsia" w:hAnsi="Cambria Math"/>
+              </w:rPr>
+              <m:t>g</m:t>
+            </m:r>
+          </m:e>
+          <m:sub>
+            <m:r>
+              <w:rPr>
+                <w:rFonts w:ascii="Cambria Math" w:eastAsiaTheme="minorEastAsia" w:hAnsi="Cambria Math"/>
+              </w:rPr>
+              <m:t>i</m:t>
+            </m:r>
+          </m:sub>
+        </m:sSub>
+      </m:oMath>
+      <w:r>
+        <w:rPr>
+          <w:rFonts w:eastAsiaTheme="minorEastAsia"/>
+        </w:rPr>
+        <w:t xml:space="preserve"> et de plus sont bien les plus efficients. Le temps</w:t>
+      </w:r>
+      <w:r>
+        <w:rPr>
+          <w:rFonts w:eastAsiaTheme="minorEastAsia"/>
+        </w:rPr>
+        <w:t xml:space="preserve"> de calcul à lui été divisé par 100 par rapport à leurs deux premiers articles évoqués plutôt.</w:t>
+      </w:r>
+    </w:p>
+    <w:p>
+      <w:pPr>
+        <w:pStyle w:val="Titre2"/>
+      </w:pPr>
+      <w:bookmarkStart w:id="9" w:name="_Toc510435872"/>
+      <w:r>
+        <w:t>Av</w:t>
+      </w:r>
+      <w:r>
+        <w:t>antages, inconvénients</w:t>
+      </w:r>
+      <w:r>
+        <w:t> :</w:t>
       </w:r>
       <w:bookmarkEnd w:id="9"/>
     </w:p>
@@ -2842,23 +4382,33 @@
       <w:pPr>
         <w:pStyle w:val="Titre3"/>
       </w:pPr>
-      <w:bookmarkStart w:id="10" w:name="_Toc510435874"/>
-      <w:r>
-        <w:t>Inconvénients :</w:t>
+      <w:bookmarkStart w:id="10" w:name="_Toc510435873"/>
+      <w:r>
+        <w:t>Avantages :</w:t>
       </w:r>
       <w:bookmarkEnd w:id="10"/>
     </w:p>
     <w:p>
+      <w:r>
+        <w:t>Le temps de calcul, la possibilité d’affecter une valeur de temps de charge par nœud, le résultat obtenu est sûr et enfin les paramètres affectés aux calculs.</w:t>
+      </w:r>
+    </w:p>
+    <w:p>
       <w:pPr>
         <w:pStyle w:val="Titre3"/>
       </w:pPr>
-      <w:bookmarkStart w:id="11" w:name="_Toc510435875"/>
-      <w:r>
-        <w:t>Défaut :</w:t>
+      <w:bookmarkStart w:id="11" w:name="_Toc510435874"/>
+      <w:r>
+        <w:t>Inconvénients :</w:t>
       </w:r>
       <w:bookmarkEnd w:id="11"/>
     </w:p>
     <w:p>
+      <w:r>
+        <w:t>Un seul véhicule pris en charge dans cette solution, donc non réaliste.</w:t>
+      </w:r>
+    </w:p>
+    <w:p>
       <w:pPr>
         <w:pStyle w:val="Titre1"/>
       </w:pPr>
@@ -2971,30 +4521,90 @@
       </w:r>
       <w:bookmarkEnd w:id="22"/>
     </w:p>
+    <w:p/>
+    <w:p/>
+    <w:p/>
     <w:p>
-      <w:pPr>
-        <w:pStyle w:val="Titre1"/>
-      </w:pPr>
-      <w:r>
-        <w:t>Références :</w:t>
-      </w:r>
+      <w:bookmarkStart w:id="23" w:name="_GoBack"/>
+      <w:bookmarkEnd w:id="23"/>
     </w:p>
     <w:p>
-      <w:r>
-        <w:t>[1]</w:t>
+      <w:pPr>
+        <w:pStyle w:val="Titre1"/>
+      </w:pPr>
+      <w:r>
+        <w:lastRenderedPageBreak/>
+        <w:t>Références :</w:t>
       </w:r>
     </w:p>
     <w:p>
-      <w:r>
-        <w:t>[2</w:t>
-      </w:r>
-      <w:bookmarkStart w:id="23" w:name="_GoBack"/>
-      <w:bookmarkEnd w:id="23"/>
-      <w:r>
-        <w:t>]</w:t>
+      <w:pPr>
+        <w:rPr>
+          <w:lang w:val="en-GB"/>
+        </w:rPr>
+      </w:pPr>
+      <w:r>
+        <w:rPr>
+          <w:lang w:val="en-GB"/>
+        </w:rPr>
+        <w:t xml:space="preserve">[1] T. Wang, C. Cassandras, and S. </w:t>
+      </w:r>
+      <w:proofErr w:type="spellStart"/>
+      <w:r>
+        <w:rPr>
+          <w:lang w:val="en-GB"/>
+        </w:rPr>
+        <w:t>Pourazarm</w:t>
+      </w:r>
+      <w:proofErr w:type="spellEnd"/>
+      <w:r>
+        <w:rPr>
+          <w:lang w:val="en-GB"/>
+        </w:rPr>
+        <w:t xml:space="preserve">, “Energy-aware vehicle routing in networks with charging stations,” in </w:t>
+      </w:r>
+      <w:proofErr w:type="gramStart"/>
+      <w:r>
+        <w:rPr>
+          <w:lang w:val="en-GB"/>
+        </w:rPr>
+        <w:t>To</w:t>
+      </w:r>
+      <w:proofErr w:type="gramEnd"/>
+      <w:r>
+        <w:rPr>
+          <w:lang w:val="en-GB"/>
+        </w:rPr>
+        <w:t xml:space="preserve"> appear in Proc. of 2014 IFAC World Congress-arXiv:1401.6478.</w:t>
       </w:r>
     </w:p>
-    <w:p/>
+    <w:p>
+      <w:pPr>
+        <w:rPr>
+          <w:lang w:val="en-GB"/>
+        </w:rPr>
+      </w:pPr>
+      <w:r>
+        <w:rPr>
+          <w:lang w:val="en-GB"/>
+        </w:rPr>
+        <w:t xml:space="preserve">[2] S. </w:t>
+      </w:r>
+      <w:proofErr w:type="spellStart"/>
+      <w:r>
+        <w:rPr>
+          <w:lang w:val="en-GB"/>
+        </w:rPr>
+        <w:t>Pourazarm</w:t>
+      </w:r>
+      <w:proofErr w:type="spellEnd"/>
+      <w:r>
+        <w:rPr>
+          <w:lang w:val="en-GB"/>
+        </w:rPr>
+        <w:t xml:space="preserve"> and C. Cassandras, “Optimal routing of energy-aware vehicle in networks with inhomogeneous charging nodes,” in Proc. of 22nd IEEE Mediterranean Conference on Control and Automation, June 2014, pp. 674–679.</w:t>
+      </w:r>
+    </w:p>
     <w:sectPr>
       <w:headerReference w:type="default" r:id="rId10"/>
       <w:footerReference w:type="default" r:id="rId11"/>
@@ -3044,7 +4654,6 @@
         <w:docPartUnique/>
       </w:docPartObj>
     </w:sdtPr>
-    <w:sdtEndPr/>
     <w:sdtContent>
       <w:p>
         <w:pPr>
@@ -3064,7 +4673,7 @@
           <w:rPr>
             <w:noProof/>
           </w:rPr>
-          <w:t>2</w:t>
+          <w:t>4</w:t>
         </w:r>
         <w:r>
           <w:fldChar w:fldCharType="end"/>
@@ -3129,7 +4738,6 @@
         <w:dataBinding w:prefixMappings="xmlns:ns0='http://schemas.openxmlformats.org/package/2006/metadata/core-properties' xmlns:ns1='http://purl.org/dc/elements/1.1/'" w:xpath="/ns0:coreProperties[1]/ns1:title[1]" w:storeItemID="{6C3C8BC8-F283-45AE-878A-BAB7291924A1}"/>
         <w:text/>
       </w:sdtPr>
-      <w:sdtEndPr/>
       <w:sdtContent>
         <w:r>
           <w:rPr>
@@ -3169,7 +4777,6 @@
           <w:calendar w:val="gregorian"/>
         </w:date>
       </w:sdtPr>
-      <w:sdtEndPr/>
       <w:sdtContent>
         <w:r>
           <w:rPr>
@@ -3214,7 +4821,7 @@
         <v:path o:extrusionok="f" gradientshapeok="t" o:connecttype="rect"/>
         <o:lock v:ext="edit" aspectratio="t"/>
       </v:shapetype>
-      <v:shape id="_x0000_i1032" type="#_x0000_t75" style="width:10.9pt;height:10.9pt" o:bullet="t">
+      <v:shape id="_x0000_i1061" type="#_x0000_t75" style="width:11.3pt;height:11.3pt" o:bullet="t">
         <v:imagedata r:id="rId1" o:title="mso43DB"/>
       </v:shape>
     </w:pict>
@@ -6456,6 +8063,119 @@
     </w:lvl>
   </w:abstractNum>
   <w:abstractNum w:abstractNumId="34" w15:restartNumberingAfterBreak="0">
+    <w:nsid w:val="752E3CA5"/>
+    <w:multiLevelType w:val="hybridMultilevel"/>
+    <w:tmpl w:val="215E94FC"/>
+    <w:lvl w:ilvl="0" w:tplc="040C0005">
+      <w:start w:val="1"/>
+      <w:numFmt w:val="bullet"/>
+      <w:lvlText w:val=""/>
+      <w:lvlJc w:val="left"/>
+      <w:pPr>
+        <w:ind w:left="720" w:hanging="360"/>
+      </w:pPr>
+      <w:rPr>
+        <w:rFonts w:ascii="Wingdings" w:hAnsi="Wingdings" w:hint="default"/>
+      </w:rPr>
+    </w:lvl>
+    <w:lvl w:ilvl="1" w:tplc="040C0003" w:tentative="1">
+      <w:start w:val="1"/>
+      <w:numFmt w:val="bullet"/>
+      <w:lvlText w:val="o"/>
+      <w:lvlJc w:val="left"/>
+      <w:pPr>
+        <w:ind w:left="1440" w:hanging="360"/>
+      </w:pPr>
+      <w:rPr>
+        <w:rFonts w:ascii="Courier New" w:hAnsi="Courier New" w:cs="Courier New" w:hint="default"/>
+      </w:rPr>
+    </w:lvl>
+    <w:lvl w:ilvl="2" w:tplc="040C0005" w:tentative="1">
+      <w:start w:val="1"/>
+      <w:numFmt w:val="bullet"/>
+      <w:lvlText w:val=""/>
+      <w:lvlJc w:val="left"/>
+      <w:pPr>
+        <w:ind w:left="2160" w:hanging="360"/>
+      </w:pPr>
+      <w:rPr>
+        <w:rFonts w:ascii="Wingdings" w:hAnsi="Wingdings" w:hint="default"/>
+      </w:rPr>
+    </w:lvl>
+    <w:lvl w:ilvl="3" w:tplc="040C0001" w:tentative="1">
+      <w:start w:val="1"/>
+      <w:numFmt w:val="bullet"/>
+      <w:lvlText w:val=""/>
+      <w:lvlJc w:val="left"/>
+      <w:pPr>
+        <w:ind w:left="2880" w:hanging="360"/>
+      </w:pPr>
+      <w:rPr>
+        <w:rFonts w:ascii="Symbol" w:hAnsi="Symbol" w:hint="default"/>
+      </w:rPr>
+    </w:lvl>
+    <w:lvl w:ilvl="4" w:tplc="040C0003" w:tentative="1">
+      <w:start w:val="1"/>
+      <w:numFmt w:val="bullet"/>
+      <w:lvlText w:val="o"/>
+      <w:lvlJc w:val="left"/>
+      <w:pPr>
+        <w:ind w:left="3600" w:hanging="360"/>
+      </w:pPr>
+      <w:rPr>
+        <w:rFonts w:ascii="Courier New" w:hAnsi="Courier New" w:cs="Courier New" w:hint="default"/>
+      </w:rPr>
+    </w:lvl>
+    <w:lvl w:ilvl="5" w:tplc="040C0005" w:tentative="1">
+      <w:start w:val="1"/>
+      <w:numFmt w:val="bullet"/>
+      <w:lvlText w:val=""/>
+      <w:lvlJc w:val="left"/>
+      <w:pPr>
+        <w:ind w:left="4320" w:hanging="360"/>
+      </w:pPr>
+      <w:rPr>
+        <w:rFonts w:ascii="Wingdings" w:hAnsi="Wingdings" w:hint="default"/>
+      </w:rPr>
+    </w:lvl>
+    <w:lvl w:ilvl="6" w:tplc="040C0001" w:tentative="1">
+      <w:start w:val="1"/>
+      <w:numFmt w:val="bullet"/>
+      <w:lvlText w:val=""/>
+      <w:lvlJc w:val="left"/>
+      <w:pPr>
+        <w:ind w:left="5040" w:hanging="360"/>
+      </w:pPr>
+      <w:rPr>
+        <w:rFonts w:ascii="Symbol" w:hAnsi="Symbol" w:hint="default"/>
+      </w:rPr>
+    </w:lvl>
+    <w:lvl w:ilvl="7" w:tplc="040C0003" w:tentative="1">
+      <w:start w:val="1"/>
+      <w:numFmt w:val="bullet"/>
+      <w:lvlText w:val="o"/>
+      <w:lvlJc w:val="left"/>
+      <w:pPr>
+        <w:ind w:left="5760" w:hanging="360"/>
+      </w:pPr>
+      <w:rPr>
+        <w:rFonts w:ascii="Courier New" w:hAnsi="Courier New" w:cs="Courier New" w:hint="default"/>
+      </w:rPr>
+    </w:lvl>
+    <w:lvl w:ilvl="8" w:tplc="040C0005" w:tentative="1">
+      <w:start w:val="1"/>
+      <w:numFmt w:val="bullet"/>
+      <w:lvlText w:val=""/>
+      <w:lvlJc w:val="left"/>
+      <w:pPr>
+        <w:ind w:left="6480" w:hanging="360"/>
+      </w:pPr>
+      <w:rPr>
+        <w:rFonts w:ascii="Wingdings" w:hAnsi="Wingdings" w:hint="default"/>
+      </w:rPr>
+    </w:lvl>
+  </w:abstractNum>
+  <w:abstractNum w:abstractNumId="35" w15:restartNumberingAfterBreak="0">
     <w:nsid w:val="77584A8C"/>
     <w:multiLevelType w:val="hybridMultilevel"/>
     <w:tmpl w:val="89B8DEF6"/>
@@ -6544,7 +8264,7 @@
       </w:pPr>
     </w:lvl>
   </w:abstractNum>
-  <w:abstractNum w:abstractNumId="35" w15:restartNumberingAfterBreak="0">
+  <w:abstractNum w:abstractNumId="36" w15:restartNumberingAfterBreak="0">
     <w:nsid w:val="77E8414A"/>
     <w:multiLevelType w:val="multilevel"/>
     <w:tmpl w:val="040C0025"/>
@@ -6630,7 +8350,7 @@
       </w:pPr>
     </w:lvl>
   </w:abstractNum>
-  <w:abstractNum w:abstractNumId="36" w15:restartNumberingAfterBreak="0">
+  <w:abstractNum w:abstractNumId="37" w15:restartNumberingAfterBreak="0">
     <w:nsid w:val="79A2159A"/>
     <w:multiLevelType w:val="hybridMultilevel"/>
     <w:tmpl w:val="B074C9BA"/>
@@ -6781,7 +8501,7 @@
     <w:abstractNumId w:val="5"/>
   </w:num>
   <w:num w:numId="7">
-    <w:abstractNumId w:val="34"/>
+    <w:abstractNumId w:val="35"/>
   </w:num>
   <w:num w:numId="8">
     <w:abstractNumId w:val="8"/>
@@ -6853,25 +8573,25 @@
     </w:lvlOverride>
   </w:num>
   <w:num w:numId="27">
-    <w:abstractNumId w:val="36"/>
+    <w:abstractNumId w:val="37"/>
   </w:num>
   <w:num w:numId="28">
     <w:abstractNumId w:val="9"/>
   </w:num>
   <w:num w:numId="29">
-    <w:abstractNumId w:val="36"/>
+    <w:abstractNumId w:val="37"/>
     <w:lvlOverride w:ilvl="0">
       <w:startOverride w:val="1"/>
     </w:lvlOverride>
   </w:num>
   <w:num w:numId="30">
-    <w:abstractNumId w:val="36"/>
+    <w:abstractNumId w:val="37"/>
     <w:lvlOverride w:ilvl="0">
       <w:startOverride w:val="1"/>
     </w:lvlOverride>
   </w:num>
   <w:num w:numId="31">
-    <w:abstractNumId w:val="36"/>
+    <w:abstractNumId w:val="37"/>
     <w:lvlOverride w:ilvl="0">
       <w:startOverride w:val="1"/>
     </w:lvlOverride>
@@ -6931,7 +8651,7 @@
     <w:abstractNumId w:val="16"/>
   </w:num>
   <w:num w:numId="40">
-    <w:abstractNumId w:val="35"/>
+    <w:abstractNumId w:val="36"/>
   </w:num>
   <w:num w:numId="41">
     <w:abstractNumId w:val="18"/>
@@ -6956,6 +8676,9 @@
   </w:num>
   <w:num w:numId="48">
     <w:abstractNumId w:val="0"/>
+  </w:num>
+  <w:num w:numId="49">
+    <w:abstractNumId w:val="34"/>
   </w:num>
 </w:numbering>
 </file>
@@ -8455,21 +10178,21 @@
     <w:charset w:val="00"/>
     <w:family w:val="swiss"/>
     <w:pitch w:val="variable"/>
-    <w:sig w:usb0="E0002AFF" w:usb1="C000247B" w:usb2="00000009" w:usb3="00000000" w:csb0="000001FF" w:csb1="00000000"/>
+    <w:sig w:usb0="E0002AFF" w:usb1="4000ACFF" w:usb2="00000001" w:usb3="00000000" w:csb0="000001FF" w:csb1="00000000"/>
   </w:font>
   <w:font w:name="Times New Roman">
     <w:panose1 w:val="02020603050405020304"/>
     <w:charset w:val="00"/>
     <w:family w:val="roman"/>
     <w:pitch w:val="variable"/>
-    <w:sig w:usb0="E0002EFF" w:usb1="C000785B" w:usb2="00000009" w:usb3="00000000" w:csb0="000001FF" w:csb1="00000000"/>
+    <w:sig w:usb0="E0002AFF" w:usb1="C0007843" w:usb2="00000009" w:usb3="00000000" w:csb0="000001FF" w:csb1="00000000"/>
   </w:font>
   <w:font w:name="Arial">
     <w:panose1 w:val="020B0604020202020204"/>
     <w:charset w:val="00"/>
     <w:family w:val="swiss"/>
     <w:pitch w:val="variable"/>
-    <w:sig w:usb0="E0002EFF" w:usb1="C0007843" w:usb2="00000009" w:usb3="00000000" w:csb0="000001FF" w:csb1="00000000"/>
+    <w:sig w:usb0="E0002AFF" w:usb1="C0007843" w:usb2="00000009" w:usb3="00000000" w:csb0="000001FF" w:csb1="00000000"/>
   </w:font>
   <w:font w:name="Courier New">
     <w:panose1 w:val="02070309020205020404"/>
@@ -8497,7 +10220,7 @@
     <w:charset w:val="00"/>
     <w:family w:val="swiss"/>
     <w:pitch w:val="variable"/>
-    <w:sig w:usb0="E0002AFF" w:usb1="C000247B" w:usb2="00000009" w:usb3="00000000" w:csb0="000001FF" w:csb1="00000000"/>
+    <w:sig w:usb0="A0002AEF" w:usb1="4000207B" w:usb2="00000000" w:usb3="00000000" w:csb0="000001FF" w:csb1="00000000"/>
   </w:font>
   <w:font w:name="Segoe UI">
     <w:panose1 w:val="020B0502040204020203"/>
@@ -8505,6 +10228,13 @@
     <w:family w:val="swiss"/>
     <w:pitch w:val="variable"/>
     <w:sig w:usb0="E4002EFF" w:usb1="C000E47F" w:usb2="00000009" w:usb3="00000000" w:csb0="000001FF" w:csb1="00000000"/>
+  </w:font>
+  <w:font w:name="Cambria Math">
+    <w:panose1 w:val="02040503050406030204"/>
+    <w:charset w:val="00"/>
+    <w:family w:val="roman"/>
+    <w:pitch w:val="variable"/>
+    <w:sig w:usb0="E00006FF" w:usb1="420024FF" w:usb2="02000000" w:usb3="00000000" w:csb0="0000019F" w:csb1="00000000"/>
   </w:font>
 </w:fonts>
 </file>
@@ -8544,6 +10274,7 @@
     <w:rsid w:val="00D947E1"/>
     <w:rsid w:val="00E024E2"/>
     <w:rsid w:val="00E750BE"/>
+    <w:rsid w:val="00F74A4E"/>
   </w:rsids>
   <m:mathPr>
     <m:mathFont m:val="Cambria Math"/>
@@ -9047,7 +10778,7 @@
     <w:basedOn w:val="Policepardfaut"/>
     <w:uiPriority w:val="99"/>
     <w:semiHidden/>
-    <w:rsid w:val="007352FA"/>
+    <w:rsid w:val="00F74A4E"/>
     <w:rPr>
       <w:color w:val="808080"/>
     </w:rPr>
@@ -9381,7 +11112,7 @@
 </file>
 
 <file path=customXml/itemProps2.xml><?xml version="1.0" encoding="utf-8"?>
-<ds:datastoreItem xmlns:ds="http://schemas.openxmlformats.org/officeDocument/2006/customXml" ds:itemID="{22D87453-090D-46D3-87EE-BC5BFC6AD999}">
+<ds:datastoreItem xmlns:ds="http://schemas.openxmlformats.org/officeDocument/2006/customXml" ds:itemID="{3C3165E8-CD8F-4889-AC61-D3BAFD0333A8}">
   <ds:schemaRefs>
     <ds:schemaRef ds:uri="http://schemas.openxmlformats.org/officeDocument/2006/bibliography"/>
   </ds:schemaRefs>

</xml_diff>

<commit_message>
Synthèse article FR et EN v2
</commit_message>
<xml_diff>
--- a/Synthèse_Benoit/Synthèse_FR.docx
+++ b/Synthèse_Benoit/Synthèse_FR.docx
@@ -132,7 +132,6 @@
                   <w:dataBinding w:prefixMappings="xmlns:ns0='http://schemas.openxmlformats.org/package/2006/metadata/core-properties' xmlns:ns1='http://purl.org/dc/elements/1.1/'" w:xpath="/ns0:coreProperties[1]/ns1:creator[1]" w:storeItemID="{6C3C8BC8-F283-45AE-878A-BAB7291924A1}"/>
                   <w:text/>
                 </w:sdtPr>
-                <w:sdtEndPr/>
                 <w:sdtContent>
                   <w:p>
                     <w:pPr>
@@ -191,14 +190,13 @@
                       <w:docPart w:val="E91C2AEC37924D22B09F26711E2D6EBB"/>
                     </w:placeholder>
                     <w:dataBinding w:prefixMappings="xmlns:ns0='http://schemas.microsoft.com/office/2006/coverPageProps'" w:xpath="/ns0:CoverPageProperties[1]/ns0:PublishDate[1]" w:storeItemID="{55AF091B-3C7A-41E3-B477-F2FDAA23CFDA}"/>
-                    <w:date w:fullDate="2018-04-02T00:00:00Z">
+                    <w:date w:fullDate="2018-04-04T00:00:00Z">
                       <w:dateFormat w:val="dd/MM/yyyy"/>
                       <w:lid w:val="fr-FR"/>
                       <w:storeMappedDataAs w:val="dateTime"/>
                       <w:calendar w:val="gregorian"/>
                     </w:date>
                   </w:sdtPr>
-                  <w:sdtEndPr/>
                   <w:sdtContent>
                     <w:r>
                       <w:rPr>
@@ -207,7 +205,7 @@
                         <w:sz w:val="28"/>
                         <w:szCs w:val="28"/>
                       </w:rPr>
-                      <w:t>02/04/2018</w:t>
+                      <w:t>04/04/2018</w:t>
                     </w:r>
                   </w:sdtContent>
                 </w:sdt>
@@ -257,7 +255,6 @@
                 <w:dataBinding w:prefixMappings="xmlns:ns0='http://schemas.openxmlformats.org/officeDocument/2006/extended-properties'" w:xpath="/ns0:Properties[1]/ns0:Company[1]" w:storeItemID="{6668398D-A668-4E3E-A5EB-62B293D839F1}"/>
                 <w:text/>
               </w:sdtPr>
-              <w:sdtEndPr/>
               <w:sdtContent>
                 <w:tc>
                   <w:tcPr>
@@ -314,7 +311,6 @@
                   <w:dataBinding w:prefixMappings="xmlns:ns0='http://schemas.openxmlformats.org/package/2006/metadata/core-properties' xmlns:ns1='http://purl.org/dc/elements/1.1/'" w:xpath="/ns0:coreProperties[1]/ns1:title[1]" w:storeItemID="{6C3C8BC8-F283-45AE-878A-BAB7291924A1}"/>
                   <w:text/>
                 </w:sdtPr>
-                <w:sdtEndPr/>
                 <w:sdtContent>
                   <w:p>
                     <w:pPr>
@@ -357,7 +353,6 @@
                 <w:dataBinding w:prefixMappings="xmlns:ns0='http://schemas.openxmlformats.org/package/2006/metadata/core-properties' xmlns:ns1='http://purl.org/dc/elements/1.1/'" w:xpath="/ns0:coreProperties[1]/ns1:subject[1]" w:storeItemID="{6C3C8BC8-F283-45AE-878A-BAB7291924A1}"/>
                 <w:text/>
               </w:sdtPr>
-              <w:sdtEndPr/>
               <w:sdtContent>
                 <w:tc>
                   <w:tcPr>
@@ -497,7 +492,7 @@
             </w:rPr>
             <w:fldChar w:fldCharType="separate"/>
           </w:r>
-          <w:hyperlink w:anchor="_Toc510465328" w:history="1">
+          <w:hyperlink w:anchor="_Toc510639364" w:history="1">
             <w:r>
               <w:rPr>
                 <w:rStyle w:val="Lienhypertexte"/>
@@ -544,7 +539,7 @@
                 <w:noProof/>
                 <w:webHidden/>
               </w:rPr>
-              <w:instrText xml:space="preserve"> PAGEREF _Toc510465328 \h </w:instrText>
+              <w:instrText xml:space="preserve"> PAGEREF _Toc510639364 \h </w:instrText>
             </w:r>
             <w:r>
               <w:rPr>
@@ -593,7 +588,7 @@
               <w:lang w:eastAsia="fr-FR"/>
             </w:rPr>
           </w:pPr>
-          <w:hyperlink w:anchor="_Toc510465329" w:history="1">
+          <w:hyperlink w:anchor="_Toc510639365" w:history="1">
             <w:r>
               <w:rPr>
                 <w:rStyle w:val="Lienhypertexte"/>
@@ -640,7 +635,7 @@
                 <w:noProof/>
                 <w:webHidden/>
               </w:rPr>
-              <w:instrText xml:space="preserve"> PAGEREF _Toc510465329 \h </w:instrText>
+              <w:instrText xml:space="preserve"> PAGEREF _Toc510639365 \h </w:instrText>
             </w:r>
             <w:r>
               <w:rPr>
@@ -688,7 +683,7 @@
               <w:lang w:eastAsia="fr-FR"/>
             </w:rPr>
           </w:pPr>
-          <w:hyperlink w:anchor="_Toc510465330" w:history="1">
+          <w:hyperlink w:anchor="_Toc510639366" w:history="1">
             <w:r>
               <w:rPr>
                 <w:rStyle w:val="Lienhypertexte"/>
@@ -734,7 +729,7 @@
                 <w:noProof/>
                 <w:webHidden/>
               </w:rPr>
-              <w:instrText xml:space="preserve"> PAGEREF _Toc510465330 \h </w:instrText>
+              <w:instrText xml:space="preserve"> PAGEREF _Toc510639366 \h </w:instrText>
             </w:r>
             <w:r>
               <w:rPr>
@@ -780,7 +775,7 @@
               <w:lang w:eastAsia="fr-FR"/>
             </w:rPr>
           </w:pPr>
-          <w:hyperlink w:anchor="_Toc510465331" w:history="1">
+          <w:hyperlink w:anchor="_Toc510639367" w:history="1">
             <w:r>
               <w:rPr>
                 <w:rStyle w:val="Lienhypertexte"/>
@@ -824,7 +819,7 @@
                 <w:noProof/>
                 <w:webHidden/>
               </w:rPr>
-              <w:instrText xml:space="preserve"> PAGEREF _Toc510465331 \h </w:instrText>
+              <w:instrText xml:space="preserve"> PAGEREF _Toc510639367 \h </w:instrText>
             </w:r>
             <w:r>
               <w:rPr>
@@ -870,7 +865,7 @@
               <w:lang w:eastAsia="fr-FR"/>
             </w:rPr>
           </w:pPr>
-          <w:hyperlink w:anchor="_Toc510465332" w:history="1">
+          <w:hyperlink w:anchor="_Toc510639368" w:history="1">
             <w:r>
               <w:rPr>
                 <w:rStyle w:val="Lienhypertexte"/>
@@ -914,7 +909,7 @@
                 <w:noProof/>
                 <w:webHidden/>
               </w:rPr>
-              <w:instrText xml:space="preserve"> PAGEREF _Toc510465332 \h </w:instrText>
+              <w:instrText xml:space="preserve"> PAGEREF _Toc510639368 \h </w:instrText>
             </w:r>
             <w:r>
               <w:rPr>
@@ -962,7 +957,7 @@
               <w:lang w:eastAsia="fr-FR"/>
             </w:rPr>
           </w:pPr>
-          <w:hyperlink w:anchor="_Toc510465333" w:history="1">
+          <w:hyperlink w:anchor="_Toc510639369" w:history="1">
             <w:r>
               <w:rPr>
                 <w:rStyle w:val="Lienhypertexte"/>
@@ -1008,7 +1003,7 @@
                 <w:noProof/>
                 <w:webHidden/>
               </w:rPr>
-              <w:instrText xml:space="preserve"> PAGEREF _Toc510465333 \h </w:instrText>
+              <w:instrText xml:space="preserve"> PAGEREF _Toc510639369 \h </w:instrText>
             </w:r>
             <w:r>
               <w:rPr>
@@ -1028,7 +1023,7 @@
                 <w:noProof/>
                 <w:webHidden/>
               </w:rPr>
-              <w:t>2</w:t>
+              <w:t>3</w:t>
             </w:r>
             <w:r>
               <w:rPr>
@@ -1056,7 +1051,7 @@
               <w:lang w:eastAsia="fr-FR"/>
             </w:rPr>
           </w:pPr>
-          <w:hyperlink w:anchor="_Toc510465334" w:history="1">
+          <w:hyperlink w:anchor="_Toc510639370" w:history="1">
             <w:r>
               <w:rPr>
                 <w:rStyle w:val="Lienhypertexte"/>
@@ -1102,7 +1097,7 @@
                 <w:noProof/>
                 <w:webHidden/>
               </w:rPr>
-              <w:instrText xml:space="preserve"> PAGEREF _Toc510465334 \h </w:instrText>
+              <w:instrText xml:space="preserve"> PAGEREF _Toc510639370 \h </w:instrText>
             </w:r>
             <w:r>
               <w:rPr>
@@ -1150,7 +1145,7 @@
               <w:lang w:eastAsia="fr-FR"/>
             </w:rPr>
           </w:pPr>
-          <w:hyperlink w:anchor="_Toc510465335" w:history="1">
+          <w:hyperlink w:anchor="_Toc510639371" w:history="1">
             <w:r>
               <w:rPr>
                 <w:rStyle w:val="Lienhypertexte"/>
@@ -1196,7 +1191,7 @@
                 <w:noProof/>
                 <w:webHidden/>
               </w:rPr>
-              <w:instrText xml:space="preserve"> PAGEREF _Toc510465335 \h </w:instrText>
+              <w:instrText xml:space="preserve"> PAGEREF _Toc510639371 \h </w:instrText>
             </w:r>
             <w:r>
               <w:rPr>
@@ -1242,7 +1237,7 @@
               <w:lang w:eastAsia="fr-FR"/>
             </w:rPr>
           </w:pPr>
-          <w:hyperlink w:anchor="_Toc510465336" w:history="1">
+          <w:hyperlink w:anchor="_Toc510639372" w:history="1">
             <w:r>
               <w:rPr>
                 <w:rStyle w:val="Lienhypertexte"/>
@@ -1286,7 +1281,7 @@
                 <w:noProof/>
                 <w:webHidden/>
               </w:rPr>
-              <w:instrText xml:space="preserve"> PAGEREF _Toc510465336 \h </w:instrText>
+              <w:instrText xml:space="preserve"> PAGEREF _Toc510639372 \h </w:instrText>
             </w:r>
             <w:r>
               <w:rPr>
@@ -1332,7 +1327,7 @@
               <w:lang w:eastAsia="fr-FR"/>
             </w:rPr>
           </w:pPr>
-          <w:hyperlink w:anchor="_Toc510465337" w:history="1">
+          <w:hyperlink w:anchor="_Toc510639373" w:history="1">
             <w:r>
               <w:rPr>
                 <w:rStyle w:val="Lienhypertexte"/>
@@ -1376,7 +1371,7 @@
                 <w:noProof/>
                 <w:webHidden/>
               </w:rPr>
-              <w:instrText xml:space="preserve"> PAGEREF _Toc510465337 \h </w:instrText>
+              <w:instrText xml:space="preserve"> PAGEREF _Toc510639373 \h </w:instrText>
             </w:r>
             <w:r>
               <w:rPr>
@@ -1425,7 +1420,7 @@
               <w:lang w:eastAsia="fr-FR"/>
             </w:rPr>
           </w:pPr>
-          <w:hyperlink w:anchor="_Toc510465338" w:history="1">
+          <w:hyperlink w:anchor="_Toc510639374" w:history="1">
             <w:r>
               <w:rPr>
                 <w:rStyle w:val="Lienhypertexte"/>
@@ -1472,7 +1467,7 @@
                 <w:noProof/>
                 <w:webHidden/>
               </w:rPr>
-              <w:instrText xml:space="preserve"> PAGEREF _Toc510465338 \h </w:instrText>
+              <w:instrText xml:space="preserve"> PAGEREF _Toc510639374 \h </w:instrText>
             </w:r>
             <w:r>
               <w:rPr>
@@ -1492,7 +1487,7 @@
                 <w:noProof/>
                 <w:webHidden/>
               </w:rPr>
-              <w:t>3</w:t>
+              <w:t>4</w:t>
             </w:r>
             <w:r>
               <w:rPr>
@@ -1520,7 +1515,7 @@
               <w:lang w:eastAsia="fr-FR"/>
             </w:rPr>
           </w:pPr>
-          <w:hyperlink w:anchor="_Toc510465339" w:history="1">
+          <w:hyperlink w:anchor="_Toc510639375" w:history="1">
             <w:r>
               <w:rPr>
                 <w:rStyle w:val="Lienhypertexte"/>
@@ -1566,7 +1561,7 @@
                 <w:noProof/>
                 <w:webHidden/>
               </w:rPr>
-              <w:instrText xml:space="preserve"> PAGEREF _Toc510465339 \h </w:instrText>
+              <w:instrText xml:space="preserve"> PAGEREF _Toc510639375 \h </w:instrText>
             </w:r>
             <w:r>
               <w:rPr>
@@ -1586,7 +1581,7 @@
                 <w:noProof/>
                 <w:webHidden/>
               </w:rPr>
-              <w:t>3</w:t>
+              <w:t>4</w:t>
             </w:r>
             <w:r>
               <w:rPr>
@@ -1612,7 +1607,7 @@
               <w:lang w:eastAsia="fr-FR"/>
             </w:rPr>
           </w:pPr>
-          <w:hyperlink w:anchor="_Toc510465340" w:history="1">
+          <w:hyperlink w:anchor="_Toc510639376" w:history="1">
             <w:r>
               <w:rPr>
                 <w:rStyle w:val="Lienhypertexte"/>
@@ -1656,7 +1651,7 @@
                 <w:noProof/>
                 <w:webHidden/>
               </w:rPr>
-              <w:instrText xml:space="preserve"> PAGEREF _Toc510465340 \h </w:instrText>
+              <w:instrText xml:space="preserve"> PAGEREF _Toc510639376 \h </w:instrText>
             </w:r>
             <w:r>
               <w:rPr>
@@ -1676,7 +1671,7 @@
                 <w:noProof/>
                 <w:webHidden/>
               </w:rPr>
-              <w:t>3</w:t>
+              <w:t>4</w:t>
             </w:r>
             <w:r>
               <w:rPr>
@@ -1702,7 +1697,7 @@
               <w:lang w:eastAsia="fr-FR"/>
             </w:rPr>
           </w:pPr>
-          <w:hyperlink w:anchor="_Toc510465341" w:history="1">
+          <w:hyperlink w:anchor="_Toc510639377" w:history="1">
             <w:r>
               <w:rPr>
                 <w:rStyle w:val="Lienhypertexte"/>
@@ -1746,7 +1741,7 @@
                 <w:noProof/>
                 <w:webHidden/>
               </w:rPr>
-              <w:instrText xml:space="preserve"> PAGEREF _Toc510465341 \h </w:instrText>
+              <w:instrText xml:space="preserve"> PAGEREF _Toc510639377 \h </w:instrText>
             </w:r>
             <w:r>
               <w:rPr>
@@ -1766,7 +1761,7 @@
                 <w:noProof/>
                 <w:webHidden/>
               </w:rPr>
-              <w:t>3</w:t>
+              <w:t>4</w:t>
             </w:r>
             <w:r>
               <w:rPr>
@@ -1794,7 +1789,7 @@
               <w:lang w:eastAsia="fr-FR"/>
             </w:rPr>
           </w:pPr>
-          <w:hyperlink w:anchor="_Toc510465342" w:history="1">
+          <w:hyperlink w:anchor="_Toc510639378" w:history="1">
             <w:r>
               <w:rPr>
                 <w:rStyle w:val="Lienhypertexte"/>
@@ -1840,7 +1835,7 @@
                 <w:noProof/>
                 <w:webHidden/>
               </w:rPr>
-              <w:instrText xml:space="preserve"> PAGEREF _Toc510465342 \h </w:instrText>
+              <w:instrText xml:space="preserve"> PAGEREF _Toc510639378 \h </w:instrText>
             </w:r>
             <w:r>
               <w:rPr>
@@ -1860,7 +1855,7 @@
                 <w:noProof/>
                 <w:webHidden/>
               </w:rPr>
-              <w:t>3</w:t>
+              <w:t>4</w:t>
             </w:r>
             <w:r>
               <w:rPr>
@@ -1888,7 +1883,7 @@
               <w:lang w:eastAsia="fr-FR"/>
             </w:rPr>
           </w:pPr>
-          <w:hyperlink w:anchor="_Toc510465343" w:history="1">
+          <w:hyperlink w:anchor="_Toc510639379" w:history="1">
             <w:r>
               <w:rPr>
                 <w:rStyle w:val="Lienhypertexte"/>
@@ -1934,7 +1929,7 @@
                 <w:noProof/>
                 <w:webHidden/>
               </w:rPr>
-              <w:instrText xml:space="preserve"> PAGEREF _Toc510465343 \h </w:instrText>
+              <w:instrText xml:space="preserve"> PAGEREF _Toc510639379 \h </w:instrText>
             </w:r>
             <w:r>
               <w:rPr>
@@ -1982,7 +1977,7 @@
               <w:lang w:eastAsia="fr-FR"/>
             </w:rPr>
           </w:pPr>
-          <w:hyperlink w:anchor="_Toc510465344" w:history="1">
+          <w:hyperlink w:anchor="_Toc510639380" w:history="1">
             <w:r>
               <w:rPr>
                 <w:rStyle w:val="Lienhypertexte"/>
@@ -2028,7 +2023,7 @@
                 <w:noProof/>
                 <w:webHidden/>
               </w:rPr>
-              <w:instrText xml:space="preserve"> PAGEREF _Toc510465344 \h </w:instrText>
+              <w:instrText xml:space="preserve"> PAGEREF _Toc510639380 \h </w:instrText>
             </w:r>
             <w:r>
               <w:rPr>
@@ -2074,7 +2069,7 @@
               <w:lang w:eastAsia="fr-FR"/>
             </w:rPr>
           </w:pPr>
-          <w:hyperlink w:anchor="_Toc510465345" w:history="1">
+          <w:hyperlink w:anchor="_Toc510639381" w:history="1">
             <w:r>
               <w:rPr>
                 <w:rStyle w:val="Lienhypertexte"/>
@@ -2118,7 +2113,7 @@
                 <w:noProof/>
                 <w:webHidden/>
               </w:rPr>
-              <w:instrText xml:space="preserve"> PAGEREF _Toc510465345 \h </w:instrText>
+              <w:instrText xml:space="preserve"> PAGEREF _Toc510639381 \h </w:instrText>
             </w:r>
             <w:r>
               <w:rPr>
@@ -2164,7 +2159,7 @@
               <w:lang w:eastAsia="fr-FR"/>
             </w:rPr>
           </w:pPr>
-          <w:hyperlink w:anchor="_Toc510465346" w:history="1">
+          <w:hyperlink w:anchor="_Toc510639382" w:history="1">
             <w:r>
               <w:rPr>
                 <w:rStyle w:val="Lienhypertexte"/>
@@ -2208,7 +2203,7 @@
                 <w:noProof/>
                 <w:webHidden/>
               </w:rPr>
-              <w:instrText xml:space="preserve"> PAGEREF _Toc510465346 \h </w:instrText>
+              <w:instrText xml:space="preserve"> PAGEREF _Toc510639382 \h </w:instrText>
             </w:r>
             <w:r>
               <w:rPr>
@@ -2257,7 +2252,7 @@
               <w:lang w:eastAsia="fr-FR"/>
             </w:rPr>
           </w:pPr>
-          <w:hyperlink w:anchor="_Toc510465347" w:history="1">
+          <w:hyperlink w:anchor="_Toc510639383" w:history="1">
             <w:r>
               <w:rPr>
                 <w:rStyle w:val="Lienhypertexte"/>
@@ -2283,7 +2278,7 @@
                 <w:rStyle w:val="Lienhypertexte"/>
                 <w:noProof/>
               </w:rPr>
-              <w:t>Conclusion :</w:t>
+              <w:t>Conclusions :</w:t>
             </w:r>
             <w:r>
               <w:rPr>
@@ -2304,7 +2299,7 @@
                 <w:noProof/>
                 <w:webHidden/>
               </w:rPr>
-              <w:instrText xml:space="preserve"> PAGEREF _Toc510465347 \h </w:instrText>
+              <w:instrText xml:space="preserve"> PAGEREF _Toc510639383 \h </w:instrText>
             </w:r>
             <w:r>
               <w:rPr>
@@ -2353,7 +2348,7 @@
               <w:lang w:eastAsia="fr-FR"/>
             </w:rPr>
           </w:pPr>
-          <w:hyperlink w:anchor="_Toc510465348" w:history="1">
+          <w:hyperlink w:anchor="_Toc510639384" w:history="1">
             <w:r>
               <w:rPr>
                 <w:rStyle w:val="Lienhypertexte"/>
@@ -2400,7 +2395,7 @@
                 <w:noProof/>
                 <w:webHidden/>
               </w:rPr>
-              <w:instrText xml:space="preserve"> PAGEREF _Toc510465348 \h </w:instrText>
+              <w:instrText xml:space="preserve"> PAGEREF _Toc510639384 \h </w:instrText>
             </w:r>
             <w:r>
               <w:rPr>
@@ -2506,7 +2501,7 @@
       <w:pPr>
         <w:pStyle w:val="Titre1"/>
       </w:pPr>
-      <w:bookmarkStart w:id="2" w:name="_Toc510465328"/>
+      <w:bookmarkStart w:id="2" w:name="_Toc510639364"/>
       <w:r>
         <w:lastRenderedPageBreak/>
         <w:t>Introduction :</w:t>
@@ -2515,19 +2510,31 @@
     </w:p>
     <w:p>
       <w:pPr>
-        <w:ind w:left="360"/>
+        <w:ind w:firstLine="708"/>
         <w:jc w:val="both"/>
       </w:pPr>
       <w:r>
-        <w:t>Dans cette synthèse, nous étudierons un article scientifique choisit à partir de recherche sur internet et basé sur la lecture d’introduction ou des parties « Abstract ».</w:t>
-      </w:r>
-      <w:r>
-        <w:t xml:space="preserve"> Le but étant de coller au maximum avec les besoins de notre projet.</w:t>
+        <w:t>L’optimisation des parcours pour les véhicules électriques est un sujet d’actualité, de nombreuses recherches sont donc déjà mené</w:t>
+      </w:r>
+      <w:r>
+        <w:t>es</w:t>
+      </w:r>
+      <w:r>
+        <w:t xml:space="preserve"> par de nombreux scientifique</w:t>
+      </w:r>
+      <w:r>
+        <w:t>s</w:t>
+      </w:r>
+      <w:r>
+        <w:t>. Afin de produi</w:t>
+      </w:r>
+      <w:r>
+        <w:t xml:space="preserve">re notre version du parcours idéal, un état de l’art s’impose. Après de nombreuses recherches, j’ai pu dégager un article qui prend en compte de nombreux paramètres essentielles à notre future production. </w:t>
       </w:r>
     </w:p>
     <w:p>
       <w:pPr>
-        <w:ind w:left="360"/>
+        <w:ind w:firstLine="708"/>
         <w:jc w:val="both"/>
       </w:pPr>
       <w:r>
@@ -2537,10 +2544,7 @@
         <w:t xml:space="preserve">article </w:t>
       </w:r>
       <w:r>
-        <w:t>« </w:t>
-      </w:r>
-      <w:r>
-        <w:t xml:space="preserve">Optimal </w:t>
+        <w:t xml:space="preserve">« Optimal </w:t>
       </w:r>
       <w:proofErr w:type="spellStart"/>
       <w:r>
@@ -2609,83 +2613,89 @@
       </w:r>
       <w:proofErr w:type="spellEnd"/>
       <w:r>
-        <w:t xml:space="preserve"> Ridge. Cet article est la suite de deux articles écrit par deux des scientifiques de l’université de Boston dont le but étaient l’étude des chemins homogènes</w:t>
-      </w:r>
+        <w:t xml:space="preserve"> Ridge. </w:t>
+      </w:r>
+      <w:r>
+        <w:t>Cet article fait partie de trois thèses [1] [2] [3] réalisée en partie par les auteurs de l’article ici étudié.</w:t>
+      </w:r>
+      <w:r>
+        <w:t xml:space="preserve"> Le but des deux articles non-synthétisé ici était d’étudier des chemins avec des nœuds de recharge homogènes pour [1] et non-homogène pour [2] en formulant le </w:t>
+      </w:r>
+      <w:r>
+        <w:t>modèle MINLP (Mixed Integer Non-</w:t>
+      </w:r>
+      <w:proofErr w:type="spellStart"/>
+      <w:r>
+        <w:t>Linear</w:t>
+      </w:r>
+      <w:proofErr w:type="spellEnd"/>
       <w:r>
         <w:t xml:space="preserve"> </w:t>
       </w:r>
+      <w:proofErr w:type="spellStart"/>
+      <w:r>
+        <w:t>Programming</w:t>
+      </w:r>
+      <w:proofErr w:type="spellEnd"/>
+      <w:r>
+        <w:t xml:space="preserve"> </w:t>
+      </w:r>
+      <w:proofErr w:type="spellStart"/>
+      <w:r>
+        <w:t>Problem</w:t>
+      </w:r>
+      <w:proofErr w:type="spellEnd"/>
+      <w:r>
+        <w:t>)</w:t>
+      </w:r>
+      <w:r>
+        <w:t xml:space="preserve"> tout en</w:t>
+      </w:r>
+      <w:r>
+        <w:t xml:space="preserve"> prenant en compte le trafic</w:t>
+      </w:r>
+      <w:r>
+        <w:t>.</w:t>
+      </w:r>
       <w:r>
         <w:rPr>
-          <w:i/>
+          <w:color w:val="FF0000"/>
         </w:rPr>
-        <w:t>[1]</w:t>
-      </w:r>
-      <w:r>
         <w:t xml:space="preserve"> </w:t>
       </w:r>
       <w:r>
-        <w:t xml:space="preserve">et non-homogènes </w:t>
-      </w:r>
-      <w:r>
-        <w:rPr>
-          <w:i/>
-        </w:rPr>
-        <w:t>[2]</w:t>
-      </w:r>
-      <w:r>
-        <w:t xml:space="preserve"> entre l</w:t>
-      </w:r>
-      <w:r>
-        <w:t xml:space="preserve">es stations de recharges </w:t>
-      </w:r>
-      <w:r>
-        <w:t xml:space="preserve">pour une voiture électrique </w:t>
-      </w:r>
-      <w:r>
-        <w:t>grâce à la formulation et la résolution d’un modèle, le modèle MINLP (Mixed Integer Non-</w:t>
-      </w:r>
-      <w:proofErr w:type="spellStart"/>
-      <w:r>
-        <w:t>Linear</w:t>
-      </w:r>
-      <w:proofErr w:type="spellEnd"/>
-      <w:r>
-        <w:t xml:space="preserve"> </w:t>
-      </w:r>
-      <w:proofErr w:type="spellStart"/>
-      <w:r>
-        <w:t>Programming</w:t>
-      </w:r>
-      <w:proofErr w:type="spellEnd"/>
-      <w:r>
-        <w:t xml:space="preserve"> </w:t>
-      </w:r>
-      <w:proofErr w:type="spellStart"/>
-      <w:r>
-        <w:t>Problem</w:t>
-      </w:r>
-      <w:proofErr w:type="spellEnd"/>
-      <w:r>
-        <w:t xml:space="preserve">). </w:t>
-      </w:r>
-      <w:r>
-        <w:t xml:space="preserve"> </w:t>
-      </w:r>
-      <w:r>
-        <w:t xml:space="preserve">Le but de cet article est de proposer le </w:t>
-      </w:r>
-      <w:r>
-        <w:t xml:space="preserve">chemin optimal </w:t>
-      </w:r>
-      <w:r>
-        <w:t>pour un problème dynamique, cette-à-dire, un problème lié à la gestion du trafic et à la mise en place de plusieurs voitures électriques au sein du modèle.</w:t>
+        <w:t xml:space="preserve">L’article ici étudié </w:t>
+      </w:r>
+      <w:r>
+        <w:t>tente d’apporter une autre approche des positions prise lors des deux autres thèses.</w:t>
       </w:r>
     </w:p>
     <w:p>
       <w:pPr>
+        <w:ind w:firstLine="708"/>
+        <w:jc w:val="both"/>
+      </w:pPr>
+      <w:r>
+        <w:t>L’article se compose de deux partie, une partie se focalisant sur la gestion d’un seul véhicule</w:t>
+      </w:r>
+      <w:r>
+        <w:t xml:space="preserve"> e</w:t>
+      </w:r>
+      <w:r>
+        <w:t>t une seconde sur la gestion de véhicules</w:t>
+      </w:r>
+      <w:r>
+        <w:t xml:space="preserve"> multiples.</w:t>
+      </w:r>
+      <w:r>
+        <w:t xml:space="preserve"> </w:t>
+      </w:r>
+    </w:p>
+    <w:p>
+      <w:pPr>
         <w:pStyle w:val="Titre1"/>
       </w:pPr>
-      <w:bookmarkStart w:id="3" w:name="_Toc510465329"/>
+      <w:bookmarkStart w:id="3" w:name="_Toc510639365"/>
       <w:r>
         <w:t>Route pour un véhicule électrique :</w:t>
       </w:r>
@@ -2695,7 +2705,7 @@
       <w:pPr>
         <w:pStyle w:val="Titre2"/>
       </w:pPr>
-      <w:bookmarkStart w:id="4" w:name="_Toc510465330"/>
+      <w:bookmarkStart w:id="4" w:name="_Toc510639366"/>
       <w:r>
         <w:t>Hypothèses et contraintes :</w:t>
       </w:r>
@@ -2705,11 +2715,13 @@
       <w:pPr>
         <w:pStyle w:val="Titre3"/>
       </w:pPr>
-      <w:bookmarkStart w:id="5" w:name="_Toc510465331"/>
+      <w:bookmarkStart w:id="5" w:name="_Hypothèses_:"/>
+      <w:bookmarkStart w:id="6" w:name="_Toc510639367"/>
+      <w:bookmarkEnd w:id="5"/>
       <w:r>
         <w:t>Hypothèses :</w:t>
       </w:r>
-      <w:bookmarkEnd w:id="5"/>
+      <w:bookmarkEnd w:id="6"/>
     </w:p>
     <w:p>
       <w:r>
@@ -2867,6 +2879,12 @@
           <w:numId w:val="6"/>
         </w:numPr>
       </w:pPr>
+      <w:r>
+        <w:rPr>
+          <w:rFonts w:eastAsiaTheme="minorEastAsia"/>
+        </w:rPr>
+        <w:t>L’énergie nécessaire au parcours de i vers j (</w:t>
+      </w:r>
       <m:oMath>
         <m:sSub>
           <m:sSubPr>
@@ -2895,19 +2913,17 @@
           </m:sub>
         </m:sSub>
       </m:oMath>
-      <w:proofErr w:type="gramStart"/>
       <w:r>
         <w:rPr>
           <w:rFonts w:eastAsiaTheme="minorEastAsia"/>
         </w:rPr>
-        <w:t>peut</w:t>
-      </w:r>
-      <w:proofErr w:type="gramEnd"/>
+        <w:t xml:space="preserve">) </w:t>
+      </w:r>
       <w:r>
         <w:rPr>
           <w:rFonts w:eastAsiaTheme="minorEastAsia"/>
         </w:rPr>
-        <w:t xml:space="preserve"> être négatif, si la voiture se recharge par freinage ou autres (exemple, descente de montagne…).</w:t>
+        <w:t>peut être négatif, si la voiture se recharge par freinage ou autres (exemple, descente de montagne…).</w:t>
       </w:r>
     </w:p>
     <w:p>
@@ -2918,8 +2934,65 @@
           <w:numId w:val="6"/>
         </w:numPr>
       </w:pPr>
-      <w:r>
-        <w:t>Enfin B est la capacité de charge du véhicule électrique.</w:t>
+      <m:oMath>
+        <m:sSub>
+          <m:sSubPr>
+            <m:ctrlPr>
+              <w:rPr>
+                <w:rFonts w:ascii="Cambria Math" w:hAnsi="Cambria Math"/>
+                <w:i/>
+              </w:rPr>
+            </m:ctrlPr>
+          </m:sSubPr>
+          <m:e>
+            <m:r>
+              <w:rPr>
+                <w:rFonts w:ascii="Cambria Math" w:hAnsi="Cambria Math"/>
+              </w:rPr>
+              <m:t>r</m:t>
+            </m:r>
+          </m:e>
+          <m:sub>
+            <m:r>
+              <w:rPr>
+                <w:rFonts w:ascii="Cambria Math" w:hAnsi="Cambria Math"/>
+              </w:rPr>
+              <m:t>i</m:t>
+            </m:r>
+          </m:sub>
+        </m:sSub>
+      </m:oMath>
+      <w:r>
+        <w:rPr>
+          <w:rFonts w:eastAsiaTheme="minorEastAsia"/>
+        </w:rPr>
+        <w:t xml:space="preserve"> </w:t>
+      </w:r>
+      <w:proofErr w:type="gramStart"/>
+      <w:r>
+        <w:rPr>
+          <w:rFonts w:eastAsiaTheme="minorEastAsia"/>
+        </w:rPr>
+        <w:t>est</w:t>
+      </w:r>
+      <w:proofErr w:type="gramEnd"/>
+      <w:r>
+        <w:rPr>
+          <w:rFonts w:eastAsiaTheme="minorEastAsia"/>
+        </w:rPr>
+        <w:t xml:space="preserve"> le montant d’énergie rechargé à la borne i</w:t>
+      </w:r>
+      <w:r>
+        <w:rPr>
+          <w:rFonts w:eastAsiaTheme="minorEastAsia"/>
+        </w:rPr>
+        <w:t>, la recharge n’est pas forcement total</w:t>
+      </w:r>
+      <w:r>
+        <w:rPr>
+          <w:rFonts w:eastAsiaTheme="minorEastAsia"/>
+        </w:rPr>
+        <w:t>.</w:t>
       </w:r>
     </w:p>
     <w:p>
@@ -2930,6 +3003,176 @@
           <w:numId w:val="6"/>
         </w:numPr>
       </w:pPr>
+      <w:r>
+        <w:t xml:space="preserve">Le véhicule est seul sur les routes et n’est donc pas influencé par le trafic. Ainsi </w:t>
+      </w:r>
+      <m:oMath>
+        <m:sSub>
+          <m:sSubPr>
+            <m:ctrlPr>
+              <w:rPr>
+                <w:rFonts w:ascii="Cambria Math" w:hAnsi="Cambria Math"/>
+                <w:i/>
+              </w:rPr>
+            </m:ctrlPr>
+          </m:sSubPr>
+          <m:e>
+            <m:r>
+              <w:rPr>
+                <w:rFonts w:ascii="Cambria Math" w:hAnsi="Cambria Math"/>
+              </w:rPr>
+              <m:t>e</m:t>
+            </m:r>
+          </m:e>
+          <m:sub>
+            <m:r>
+              <w:rPr>
+                <w:rFonts w:ascii="Cambria Math" w:hAnsi="Cambria Math"/>
+              </w:rPr>
+              <m:t>ij</m:t>
+            </m:r>
+          </m:sub>
+        </m:sSub>
+      </m:oMath>
+      <w:r>
+        <w:rPr>
+          <w:rFonts w:eastAsiaTheme="minorEastAsia"/>
+        </w:rPr>
+        <w:t xml:space="preserve">et </w:t>
+      </w:r>
+      <w:r>
+        <w:t xml:space="preserve"> </w:t>
+      </w:r>
+      <m:oMath>
+        <m:sSub>
+          <m:sSubPr>
+            <m:ctrlPr>
+              <w:rPr>
+                <w:rFonts w:ascii="Cambria Math" w:hAnsi="Cambria Math"/>
+                <w:i/>
+              </w:rPr>
+            </m:ctrlPr>
+          </m:sSubPr>
+          <m:e>
+            <m:r>
+              <w:rPr>
+                <w:rFonts w:ascii="Cambria Math" w:hAnsi="Cambria Math"/>
+              </w:rPr>
+              <m:t>τ</m:t>
+            </m:r>
+          </m:e>
+          <m:sub>
+            <m:r>
+              <w:rPr>
+                <w:rFonts w:ascii="Cambria Math" w:hAnsi="Cambria Math"/>
+              </w:rPr>
+              <m:t>ij</m:t>
+            </m:r>
+          </m:sub>
+        </m:sSub>
+      </m:oMath>
+      <w:r>
+        <w:rPr>
+          <w:rFonts w:eastAsiaTheme="minorEastAsia"/>
+        </w:rPr>
+        <w:t>sont fixe.</w:t>
+      </w:r>
+    </w:p>
+    <w:p>
+      <w:pPr>
+        <w:pStyle w:val="Paragraphedeliste"/>
+        <w:numPr>
+          <w:ilvl w:val="0"/>
+          <w:numId w:val="6"/>
+        </w:numPr>
+      </w:pPr>
+      <m:oMath>
+        <m:sSub>
+          <m:sSubPr>
+            <m:ctrlPr>
+              <w:rPr>
+                <w:rFonts w:ascii="Cambria Math" w:hAnsi="Cambria Math"/>
+                <w:i/>
+              </w:rPr>
+            </m:ctrlPr>
+          </m:sSubPr>
+          <m:e>
+            <m:r>
+              <w:rPr>
+                <w:rFonts w:ascii="Cambria Math" w:hAnsi="Cambria Math"/>
+              </w:rPr>
+              <m:t>g</m:t>
+            </m:r>
+          </m:e>
+          <m:sub>
+            <m:r>
+              <w:rPr>
+                <w:rFonts w:ascii="Cambria Math" w:hAnsi="Cambria Math"/>
+              </w:rPr>
+              <m:t>i</m:t>
+            </m:r>
+          </m:sub>
+        </m:sSub>
+      </m:oMath>
+      <w:r>
+        <w:rPr>
+          <w:rFonts w:eastAsiaTheme="minorEastAsia"/>
+        </w:rPr>
+        <w:t xml:space="preserve"> </w:t>
+      </w:r>
+      <w:proofErr w:type="gramStart"/>
+      <w:r>
+        <w:rPr>
+          <w:rFonts w:eastAsiaTheme="minorEastAsia"/>
+        </w:rPr>
+        <w:t>est</w:t>
+      </w:r>
+      <w:proofErr w:type="gramEnd"/>
+      <w:r>
+        <w:rPr>
+          <w:rFonts w:eastAsiaTheme="minorEastAsia"/>
+        </w:rPr>
+        <w:t xml:space="preserve"> le temps de recharge à une borne</w:t>
+      </w:r>
+      <w:r>
+        <w:rPr>
+          <w:rFonts w:eastAsiaTheme="minorEastAsia"/>
+        </w:rPr>
+        <w:t>, lié aux technologie des stations de recharge</w:t>
+      </w:r>
+      <w:r>
+        <w:rPr>
+          <w:rFonts w:eastAsiaTheme="minorEastAsia"/>
+        </w:rPr>
+        <w:t>.</w:t>
+      </w:r>
+    </w:p>
+    <w:p>
+      <w:pPr>
+        <w:pStyle w:val="Titre3"/>
+      </w:pPr>
+      <w:bookmarkStart w:id="7" w:name="_Contraintes_:"/>
+      <w:bookmarkStart w:id="8" w:name="_Toc510639368"/>
+      <w:bookmarkEnd w:id="7"/>
+      <w:r>
+        <w:t>Contraintes :</w:t>
+      </w:r>
+      <w:bookmarkEnd w:id="8"/>
+    </w:p>
+    <w:p>
+      <w:pPr>
+        <w:pStyle w:val="Paragraphedeliste"/>
+        <w:numPr>
+          <w:ilvl w:val="0"/>
+          <w:numId w:val="6"/>
+        </w:numPr>
+      </w:pPr>
+      <w:r>
+        <w:t>Définir le montant de recharge</w:t>
+      </w:r>
+      <w:r>
+        <w:t xml:space="preserve"> </w:t>
+      </w:r>
       <m:oMath>
         <m:sSub>
           <m:sSubPr>
@@ -2959,35 +3202,8 @@
         </m:sSub>
       </m:oMath>
       <w:r>
-        <w:rPr>
-          <w:rFonts w:eastAsiaTheme="minorEastAsia"/>
-        </w:rPr>
-        <w:t xml:space="preserve"> </w:t>
-      </w:r>
-      <w:proofErr w:type="gramStart"/>
-      <w:r>
-        <w:rPr>
-          <w:rFonts w:eastAsiaTheme="minorEastAsia"/>
-        </w:rPr>
-        <w:t>est</w:t>
-      </w:r>
-      <w:proofErr w:type="gramEnd"/>
-      <w:r>
-        <w:rPr>
-          <w:rFonts w:eastAsiaTheme="minorEastAsia"/>
-        </w:rPr>
-        <w:t xml:space="preserve"> le montant d’énergie rechargé à la borne i.</w:t>
-      </w:r>
-    </w:p>
-    <w:p>
-      <w:pPr>
-        <w:pStyle w:val="Titre3"/>
-      </w:pPr>
-      <w:bookmarkStart w:id="6" w:name="_Toc510465332"/>
-      <w:r>
-        <w:t>Contraintes :</w:t>
-      </w:r>
-      <w:bookmarkEnd w:id="6"/>
+        <w:t xml:space="preserve"> nécessaire par station lors du parcours.</w:t>
+      </w:r>
     </w:p>
     <w:p>
       <w:pPr>
@@ -2998,7 +3214,56 @@
         </w:numPr>
       </w:pPr>
       <w:r>
-        <w:t xml:space="preserve">Le véhicule est seul sur les routes et n’est donc pas influencé par le trafic. Ainsi </w:t>
+        <w:t xml:space="preserve">Définir le temps de trajet </w:t>
+      </w:r>
+      <m:oMath>
+        <m:sSub>
+          <m:sSubPr>
+            <m:ctrlPr>
+              <w:rPr>
+                <w:rFonts w:ascii="Cambria Math" w:hAnsi="Cambria Math"/>
+                <w:i/>
+              </w:rPr>
+            </m:ctrlPr>
+          </m:sSubPr>
+          <m:e>
+            <m:r>
+              <w:rPr>
+                <w:rFonts w:ascii="Cambria Math" w:hAnsi="Cambria Math"/>
+              </w:rPr>
+              <m:t>τ</m:t>
+            </m:r>
+          </m:e>
+          <m:sub>
+            <m:r>
+              <w:rPr>
+                <w:rFonts w:ascii="Cambria Math" w:hAnsi="Cambria Math"/>
+              </w:rPr>
+              <m:t>ij</m:t>
+            </m:r>
+          </m:sub>
+        </m:sSub>
+      </m:oMath>
+      <w:r>
+        <w:rPr>
+          <w:rFonts w:eastAsiaTheme="minorEastAsia"/>
+        </w:rPr>
+        <w:t xml:space="preserve"> pour chaque arc (i, j).</w:t>
+      </w:r>
+    </w:p>
+    <w:p>
+      <w:pPr>
+        <w:pStyle w:val="Paragraphedeliste"/>
+        <w:numPr>
+          <w:ilvl w:val="0"/>
+          <w:numId w:val="6"/>
+        </w:numPr>
+        <w:rPr>
+          <w:rFonts w:eastAsiaTheme="minorEastAsia"/>
+        </w:rPr>
+      </w:pPr>
+      <w:r>
+        <w:t xml:space="preserve">Définir l’énergie utile </w:t>
       </w:r>
       <m:oMath>
         <m:sSub>
@@ -3032,44 +3297,7 @@
         <w:rPr>
           <w:rFonts w:eastAsiaTheme="minorEastAsia"/>
         </w:rPr>
-        <w:t xml:space="preserve">et </w:t>
-      </w:r>
-      <w:r>
-        <w:t xml:space="preserve"> </w:t>
-      </w:r>
-      <m:oMath>
-        <m:sSub>
-          <m:sSubPr>
-            <m:ctrlPr>
-              <w:rPr>
-                <w:rFonts w:ascii="Cambria Math" w:hAnsi="Cambria Math"/>
-                <w:i/>
-              </w:rPr>
-            </m:ctrlPr>
-          </m:sSubPr>
-          <m:e>
-            <m:r>
-              <w:rPr>
-                <w:rFonts w:ascii="Cambria Math" w:hAnsi="Cambria Math"/>
-              </w:rPr>
-              <m:t>τ</m:t>
-            </m:r>
-          </m:e>
-          <m:sub>
-            <m:r>
-              <w:rPr>
-                <w:rFonts w:ascii="Cambria Math" w:hAnsi="Cambria Math"/>
-              </w:rPr>
-              <m:t>ij</m:t>
-            </m:r>
-          </m:sub>
-        </m:sSub>
-      </m:oMath>
-      <w:r>
-        <w:rPr>
-          <w:rFonts w:eastAsiaTheme="minorEastAsia"/>
-        </w:rPr>
-        <w:t>sont fixe.</w:t>
+        <w:t xml:space="preserve"> pour chaque arc (i, j).</w:t>
       </w:r>
     </w:p>
     <w:p>
@@ -3079,26 +3307,99 @@
           <w:ilvl w:val="0"/>
           <w:numId w:val="6"/>
         </w:numPr>
-      </w:pPr>
-      <w:r>
-        <w:t>Définir le montant de recharge nécessaire par station lors du parcours.</w:t>
+        <w:rPr>
+          <w:rFonts w:eastAsiaTheme="minorEastAsia"/>
+        </w:rPr>
+      </w:pPr>
+      <w:r>
+        <w:rPr>
+          <w:rFonts w:eastAsiaTheme="minorEastAsia"/>
+        </w:rPr>
+        <w:t>Définir la capacité de charge de chaque type de véhicule.</w:t>
       </w:r>
     </w:p>
     <w:p>
       <w:pPr>
-        <w:pStyle w:val="Titre2"/>
-      </w:pPr>
-      <w:bookmarkStart w:id="7" w:name="_Toc510465333"/>
-      <w:r>
-        <w:t>Approche utilisée :</w:t>
-      </w:r>
-      <w:bookmarkEnd w:id="7"/>
+        <w:pStyle w:val="Paragraphedeliste"/>
+        <w:numPr>
+          <w:ilvl w:val="0"/>
+          <w:numId w:val="6"/>
+        </w:numPr>
+        <w:rPr>
+          <w:rFonts w:eastAsiaTheme="minorEastAsia"/>
+        </w:rPr>
+      </w:pPr>
+      <w:r>
+        <w:rPr>
+          <w:rFonts w:eastAsiaTheme="minorEastAsia"/>
+        </w:rPr>
+        <w:t xml:space="preserve">Définir le temps </w:t>
+      </w:r>
+      <m:oMath>
+        <m:sSub>
+          <m:sSubPr>
+            <m:ctrlPr>
+              <w:rPr>
+                <w:rFonts w:ascii="Cambria Math" w:hAnsi="Cambria Math"/>
+                <w:i/>
+              </w:rPr>
+            </m:ctrlPr>
+          </m:sSubPr>
+          <m:e>
+            <m:r>
+              <w:rPr>
+                <w:rFonts w:ascii="Cambria Math" w:hAnsi="Cambria Math"/>
+              </w:rPr>
+              <m:t>g</m:t>
+            </m:r>
+          </m:e>
+          <m:sub>
+            <m:r>
+              <w:rPr>
+                <w:rFonts w:ascii="Cambria Math" w:hAnsi="Cambria Math"/>
+              </w:rPr>
+              <m:t>i</m:t>
+            </m:r>
+          </m:sub>
+        </m:sSub>
+      </m:oMath>
+      <w:r>
+        <w:rPr>
+          <w:rFonts w:eastAsiaTheme="minorEastAsia"/>
+        </w:rPr>
+        <w:t xml:space="preserve"> de recharge par station.</w:t>
+      </w:r>
     </w:p>
     <w:p>
       <w:pPr>
+        <w:rPr>
+          <w:rFonts w:eastAsiaTheme="minorEastAsia"/>
+        </w:rPr>
+      </w:pPr>
+    </w:p>
+    <w:p>
+      <w:pPr>
+        <w:rPr>
+          <w:rFonts w:eastAsiaTheme="minorEastAsia"/>
+        </w:rPr>
+      </w:pPr>
+    </w:p>
+    <w:p>
+      <w:pPr>
+        <w:pStyle w:val="Titre2"/>
+      </w:pPr>
+      <w:bookmarkStart w:id="9" w:name="_Toc510639369"/>
+      <w:r>
+        <w:lastRenderedPageBreak/>
+        <w:t>Approche utilisée :</w:t>
+      </w:r>
+      <w:bookmarkEnd w:id="9"/>
+    </w:p>
+    <w:p>
+      <w:pPr>
+        <w:ind w:firstLine="708"/>
         <w:jc w:val="both"/>
       </w:pPr>
-      <w:bookmarkStart w:id="8" w:name="_GoBack"/>
       <w:r>
         <w:t xml:space="preserve">L’approche utilisé est en lien avec l’algorithme de Dijkstra, un algorithme </w:t>
       </w:r>
@@ -3115,7 +3416,10 @@
         <w:t xml:space="preserve"> Q</w:t>
       </w:r>
       <w:r>
-        <w:t>, ce coût est le coût du point de départ au nœud j. Ce calcul est réalisé par la formule suivante :</w:t>
+        <w:t xml:space="preserve"> en fonction du temps de trajet entre i et j et de l’énergie qu’il requière. </w:t>
+      </w:r>
+      <w:r>
+        <w:t>Ce calcul est réalisé par la formule suivante :</w:t>
       </w:r>
     </w:p>
     <w:p>
@@ -3565,6 +3869,7 @@
     </w:p>
     <w:p>
       <w:pPr>
+        <w:ind w:firstLine="708"/>
         <w:jc w:val="both"/>
         <w:rPr>
           <w:rFonts w:eastAsiaTheme="minorEastAsia"/>
@@ -3580,16 +3885,45 @@
         <w:rPr>
           <w:rFonts w:eastAsiaTheme="minorEastAsia"/>
         </w:rPr>
-        <w:t>L’ensemble des Q seront égales à l’infini. Puis l’itération révèlera la valeur de chaque coût.</w:t>
+        <w:t>l’ensemble des poids Q</w:t>
+      </w:r>
+      <w:r>
+        <w:rPr>
+          <w:rFonts w:eastAsiaTheme="minorEastAsia"/>
+        </w:rPr>
+        <w:t xml:space="preserve"> seront</w:t>
+      </w:r>
+      <w:r>
+        <w:rPr>
+          <w:rFonts w:eastAsiaTheme="minorEastAsia"/>
+        </w:rPr>
+        <w:t xml:space="preserve"> supposés</w:t>
+      </w:r>
+      <w:r>
+        <w:rPr>
+          <w:rFonts w:eastAsiaTheme="minorEastAsia"/>
+        </w:rPr>
+        <w:t xml:space="preserve"> égales à l’</w:t>
+      </w:r>
+      <w:r>
+        <w:rPr>
+          <w:rFonts w:eastAsiaTheme="minorEastAsia"/>
+        </w:rPr>
+        <w:t>infini. Puis, l’itération révèle</w:t>
+      </w:r>
+      <w:r>
+        <w:rPr>
+          <w:rFonts w:eastAsiaTheme="minorEastAsia"/>
+        </w:rPr>
+        <w:t xml:space="preserve"> la valeur de chaque coût.</w:t>
       </w:r>
     </w:p>
-    <w:bookmarkEnd w:id="8"/>
     <w:p>
       <w:pPr>
+        <w:ind w:firstLine="708"/>
         <w:jc w:val="both"/>
       </w:pPr>
       <w:r>
-        <w:lastRenderedPageBreak/>
         <w:t>Itération :</w:t>
       </w:r>
     </w:p>
@@ -3948,6 +4282,7 @@
     </w:p>
     <w:p>
       <w:pPr>
+        <w:ind w:firstLine="708"/>
         <w:jc w:val="both"/>
       </w:pPr>
       <w:r>
@@ -4114,23 +4449,54 @@
     </w:p>
     <w:p>
       <w:pPr>
-        <w:pStyle w:val="Titre2"/>
-      </w:pPr>
-      <w:bookmarkStart w:id="9" w:name="_Toc510465334"/>
-      <w:r>
-        <w:t>Résultats obtenus :</w:t>
-      </w:r>
-      <w:bookmarkEnd w:id="9"/>
-    </w:p>
-    <w:p>
-      <w:pPr>
         <w:jc w:val="both"/>
         <w:rPr>
           <w:rFonts w:eastAsiaTheme="minorEastAsia"/>
         </w:rPr>
       </w:pPr>
       <w:r>
-        <w:t xml:space="preserve">Ils ont réalisé deux tests en donnant des poids différents à </w:t>
+        <w:rPr>
+          <w:rFonts w:eastAsiaTheme="minorEastAsia"/>
+        </w:rPr>
+        <w:tab/>
+        <w:t>Grâce à ce procédé, chaque nœud se verra attribuer un coût qui déterminera le chemin le plus efficient.</w:t>
+      </w:r>
+      <w:r>
+        <w:rPr>
+          <w:rFonts w:eastAsiaTheme="minorEastAsia"/>
+        </w:rPr>
+        <w:tab/>
+      </w:r>
+    </w:p>
+    <w:p>
+      <w:pPr>
+        <w:pStyle w:val="Titre2"/>
+      </w:pPr>
+      <w:bookmarkStart w:id="10" w:name="_Toc510639370"/>
+      <w:r>
+        <w:t>Résultats obtenus :</w:t>
+      </w:r>
+      <w:bookmarkEnd w:id="10"/>
+    </w:p>
+    <w:p>
+      <w:pPr>
+        <w:ind w:firstLine="708"/>
+        <w:jc w:val="both"/>
+        <w:rPr>
+          <w:rFonts w:eastAsiaTheme="minorEastAsia"/>
+        </w:rPr>
+      </w:pPr>
+      <w:r>
+        <w:t xml:space="preserve">Deux </w:t>
+      </w:r>
+      <w:r>
+        <w:t xml:space="preserve">tests </w:t>
+      </w:r>
+      <w:r>
+        <w:t xml:space="preserve">ont été réalisé </w:t>
+      </w:r>
+      <w:r>
+        <w:t xml:space="preserve">en donnant des poids différents à </w:t>
       </w:r>
       <m:oMath>
         <m:sSub>
@@ -4164,7 +4530,13 @@
         <w:rPr>
           <w:rFonts w:eastAsiaTheme="minorEastAsia"/>
         </w:rPr>
-        <w:t xml:space="preserve">, le premier test sera avec  </w:t>
+        <w:t>, le premier test est réalisé</w:t>
+      </w:r>
+      <w:r>
+        <w:rPr>
+          <w:rFonts w:eastAsiaTheme="minorEastAsia"/>
+        </w:rPr>
+        <w:t xml:space="preserve"> avec  </w:t>
       </w:r>
       <m:oMath>
         <m:sSub>
@@ -4243,13 +4615,26 @@
     </w:p>
     <w:p>
       <w:pPr>
+        <w:ind w:firstLine="708"/>
         <w:jc w:val="both"/>
       </w:pPr>
       <w:r>
         <w:rPr>
           <w:rFonts w:eastAsiaTheme="minorEastAsia"/>
         </w:rPr>
-        <w:t xml:space="preserve">Comme attendue, les chemins sont différents et bien dépendant des valeurs de </w:t>
+        <w:t>Comme attendue, les</w:t>
+      </w:r>
+      <w:r>
+        <w:rPr>
+          <w:rFonts w:eastAsiaTheme="minorEastAsia"/>
+        </w:rPr>
+        <w:t xml:space="preserve"> chemins sont différents car</w:t>
+      </w:r>
+      <w:r>
+        <w:rPr>
+          <w:rFonts w:eastAsiaTheme="minorEastAsia"/>
+        </w:rPr>
+        <w:t xml:space="preserve"> dépendant des valeurs de </w:t>
       </w:r>
       <m:oMath>
         <m:sSub>
@@ -4283,20 +4668,62 @@
         <w:rPr>
           <w:rFonts w:eastAsiaTheme="minorEastAsia"/>
         </w:rPr>
-        <w:t xml:space="preserve"> et de plus sont bien les plus efficients. Le temps</w:t>
+        <w:t>,</w:t>
       </w:r>
       <w:r>
         <w:rPr>
           <w:rFonts w:eastAsiaTheme="minorEastAsia"/>
         </w:rPr>
-        <w:t xml:space="preserve"> de calcul à lui été divisé par 100 par rapport à leurs deux premiers articles évoqués plutôt.</w:t>
+        <w:t xml:space="preserve"> de plus </w:t>
+      </w:r>
+      <w:r>
+        <w:rPr>
+          <w:rFonts w:eastAsiaTheme="minorEastAsia"/>
+        </w:rPr>
+        <w:t xml:space="preserve">les parcours calculés </w:t>
+      </w:r>
+      <w:r>
+        <w:rPr>
+          <w:rFonts w:eastAsiaTheme="minorEastAsia"/>
+        </w:rPr>
+        <w:t>sont bien les plus efficients</w:t>
+      </w:r>
+      <w:r>
+        <w:rPr>
+          <w:rFonts w:eastAsiaTheme="minorEastAsia"/>
+        </w:rPr>
+        <w:t xml:space="preserve"> dans chacun des cas</w:t>
+      </w:r>
+      <w:r>
+        <w:rPr>
+          <w:rFonts w:eastAsiaTheme="minorEastAsia"/>
+        </w:rPr>
+        <w:t>. Le temps</w:t>
+      </w:r>
+      <w:r>
+        <w:rPr>
+          <w:rFonts w:eastAsiaTheme="minorEastAsia"/>
+        </w:rPr>
+        <w:t xml:space="preserve"> de calcul à lui été divisé par 100 par rapport </w:t>
+      </w:r>
+      <w:r>
+        <w:rPr>
+          <w:rFonts w:eastAsiaTheme="minorEastAsia"/>
+        </w:rPr>
+        <w:t>aux</w:t>
+      </w:r>
+      <w:r>
+        <w:rPr>
+          <w:rFonts w:eastAsiaTheme="minorEastAsia"/>
+        </w:rPr>
+        <w:t xml:space="preserve"> deux premiers articles évoqués plutôt.</w:t>
       </w:r>
     </w:p>
     <w:p>
       <w:pPr>
         <w:pStyle w:val="Titre2"/>
       </w:pPr>
-      <w:bookmarkStart w:id="10" w:name="_Toc510465335"/>
+      <w:bookmarkStart w:id="11" w:name="_Toc510639371"/>
       <w:r>
         <w:t>Av</w:t>
       </w:r>
@@ -4305,77 +4732,189 @@
       </w:r>
       <w:r>
         <w:t> :</w:t>
-      </w:r>
-      <w:bookmarkEnd w:id="10"/>
-    </w:p>
-    <w:p>
-      <w:pPr>
-        <w:pStyle w:val="Titre3"/>
-      </w:pPr>
-      <w:bookmarkStart w:id="11" w:name="_Toc510465336"/>
-      <w:r>
-        <w:t>Avantages :</w:t>
       </w:r>
       <w:bookmarkEnd w:id="11"/>
     </w:p>
     <w:p>
       <w:pPr>
-        <w:jc w:val="both"/>
-      </w:pPr>
-      <w:r>
-        <w:t>Le temps de calcul, la possibilité d’affecter une valeur de temps de charge par nœud, le résultat obtenu est sûr et enfin les paramètres affectés aux calculs.</w:t>
-      </w:r>
-    </w:p>
-    <w:p>
-      <w:pPr>
         <w:pStyle w:val="Titre3"/>
       </w:pPr>
-      <w:bookmarkStart w:id="12" w:name="_Toc510465337"/>
-      <w:r>
-        <w:t>Inconvénients :</w:t>
+      <w:bookmarkStart w:id="12" w:name="_Toc510639372"/>
+      <w:r>
+        <w:t>Avantages :</w:t>
       </w:r>
       <w:bookmarkEnd w:id="12"/>
     </w:p>
     <w:p>
-      <w:r>
-        <w:t>Un seul véhicule pris en charge dans cette solution, donc non réaliste.</w:t>
+      <w:pPr>
+        <w:pStyle w:val="Paragraphedeliste"/>
+        <w:numPr>
+          <w:ilvl w:val="0"/>
+          <w:numId w:val="11"/>
+        </w:numPr>
+        <w:jc w:val="both"/>
+      </w:pPr>
+      <w:r>
+        <w:t>Le temps de calcul.</w:t>
       </w:r>
     </w:p>
     <w:p>
       <w:pPr>
-        <w:pStyle w:val="Titre1"/>
-      </w:pPr>
-      <w:bookmarkStart w:id="13" w:name="_Toc510465338"/>
-      <w:r>
-        <w:t>Route pour plusieurs véhicules électriques :</w:t>
-      </w:r>
-      <w:bookmarkEnd w:id="13"/>
-      <w:r>
-        <w:t xml:space="preserve"> </w:t>
+        <w:pStyle w:val="Paragraphedeliste"/>
+        <w:numPr>
+          <w:ilvl w:val="0"/>
+          <w:numId w:val="11"/>
+        </w:numPr>
+        <w:jc w:val="both"/>
+      </w:pPr>
+      <w:r>
+        <w:t>L</w:t>
+      </w:r>
+      <w:r>
+        <w:t>a possibilité d’affecter une valeur de temps de charge par nœud</w:t>
+      </w:r>
+      <w:r>
+        <w:t>.</w:t>
       </w:r>
     </w:p>
     <w:p>
       <w:pPr>
-        <w:pStyle w:val="Titre2"/>
-      </w:pPr>
-      <w:bookmarkStart w:id="14" w:name="_Toc510465339"/>
-      <w:r>
-        <w:t>Hypothèses et contraintes :</w:t>
-      </w:r>
-      <w:bookmarkEnd w:id="14"/>
+        <w:pStyle w:val="Paragraphedeliste"/>
+        <w:numPr>
+          <w:ilvl w:val="0"/>
+          <w:numId w:val="11"/>
+        </w:numPr>
+        <w:jc w:val="both"/>
+      </w:pPr>
+      <w:r>
+        <w:t>L</w:t>
+      </w:r>
+      <w:r>
+        <w:t xml:space="preserve">e résultat obtenu est </w:t>
+      </w:r>
+      <w:r>
+        <w:t>efficient.</w:t>
+      </w:r>
     </w:p>
     <w:p>
       <w:pPr>
+        <w:pStyle w:val="Paragraphedeliste"/>
+        <w:numPr>
+          <w:ilvl w:val="0"/>
+          <w:numId w:val="11"/>
+        </w:numPr>
+        <w:jc w:val="both"/>
+      </w:pPr>
+      <w:r>
+        <w:t>L</w:t>
+      </w:r>
+      <w:r>
+        <w:t>es paramètres affectés aux calculs</w:t>
+      </w:r>
+      <w:r>
+        <w:t xml:space="preserve"> sont cohérents avec ceux de notre projet (l</w:t>
+      </w:r>
+      <w:r>
+        <w:t>a prise en c</w:t>
+      </w:r>
+      <w:r>
+        <w:t>harge</w:t>
+      </w:r>
+      <w:r>
+        <w:t xml:space="preserve"> de paramètres liés</w:t>
+      </w:r>
+      <w:r>
+        <w:t xml:space="preserve"> à la consommation et au temps (recharge + trajet). </w:t>
+      </w:r>
+    </w:p>
+    <w:p>
+      <w:pPr>
         <w:pStyle w:val="Titre3"/>
       </w:pPr>
-      <w:bookmarkStart w:id="15" w:name="_Toc510465340"/>
+      <w:bookmarkStart w:id="13" w:name="_Toc510639373"/>
+      <w:r>
+        <w:t>Inconvénients :</w:t>
+      </w:r>
+      <w:bookmarkEnd w:id="13"/>
+    </w:p>
+    <w:p>
+      <w:pPr>
+        <w:pStyle w:val="Paragraphedeliste"/>
+        <w:numPr>
+          <w:ilvl w:val="0"/>
+          <w:numId w:val="12"/>
+        </w:numPr>
+      </w:pPr>
+      <w:r>
+        <w:t xml:space="preserve">Un seul véhicule pris en charge dans cette solution, </w:t>
+      </w:r>
+      <w:r>
+        <w:t>donc non réaliste (pas</w:t>
+      </w:r>
+      <w:r>
+        <w:t xml:space="preserve"> de prise en compte du trafic).</w:t>
+      </w:r>
+    </w:p>
+    <w:p>
+      <w:pPr>
+        <w:pStyle w:val="Paragraphedeliste"/>
+        <w:numPr>
+          <w:ilvl w:val="0"/>
+          <w:numId w:val="12"/>
+        </w:numPr>
+      </w:pPr>
+      <w:r>
+        <w:t xml:space="preserve">Valeurs des paramètres figées, non-dynamique. </w:t>
+      </w:r>
+    </w:p>
+    <w:p>
+      <w:pPr>
+        <w:pStyle w:val="Paragraphedeliste"/>
+        <w:numPr>
+          <w:ilvl w:val="0"/>
+          <w:numId w:val="12"/>
+        </w:numPr>
+      </w:pPr>
+      <w:r>
+        <w:t>Tous les nœuds ont le rôle de borne de recharge.</w:t>
+      </w:r>
+    </w:p>
+    <w:p>
+      <w:pPr>
+        <w:pStyle w:val="Titre1"/>
+      </w:pPr>
+      <w:bookmarkStart w:id="14" w:name="_Toc510639374"/>
+      <w:r>
+        <w:lastRenderedPageBreak/>
+        <w:t>Route pour plusieurs véhicules électriques :</w:t>
+      </w:r>
+      <w:bookmarkEnd w:id="14"/>
+      <w:r>
+        <w:t xml:space="preserve"> </w:t>
+      </w:r>
+    </w:p>
+    <w:p>
+      <w:pPr>
+        <w:pStyle w:val="Titre2"/>
+      </w:pPr>
+      <w:bookmarkStart w:id="15" w:name="_Toc510639375"/>
+      <w:r>
+        <w:t>Hypothèses et contraintes :</w:t>
+      </w:r>
+      <w:bookmarkEnd w:id="15"/>
+    </w:p>
+    <w:p>
+      <w:pPr>
+        <w:pStyle w:val="Titre3"/>
+      </w:pPr>
+      <w:bookmarkStart w:id="16" w:name="_Toc510639376"/>
       <w:r>
         <w:t>Hypothèses</w:t>
       </w:r>
       <w:r>
         <w:t> :</w:t>
       </w:r>
-      <w:bookmarkEnd w:id="15"/>
+      <w:bookmarkEnd w:id="16"/>
     </w:p>
     <w:p>
       <w:pPr>
@@ -4493,13 +5032,36 @@
     </w:p>
     <w:p>
       <w:pPr>
+        <w:pStyle w:val="Paragraphedeliste"/>
+        <w:numPr>
+          <w:ilvl w:val="0"/>
+          <w:numId w:val="7"/>
+        </w:numPr>
+      </w:pPr>
+      <w:r>
+        <w:t xml:space="preserve">Pour ce qui est des équations, même hypothèse qu’en </w:t>
+      </w:r>
+      <w:hyperlink w:anchor="_Hypothèses_:" w:history="1">
+        <w:r>
+          <w:rPr>
+            <w:rStyle w:val="Lienhypertexte"/>
+          </w:rPr>
+          <w:t>3.1.1</w:t>
+        </w:r>
+      </w:hyperlink>
+      <w:r>
+        <w:t>.</w:t>
+      </w:r>
+    </w:p>
+    <w:p>
+      <w:pPr>
         <w:pStyle w:val="Titre3"/>
       </w:pPr>
-      <w:bookmarkStart w:id="16" w:name="_Toc510465341"/>
+      <w:bookmarkStart w:id="17" w:name="_Toc510639377"/>
       <w:r>
         <w:t>Contraintes :</w:t>
       </w:r>
-      <w:bookmarkEnd w:id="16"/>
+      <w:bookmarkEnd w:id="17"/>
     </w:p>
     <w:p>
       <w:pPr>
@@ -4510,7 +5072,10 @@
         </w:numPr>
       </w:pPr>
       <w:r>
-        <w:t xml:space="preserve">Nombre de sous-flux impactant </w:t>
+        <w:t>Choix de N car, le nombre de sous-flux impacte</w:t>
+      </w:r>
+      <w:r>
+        <w:t xml:space="preserve"> </w:t>
       </w:r>
       <w:r>
         <w:t>directement le temps de calculs.</w:t>
@@ -4518,79 +5083,128 @@
     </w:p>
     <w:p>
       <w:pPr>
-        <w:pStyle w:val="Titre2"/>
-      </w:pPr>
-      <w:bookmarkStart w:id="17" w:name="_Toc510465342"/>
-      <w:r>
-        <w:t>Approche utilisée :</w:t>
-      </w:r>
-      <w:bookmarkEnd w:id="17"/>
+        <w:pStyle w:val="Paragraphedeliste"/>
+        <w:numPr>
+          <w:ilvl w:val="0"/>
+          <w:numId w:val="8"/>
+        </w:numPr>
+      </w:pPr>
+      <w:r>
+        <w:t>Connaître le type de chaque véhicule.</w:t>
+      </w:r>
     </w:p>
     <w:p>
       <w:pPr>
-        <w:ind w:firstLine="360"/>
-        <w:jc w:val="both"/>
-      </w:pPr>
-      <w:r>
-        <w:t xml:space="preserve">L’approche utilisé est similaire à l’approche précédemment, la différence est que le véhicule électrique est transformé en groupement de véhicules de même type afin de gérer le trafic de plusieurs véhicules. De plus, un nombre de chemin possible est défini par N ce qui permet de repartir le trafic sur plusieurs chemins. Le chemin le plus court n’est pas assuré pour tous les véhicules, mais chacun des véhicules peu arrivé à destination en utilisant un </w:t>
-      </w:r>
-      <w:r>
-        <w:t>des chemins définis</w:t>
-      </w:r>
-      <w:r>
-        <w:t xml:space="preserve">. </w:t>
+        <w:pStyle w:val="Paragraphedeliste"/>
+        <w:numPr>
+          <w:ilvl w:val="0"/>
+          <w:numId w:val="8"/>
+        </w:numPr>
+      </w:pPr>
+      <w:r>
+        <w:t xml:space="preserve">Pour ce qui est des équations, même contrainte qu’en </w:t>
+      </w:r>
+      <w:hyperlink w:anchor="_Contraintes_:" w:history="1">
+        <w:r>
+          <w:rPr>
+            <w:rStyle w:val="Lienhypertexte"/>
+          </w:rPr>
+          <w:t>3.1.2</w:t>
+        </w:r>
+      </w:hyperlink>
+      <w:r>
+        <w:t>.</w:t>
       </w:r>
     </w:p>
     <w:p>
       <w:pPr>
-        <w:ind w:firstLine="360"/>
-        <w:jc w:val="both"/>
-      </w:pPr>
-    </w:p>
-    <w:p>
-      <w:pPr>
         <w:pStyle w:val="Titre2"/>
       </w:pPr>
-      <w:bookmarkStart w:id="18" w:name="_Toc510465343"/>
-      <w:r>
-        <w:lastRenderedPageBreak/>
-        <w:t>Résultats obtenus :</w:t>
+      <w:bookmarkStart w:id="18" w:name="_Toc510639378"/>
+      <w:r>
+        <w:t>Approche utilisée :</w:t>
       </w:r>
       <w:bookmarkEnd w:id="18"/>
     </w:p>
     <w:p>
       <w:pPr>
+        <w:ind w:firstLine="360"/>
         <w:jc w:val="both"/>
       </w:pPr>
       <w:r>
-        <w:t xml:space="preserve">Les résultats sont </w:t>
-      </w:r>
-      <w:r>
-        <w:t>satisfaisants</w:t>
-      </w:r>
-      <w:r>
-        <w:t xml:space="preserve"> d’un point de vu macroscopique, mais dès que le nombre de sous-flux N augmente, les calculs deviennent un frein à l’utilisation de cette solution. </w:t>
+        <w:t xml:space="preserve">L’approche utilisé est similaire à l’approche précédemment, la différence est que le véhicule électrique est transformé en groupement de véhicules de même type afin de gérer le trafic de plusieurs véhicules. </w:t>
+      </w:r>
+      <w:r>
+        <w:t>Un nombre de chemin possible défini par N distribue les groupements de véhicules</w:t>
+      </w:r>
+      <w:r>
+        <w:t xml:space="preserve"> </w:t>
+      </w:r>
+      <w:r>
+        <w:t>pour répartir le trafic.</w:t>
+      </w:r>
+      <w:r>
+        <w:t xml:space="preserve"> Le chemin le plus court n’est pas assuré pour tous les véhicules, mais chacun des véhicules peu</w:t>
+      </w:r>
+      <w:r>
+        <w:t>t arriver</w:t>
+      </w:r>
+      <w:r>
+        <w:t xml:space="preserve"> à destination en utilisant un </w:t>
+      </w:r>
+      <w:r>
+        <w:t>des chemins définis</w:t>
+      </w:r>
+      <w:r>
+        <w:t xml:space="preserve"> par N</w:t>
+      </w:r>
+      <w:r>
+        <w:t xml:space="preserve">. </w:t>
       </w:r>
     </w:p>
     <w:p>
       <w:pPr>
         <w:pStyle w:val="Titre2"/>
       </w:pPr>
-      <w:bookmarkStart w:id="19" w:name="_Toc510465344"/>
-      <w:r>
-        <w:t>Avantages, inconvénients et défaut :</w:t>
+      <w:bookmarkStart w:id="19" w:name="_Toc510639379"/>
+      <w:r>
+        <w:t>Résultats obtenus :</w:t>
       </w:r>
       <w:bookmarkEnd w:id="19"/>
     </w:p>
     <w:p>
       <w:pPr>
+        <w:jc w:val="both"/>
+      </w:pPr>
+      <w:r>
+        <w:t xml:space="preserve">Les résultats sont </w:t>
+      </w:r>
+      <w:r>
+        <w:t>satisfaisants</w:t>
+      </w:r>
+      <w:r>
+        <w:t xml:space="preserve"> d’un point de vu macroscopique, mais dès que le nombre de sous-flux N augmente, les calculs deviennent un frein à l’utilisation de cette solution. </w:t>
+      </w:r>
+    </w:p>
+    <w:p>
+      <w:pPr>
+        <w:pStyle w:val="Titre2"/>
+      </w:pPr>
+      <w:bookmarkStart w:id="20" w:name="_Toc510639380"/>
+      <w:r>
+        <w:t>Avantages, inconvénients et défaut :</w:t>
+      </w:r>
+      <w:bookmarkEnd w:id="20"/>
+    </w:p>
+    <w:p>
+      <w:pPr>
         <w:pStyle w:val="Titre3"/>
       </w:pPr>
-      <w:bookmarkStart w:id="20" w:name="_Toc510465345"/>
+      <w:bookmarkStart w:id="21" w:name="_Toc510639381"/>
       <w:r>
         <w:t>Avantages :</w:t>
       </w:r>
-      <w:bookmarkEnd w:id="20"/>
+      <w:bookmarkEnd w:id="21"/>
     </w:p>
     <w:p>
       <w:pPr>
@@ -4601,7 +5215,13 @@
         </w:numPr>
       </w:pPr>
       <w:r>
-        <w:t>Permet toutes les possibilités de parcours.</w:t>
+        <w:t>Très efficace</w:t>
+      </w:r>
+      <w:r>
+        <w:t xml:space="preserve"> d’un point de vue</w:t>
+      </w:r>
+      <w:r>
+        <w:t xml:space="preserve"> macroscopique (N faible).</w:t>
       </w:r>
     </w:p>
     <w:p>
@@ -4613,42 +5233,21 @@
         </w:numPr>
       </w:pPr>
       <w:r>
-        <w:t>Prise de décision dynamique à chaque nœud.</w:t>
+        <w:t>Permet de répartir les véhicules pour éviter les bouchons lors des besoins de recharge</w:t>
+      </w:r>
+      <w:r>
+        <w:t>.</w:t>
       </w:r>
     </w:p>
     <w:p>
       <w:pPr>
-        <w:pStyle w:val="Paragraphedeliste"/>
-        <w:numPr>
-          <w:ilvl w:val="0"/>
-          <w:numId w:val="10"/>
-        </w:numPr>
-      </w:pPr>
-      <w:r>
-        <w:t>Très efficace en macroscopique (N faible).</w:t>
-      </w:r>
-    </w:p>
-    <w:p>
-      <w:pPr>
-        <w:pStyle w:val="Paragraphedeliste"/>
-        <w:numPr>
-          <w:ilvl w:val="0"/>
-          <w:numId w:val="10"/>
-        </w:numPr>
-      </w:pPr>
-      <w:r>
-        <w:t>Permet de gérer le trafic.</w:t>
-      </w:r>
-    </w:p>
-    <w:p>
-      <w:pPr>
         <w:pStyle w:val="Titre3"/>
       </w:pPr>
-      <w:bookmarkStart w:id="21" w:name="_Toc510465346"/>
+      <w:bookmarkStart w:id="22" w:name="_Toc510639382"/>
       <w:r>
         <w:t>Inconvénients :</w:t>
       </w:r>
-      <w:bookmarkEnd w:id="21"/>
+      <w:bookmarkEnd w:id="22"/>
     </w:p>
     <w:p>
       <w:pPr>
@@ -4677,124 +5276,169 @@
         </w:numPr>
       </w:pPr>
       <w:r>
-        <w:t>Le chemin n’est plus forcément le plus court.</w:t>
+        <w:t>Le chemin n</w:t>
+      </w:r>
+      <w:r>
+        <w:t>’est plus forcément le plus efficient</w:t>
+      </w:r>
+      <w:r>
+        <w:t>.</w:t>
       </w:r>
     </w:p>
     <w:p>
       <w:pPr>
-        <w:pStyle w:val="Titre1"/>
-      </w:pPr>
-      <w:bookmarkStart w:id="22" w:name="_Toc510465347"/>
-      <w:r>
-        <w:t>Conclusion :</w:t>
-      </w:r>
-      <w:bookmarkEnd w:id="22"/>
-    </w:p>
-    <w:p>
-      <w:pPr>
-        <w:ind w:left="360" w:firstLine="348"/>
-        <w:jc w:val="both"/>
-      </w:pPr>
-      <w:r>
-        <w:t>L’algorithme proposé pour un véhicule autonome simple est très efficace et prend un bon nombre de paramètre, comme le temps de trajet et de recharge, ainsi que le coût de recharge</w:t>
-      </w:r>
-      <w:r>
-        <w:t>, de plus le chemin efficient est assuré</w:t>
-      </w:r>
-      <w:r>
-        <w:t xml:space="preserve">. </w:t>
-      </w:r>
-      <w:r>
-        <w:t xml:space="preserve">Une solution est par la suite proposée pour créer un algorithme plus complexe pouvant gérer un ensemble de véhicules électrique. Les véhicules sont triés et rangés par type dans des sous-flux. Ces sous-flux sont répartit sur un ensemble de parcours définie par un nombre N. Lorsque N est faible, les résultats sont bon car il existe relativement peu de chemin à emprunter, mais lorsque N augmente, les calculs rendent l’algorithme inutilisable car il existe trop de chemin possible. De plus, le chemin efficient n’est plus assuré. Cet article a tenté de gérer le trafic d’une manière dynamique mais c’est heurté aux temps de calculs, dans l’article [1], la solution multi-véhicules </w:t>
-      </w:r>
-    </w:p>
-    <w:p>
-      <w:pPr>
-        <w:ind w:left="360" w:firstLine="348"/>
-        <w:jc w:val="both"/>
-      </w:pPr>
-      <w:r>
-        <w:t>Il s’agît néanmoins d’une approche intéressante et assura</w:t>
-      </w:r>
-      <w:r>
-        <w:t>nt un bon nombre de nos besoins, avec l’apport d’</w:t>
-      </w:r>
-      <w:r>
-        <w:t>idée apporté par</w:t>
-      </w:r>
-      <w:r>
-        <w:t xml:space="preserve"> les travaux d</w:t>
-      </w:r>
-      <w:r>
-        <w:t xml:space="preserve">es autres membres de l’équipe, nous </w:t>
-      </w:r>
-      <w:r>
-        <w:t xml:space="preserve">serons en mesure de </w:t>
-      </w:r>
-      <w:r>
-        <w:t xml:space="preserve">trouver </w:t>
-      </w:r>
-      <w:r>
-        <w:t>une solution optimale</w:t>
-      </w:r>
-      <w:r>
-        <w:t>.</w:t>
-      </w:r>
-    </w:p>
-    <w:p>
-      <w:pPr>
-        <w:ind w:left="360" w:firstLine="348"/>
-        <w:jc w:val="both"/>
-      </w:pPr>
-    </w:p>
-    <w:p>
-      <w:pPr>
-        <w:ind w:left="360" w:firstLine="348"/>
-        <w:jc w:val="both"/>
-      </w:pPr>
-    </w:p>
-    <w:p>
-      <w:pPr>
-        <w:ind w:left="360" w:firstLine="348"/>
-        <w:jc w:val="both"/>
-      </w:pPr>
-    </w:p>
-    <w:p>
-      <w:pPr>
-        <w:ind w:left="360" w:firstLine="348"/>
-        <w:jc w:val="both"/>
-      </w:pPr>
-    </w:p>
-    <w:p>
-      <w:pPr>
-        <w:ind w:left="360" w:firstLine="348"/>
-        <w:jc w:val="both"/>
-      </w:pPr>
-    </w:p>
-    <w:p>
-      <w:pPr>
-        <w:ind w:left="360" w:firstLine="348"/>
-        <w:jc w:val="both"/>
-      </w:pPr>
-    </w:p>
-    <w:p>
-      <w:pPr>
-        <w:ind w:left="360" w:firstLine="348"/>
-        <w:jc w:val="both"/>
-      </w:pPr>
+        <w:pStyle w:val="Paragraphedeliste"/>
+        <w:numPr>
+          <w:ilvl w:val="0"/>
+          <w:numId w:val="9"/>
+        </w:numPr>
+      </w:pPr>
+      <w:r>
+        <w:t>Les véhicules sont supposés partir du même point et arriver au même endroit (irréaliste).</w:t>
+      </w:r>
     </w:p>
     <w:p/>
     <w:p/>
+    <w:p/>
+    <w:p/>
+    <w:p/>
     <w:p>
       <w:pPr>
         <w:pStyle w:val="Titre1"/>
       </w:pPr>
-      <w:bookmarkStart w:id="23" w:name="_Toc510465348"/>
+      <w:bookmarkStart w:id="23" w:name="_Toc510639383"/>
+      <w:r>
+        <w:lastRenderedPageBreak/>
+        <w:t>Conclusion</w:t>
+      </w:r>
+      <w:bookmarkStart w:id="24" w:name="_GoBack"/>
+      <w:bookmarkEnd w:id="24"/>
+      <w:r>
+        <w:t> :</w:t>
+      </w:r>
+      <w:bookmarkEnd w:id="23"/>
+    </w:p>
+    <w:p>
+      <w:pPr>
+        <w:ind w:firstLine="708"/>
+        <w:jc w:val="both"/>
+      </w:pPr>
+      <w:r>
+        <w:t xml:space="preserve">L’algorithme proposé pour un véhicule </w:t>
+      </w:r>
+      <w:r>
+        <w:t>seul est simple e</w:t>
+      </w:r>
+      <w:r>
+        <w:t>t efficace</w:t>
+      </w:r>
+      <w:r>
+        <w:t>, il prend</w:t>
+      </w:r>
+      <w:r>
+        <w:t xml:space="preserve"> un bon nombre de paramètre</w:t>
+      </w:r>
+      <w:r>
+        <w:t xml:space="preserve"> utile à notre projet</w:t>
+      </w:r>
+      <w:r>
+        <w:t>, comme le temps de trajet et de recharge</w:t>
+      </w:r>
+      <w:r>
+        <w:t xml:space="preserve"> ainsi que la gestion de l’énergie.</w:t>
+      </w:r>
+      <w:r>
+        <w:t xml:space="preserve"> </w:t>
+      </w:r>
+      <w:r>
+        <w:t>D</w:t>
+      </w:r>
+      <w:r>
+        <w:t>e plus</w:t>
+      </w:r>
+      <w:r>
+        <w:t>,</w:t>
+      </w:r>
+      <w:r>
+        <w:t xml:space="preserve"> le</w:t>
+      </w:r>
+      <w:r>
+        <w:t xml:space="preserve"> meilleur</w:t>
+      </w:r>
+      <w:r>
+        <w:t xml:space="preserve"> chemin </w:t>
+      </w:r>
+      <w:r>
+        <w:t>en termes de temps et d’énergie est assuré.</w:t>
+      </w:r>
+      <w:r>
+        <w:t xml:space="preserve"> </w:t>
+      </w:r>
+      <w:r>
+        <w:t xml:space="preserve">La gestion du trafic proposé par la suite ne semble pas réunir les conditions nécessaires pour une utilisation à grande échelle. Une des solutions évoquées en [1], permet dynamiquement de changer les paramètres de temps de trajet liée au trafic, </w:t>
+      </w:r>
+      <w:r>
+        <w:t>ainsi en mettant</w:t>
+      </w:r>
+      <w:r>
+        <w:t xml:space="preserve"> à jours les données de temps de trajet de i vers j, </w:t>
+      </w:r>
+      <w:r>
+        <w:t>la gestion multi-véhicule pourra être assuré</w:t>
+      </w:r>
+      <w:r>
+        <w:t>. Cette solution semble plus adaptée pour notre projet.</w:t>
+      </w:r>
+    </w:p>
+    <w:p>
+      <w:pPr>
+        <w:ind w:firstLine="708"/>
+        <w:jc w:val="both"/>
+      </w:pPr>
+      <w:r>
+        <w:t>Cet article</w:t>
+      </w:r>
+      <w:r>
+        <w:t xml:space="preserve"> propose néanmoins de bonne base pour pouvoir échanger avec l’équipe afin de trouver une solution technique optimal en lien avec notre projet.</w:t>
+      </w:r>
+    </w:p>
+    <w:p>
+      <w:pPr>
+        <w:ind w:left="360" w:firstLine="348"/>
+        <w:jc w:val="both"/>
+      </w:pPr>
+    </w:p>
+    <w:p/>
+    <w:p/>
+    <w:p/>
+    <w:p/>
+    <w:p/>
+    <w:p/>
+    <w:p/>
+    <w:p/>
+    <w:p/>
+    <w:p/>
+    <w:p/>
+    <w:p/>
+    <w:p/>
+    <w:p/>
+    <w:p/>
+    <w:p/>
+    <w:p/>
+    <w:p/>
+    <w:p/>
+    <w:p/>
+    <w:p/>
+    <w:p>
+      <w:pPr>
+        <w:pStyle w:val="Titre1"/>
+      </w:pPr>
+      <w:bookmarkStart w:id="25" w:name="_Toc510639384"/>
       <w:r>
         <w:lastRenderedPageBreak/>
         <w:t>Références :</w:t>
       </w:r>
-      <w:bookmarkEnd w:id="23"/>
+      <w:bookmarkEnd w:id="25"/>
     </w:p>
     <w:p>
       <w:pPr>
@@ -4854,6 +5498,73 @@
           <w:lang w:val="en-GB"/>
         </w:rPr>
         <w:t xml:space="preserve"> and C. Cassandras, “Optimal routing of energy-aware vehicle in networks with inhomogeneous charging nodes” in Proc. of 22nd IEEE Mediterranean Conference on Control and Automation, June 2014, pp. 674–679.</w:t>
+      </w:r>
+    </w:p>
+    <w:p>
+      <w:pPr>
+        <w:rPr>
+          <w:lang w:val="en-GB"/>
+        </w:rPr>
+      </w:pPr>
+      <w:r>
+        <w:rPr>
+          <w:lang w:val="en-GB"/>
+        </w:rPr>
+        <w:t xml:space="preserve">[3] </w:t>
+      </w:r>
+      <w:proofErr w:type="spellStart"/>
+      <w:r>
+        <w:rPr>
+          <w:lang w:val="en-GB"/>
+        </w:rPr>
+        <w:t>Sepideh</w:t>
+      </w:r>
+      <w:proofErr w:type="spellEnd"/>
+      <w:r>
+        <w:rPr>
+          <w:lang w:val="en-GB"/>
+        </w:rPr>
+        <w:t xml:space="preserve"> </w:t>
+      </w:r>
+      <w:proofErr w:type="spellStart"/>
+      <w:r>
+        <w:rPr>
+          <w:lang w:val="en-GB"/>
+        </w:rPr>
+        <w:t>Pourazarm</w:t>
+      </w:r>
+      <w:proofErr w:type="spellEnd"/>
+      <w:r>
+        <w:rPr>
+          <w:lang w:val="en-GB"/>
+        </w:rPr>
+        <w:t xml:space="preserve">, Christos G. Cassandras, Andreas </w:t>
+      </w:r>
+      <w:proofErr w:type="spellStart"/>
+      <w:r>
+        <w:rPr>
+          <w:lang w:val="en-GB"/>
+        </w:rPr>
+        <w:t>Malikopoulos</w:t>
+      </w:r>
+      <w:proofErr w:type="spellEnd"/>
+      <w:r>
+        <w:rPr>
+          <w:lang w:val="en-GB"/>
+        </w:rPr>
+        <w:t>, “</w:t>
+      </w:r>
+      <w:r>
+        <w:rPr>
+          <w:lang w:val="en-GB"/>
+        </w:rPr>
+        <w:t>Optimal Routing of Electric Vehicles in Networks with charging Nodes: A Dynamic Programming Approach</w:t>
+      </w:r>
+      <w:r>
+        <w:rPr>
+          <w:lang w:val="en-GB"/>
+        </w:rPr>
+        <w:t>”</w:t>
       </w:r>
     </w:p>
     <w:sectPr>
@@ -4905,7 +5616,6 @@
         <w:docPartUnique/>
       </w:docPartObj>
     </w:sdtPr>
-    <w:sdtEndPr/>
     <w:sdtContent>
       <w:p>
         <w:pPr>
@@ -4925,7 +5635,7 @@
           <w:rPr>
             <w:noProof/>
           </w:rPr>
-          <w:t>2</w:t>
+          <w:t>6</w:t>
         </w:r>
         <w:r>
           <w:fldChar w:fldCharType="end"/>
@@ -4990,7 +5700,6 @@
         <w:dataBinding w:prefixMappings="xmlns:ns0='http://schemas.openxmlformats.org/package/2006/metadata/core-properties' xmlns:ns1='http://purl.org/dc/elements/1.1/'" w:xpath="/ns0:coreProperties[1]/ns1:title[1]" w:storeItemID="{6C3C8BC8-F283-45AE-878A-BAB7291924A1}"/>
         <w:text/>
       </w:sdtPr>
-      <w:sdtEndPr/>
       <w:sdtContent>
         <w:r>
           <w:rPr>
@@ -5023,14 +5732,13 @@
         <w:alias w:val="Date "/>
         <w:id w:val="78404859"/>
         <w:dataBinding w:prefixMappings="xmlns:ns0='http://schemas.microsoft.com/office/2006/coverPageProps'" w:xpath="/ns0:CoverPageProperties[1]/ns0:PublishDate[1]" w:storeItemID="{55AF091B-3C7A-41E3-B477-F2FDAA23CFDA}"/>
-        <w:date w:fullDate="2018-04-02T00:00:00Z">
+        <w:date w:fullDate="2018-04-04T00:00:00Z">
           <w:dateFormat w:val="dd MMMM yyyy"/>
           <w:lid w:val="fr-FR"/>
           <w:storeMappedDataAs w:val="dateTime"/>
           <w:calendar w:val="gregorian"/>
         </w:date>
       </w:sdtPr>
-      <w:sdtEndPr/>
       <w:sdtContent>
         <w:r>
           <w:rPr>
@@ -5039,7 +5747,7 @@
             <w:sz w:val="20"/>
             <w:szCs w:val="20"/>
           </w:rPr>
-          <w:t>02 avril 2018</w:t>
+          <w:t>04 avril 2018</w:t>
         </w:r>
       </w:sdtContent>
     </w:sdt>
@@ -5257,6 +5965,119 @@
     </w:lvl>
   </w:abstractNum>
   <w:abstractNum w:abstractNumId="2" w15:restartNumberingAfterBreak="0">
+    <w:nsid w:val="15801271"/>
+    <w:multiLevelType w:val="hybridMultilevel"/>
+    <w:tmpl w:val="769EE6AE"/>
+    <w:lvl w:ilvl="0" w:tplc="040C0001">
+      <w:start w:val="1"/>
+      <w:numFmt w:val="bullet"/>
+      <w:lvlText w:val=""/>
+      <w:lvlJc w:val="left"/>
+      <w:pPr>
+        <w:ind w:left="720" w:hanging="360"/>
+      </w:pPr>
+      <w:rPr>
+        <w:rFonts w:ascii="Symbol" w:hAnsi="Symbol" w:hint="default"/>
+      </w:rPr>
+    </w:lvl>
+    <w:lvl w:ilvl="1" w:tplc="040C0003" w:tentative="1">
+      <w:start w:val="1"/>
+      <w:numFmt w:val="bullet"/>
+      <w:lvlText w:val="o"/>
+      <w:lvlJc w:val="left"/>
+      <w:pPr>
+        <w:ind w:left="1440" w:hanging="360"/>
+      </w:pPr>
+      <w:rPr>
+        <w:rFonts w:ascii="Courier New" w:hAnsi="Courier New" w:cs="Courier New" w:hint="default"/>
+      </w:rPr>
+    </w:lvl>
+    <w:lvl w:ilvl="2" w:tplc="040C0005" w:tentative="1">
+      <w:start w:val="1"/>
+      <w:numFmt w:val="bullet"/>
+      <w:lvlText w:val=""/>
+      <w:lvlJc w:val="left"/>
+      <w:pPr>
+        <w:ind w:left="2160" w:hanging="360"/>
+      </w:pPr>
+      <w:rPr>
+        <w:rFonts w:ascii="Wingdings" w:hAnsi="Wingdings" w:hint="default"/>
+      </w:rPr>
+    </w:lvl>
+    <w:lvl w:ilvl="3" w:tplc="040C0001" w:tentative="1">
+      <w:start w:val="1"/>
+      <w:numFmt w:val="bullet"/>
+      <w:lvlText w:val=""/>
+      <w:lvlJc w:val="left"/>
+      <w:pPr>
+        <w:ind w:left="2880" w:hanging="360"/>
+      </w:pPr>
+      <w:rPr>
+        <w:rFonts w:ascii="Symbol" w:hAnsi="Symbol" w:hint="default"/>
+      </w:rPr>
+    </w:lvl>
+    <w:lvl w:ilvl="4" w:tplc="040C0003" w:tentative="1">
+      <w:start w:val="1"/>
+      <w:numFmt w:val="bullet"/>
+      <w:lvlText w:val="o"/>
+      <w:lvlJc w:val="left"/>
+      <w:pPr>
+        <w:ind w:left="3600" w:hanging="360"/>
+      </w:pPr>
+      <w:rPr>
+        <w:rFonts w:ascii="Courier New" w:hAnsi="Courier New" w:cs="Courier New" w:hint="default"/>
+      </w:rPr>
+    </w:lvl>
+    <w:lvl w:ilvl="5" w:tplc="040C0005" w:tentative="1">
+      <w:start w:val="1"/>
+      <w:numFmt w:val="bullet"/>
+      <w:lvlText w:val=""/>
+      <w:lvlJc w:val="left"/>
+      <w:pPr>
+        <w:ind w:left="4320" w:hanging="360"/>
+      </w:pPr>
+      <w:rPr>
+        <w:rFonts w:ascii="Wingdings" w:hAnsi="Wingdings" w:hint="default"/>
+      </w:rPr>
+    </w:lvl>
+    <w:lvl w:ilvl="6" w:tplc="040C0001" w:tentative="1">
+      <w:start w:val="1"/>
+      <w:numFmt w:val="bullet"/>
+      <w:lvlText w:val=""/>
+      <w:lvlJc w:val="left"/>
+      <w:pPr>
+        <w:ind w:left="5040" w:hanging="360"/>
+      </w:pPr>
+      <w:rPr>
+        <w:rFonts w:ascii="Symbol" w:hAnsi="Symbol" w:hint="default"/>
+      </w:rPr>
+    </w:lvl>
+    <w:lvl w:ilvl="7" w:tplc="040C0003" w:tentative="1">
+      <w:start w:val="1"/>
+      <w:numFmt w:val="bullet"/>
+      <w:lvlText w:val="o"/>
+      <w:lvlJc w:val="left"/>
+      <w:pPr>
+        <w:ind w:left="5760" w:hanging="360"/>
+      </w:pPr>
+      <w:rPr>
+        <w:rFonts w:ascii="Courier New" w:hAnsi="Courier New" w:cs="Courier New" w:hint="default"/>
+      </w:rPr>
+    </w:lvl>
+    <w:lvl w:ilvl="8" w:tplc="040C0005" w:tentative="1">
+      <w:start w:val="1"/>
+      <w:numFmt w:val="bullet"/>
+      <w:lvlText w:val=""/>
+      <w:lvlJc w:val="left"/>
+      <w:pPr>
+        <w:ind w:left="6480" w:hanging="360"/>
+      </w:pPr>
+      <w:rPr>
+        <w:rFonts w:ascii="Wingdings" w:hAnsi="Wingdings" w:hint="default"/>
+      </w:rPr>
+    </w:lvl>
+  </w:abstractNum>
+  <w:abstractNum w:abstractNumId="3" w15:restartNumberingAfterBreak="0">
     <w:nsid w:val="22815C5A"/>
     <w:multiLevelType w:val="hybridMultilevel"/>
     <w:tmpl w:val="8AAC5AB6"/>
@@ -5389,7 +6210,7 @@
       </w:pPr>
     </w:lvl>
   </w:abstractNum>
-  <w:abstractNum w:abstractNumId="3" w15:restartNumberingAfterBreak="0">
+  <w:abstractNum w:abstractNumId="4" w15:restartNumberingAfterBreak="0">
     <w:nsid w:val="314D05BF"/>
     <w:multiLevelType w:val="multilevel"/>
     <w:tmpl w:val="88CA49EA"/>
@@ -5478,7 +6299,7 @@
       </w:pPr>
     </w:lvl>
   </w:abstractNum>
-  <w:abstractNum w:abstractNumId="4" w15:restartNumberingAfterBreak="0">
+  <w:abstractNum w:abstractNumId="5" w15:restartNumberingAfterBreak="0">
     <w:nsid w:val="52E722CC"/>
     <w:multiLevelType w:val="multilevel"/>
     <w:tmpl w:val="461CFEBE"/>
@@ -5597,7 +6418,7 @@
       </w:rPr>
     </w:lvl>
   </w:abstractNum>
-  <w:abstractNum w:abstractNumId="5" w15:restartNumberingAfterBreak="0">
+  <w:abstractNum w:abstractNumId="6" w15:restartNumberingAfterBreak="0">
     <w:nsid w:val="578E301A"/>
     <w:multiLevelType w:val="hybridMultilevel"/>
     <w:tmpl w:val="1AF8E936"/>
@@ -5710,7 +6531,7 @@
       </w:rPr>
     </w:lvl>
   </w:abstractNum>
-  <w:abstractNum w:abstractNumId="6" w15:restartNumberingAfterBreak="0">
+  <w:abstractNum w:abstractNumId="7" w15:restartNumberingAfterBreak="0">
     <w:nsid w:val="5BAA5AA2"/>
     <w:multiLevelType w:val="multilevel"/>
     <w:tmpl w:val="1E2C02F8"/>
@@ -5797,7 +6618,7 @@
       </w:pPr>
     </w:lvl>
   </w:abstractNum>
-  <w:abstractNum w:abstractNumId="7" w15:restartNumberingAfterBreak="0">
+  <w:abstractNum w:abstractNumId="8" w15:restartNumberingAfterBreak="0">
     <w:nsid w:val="5D473436"/>
     <w:multiLevelType w:val="hybridMultilevel"/>
     <w:tmpl w:val="8E58283E"/>
@@ -5910,7 +6731,7 @@
       </w:rPr>
     </w:lvl>
   </w:abstractNum>
-  <w:abstractNum w:abstractNumId="8" w15:restartNumberingAfterBreak="0">
+  <w:abstractNum w:abstractNumId="9" w15:restartNumberingAfterBreak="0">
     <w:nsid w:val="5F271D39"/>
     <w:multiLevelType w:val="hybridMultilevel"/>
     <w:tmpl w:val="78E423CC"/>
@@ -6023,7 +6844,120 @@
       </w:rPr>
     </w:lvl>
   </w:abstractNum>
-  <w:abstractNum w:abstractNumId="9" w15:restartNumberingAfterBreak="0">
+  <w:abstractNum w:abstractNumId="10" w15:restartNumberingAfterBreak="0">
+    <w:nsid w:val="659F47E6"/>
+    <w:multiLevelType w:val="hybridMultilevel"/>
+    <w:tmpl w:val="0CD6C940"/>
+    <w:lvl w:ilvl="0" w:tplc="040C0001">
+      <w:start w:val="1"/>
+      <w:numFmt w:val="bullet"/>
+      <w:lvlText w:val=""/>
+      <w:lvlJc w:val="left"/>
+      <w:pPr>
+        <w:ind w:left="720" w:hanging="360"/>
+      </w:pPr>
+      <w:rPr>
+        <w:rFonts w:ascii="Symbol" w:hAnsi="Symbol" w:hint="default"/>
+      </w:rPr>
+    </w:lvl>
+    <w:lvl w:ilvl="1" w:tplc="040C0003" w:tentative="1">
+      <w:start w:val="1"/>
+      <w:numFmt w:val="bullet"/>
+      <w:lvlText w:val="o"/>
+      <w:lvlJc w:val="left"/>
+      <w:pPr>
+        <w:ind w:left="1440" w:hanging="360"/>
+      </w:pPr>
+      <w:rPr>
+        <w:rFonts w:ascii="Courier New" w:hAnsi="Courier New" w:cs="Courier New" w:hint="default"/>
+      </w:rPr>
+    </w:lvl>
+    <w:lvl w:ilvl="2" w:tplc="040C0005" w:tentative="1">
+      <w:start w:val="1"/>
+      <w:numFmt w:val="bullet"/>
+      <w:lvlText w:val=""/>
+      <w:lvlJc w:val="left"/>
+      <w:pPr>
+        <w:ind w:left="2160" w:hanging="360"/>
+      </w:pPr>
+      <w:rPr>
+        <w:rFonts w:ascii="Wingdings" w:hAnsi="Wingdings" w:hint="default"/>
+      </w:rPr>
+    </w:lvl>
+    <w:lvl w:ilvl="3" w:tplc="040C0001" w:tentative="1">
+      <w:start w:val="1"/>
+      <w:numFmt w:val="bullet"/>
+      <w:lvlText w:val=""/>
+      <w:lvlJc w:val="left"/>
+      <w:pPr>
+        <w:ind w:left="2880" w:hanging="360"/>
+      </w:pPr>
+      <w:rPr>
+        <w:rFonts w:ascii="Symbol" w:hAnsi="Symbol" w:hint="default"/>
+      </w:rPr>
+    </w:lvl>
+    <w:lvl w:ilvl="4" w:tplc="040C0003" w:tentative="1">
+      <w:start w:val="1"/>
+      <w:numFmt w:val="bullet"/>
+      <w:lvlText w:val="o"/>
+      <w:lvlJc w:val="left"/>
+      <w:pPr>
+        <w:ind w:left="3600" w:hanging="360"/>
+      </w:pPr>
+      <w:rPr>
+        <w:rFonts w:ascii="Courier New" w:hAnsi="Courier New" w:cs="Courier New" w:hint="default"/>
+      </w:rPr>
+    </w:lvl>
+    <w:lvl w:ilvl="5" w:tplc="040C0005" w:tentative="1">
+      <w:start w:val="1"/>
+      <w:numFmt w:val="bullet"/>
+      <w:lvlText w:val=""/>
+      <w:lvlJc w:val="left"/>
+      <w:pPr>
+        <w:ind w:left="4320" w:hanging="360"/>
+      </w:pPr>
+      <w:rPr>
+        <w:rFonts w:ascii="Wingdings" w:hAnsi="Wingdings" w:hint="default"/>
+      </w:rPr>
+    </w:lvl>
+    <w:lvl w:ilvl="6" w:tplc="040C0001" w:tentative="1">
+      <w:start w:val="1"/>
+      <w:numFmt w:val="bullet"/>
+      <w:lvlText w:val=""/>
+      <w:lvlJc w:val="left"/>
+      <w:pPr>
+        <w:ind w:left="5040" w:hanging="360"/>
+      </w:pPr>
+      <w:rPr>
+        <w:rFonts w:ascii="Symbol" w:hAnsi="Symbol" w:hint="default"/>
+      </w:rPr>
+    </w:lvl>
+    <w:lvl w:ilvl="7" w:tplc="040C0003" w:tentative="1">
+      <w:start w:val="1"/>
+      <w:numFmt w:val="bullet"/>
+      <w:lvlText w:val="o"/>
+      <w:lvlJc w:val="left"/>
+      <w:pPr>
+        <w:ind w:left="5760" w:hanging="360"/>
+      </w:pPr>
+      <w:rPr>
+        <w:rFonts w:ascii="Courier New" w:hAnsi="Courier New" w:cs="Courier New" w:hint="default"/>
+      </w:rPr>
+    </w:lvl>
+    <w:lvl w:ilvl="8" w:tplc="040C0005" w:tentative="1">
+      <w:start w:val="1"/>
+      <w:numFmt w:val="bullet"/>
+      <w:lvlText w:val=""/>
+      <w:lvlJc w:val="left"/>
+      <w:pPr>
+        <w:ind w:left="6480" w:hanging="360"/>
+      </w:pPr>
+      <w:rPr>
+        <w:rFonts w:ascii="Wingdings" w:hAnsi="Wingdings" w:hint="default"/>
+      </w:rPr>
+    </w:lvl>
+  </w:abstractNum>
+  <w:abstractNum w:abstractNumId="11" w15:restartNumberingAfterBreak="0">
     <w:nsid w:val="752E3CA5"/>
     <w:multiLevelType w:val="hybridMultilevel"/>
     <w:tmpl w:val="215E94FC"/>
@@ -6137,34 +7071,40 @@
     </w:lvl>
   </w:abstractNum>
   <w:num w:numId="1">
-    <w:abstractNumId w:val="4"/>
+    <w:abstractNumId w:val="5"/>
   </w:num>
   <w:num w:numId="2">
     <w:abstractNumId w:val="1"/>
   </w:num>
   <w:num w:numId="3">
+    <w:abstractNumId w:val="7"/>
+  </w:num>
+  <w:num w:numId="4">
+    <w:abstractNumId w:val="3"/>
+  </w:num>
+  <w:num w:numId="5">
+    <w:abstractNumId w:val="4"/>
+  </w:num>
+  <w:num w:numId="6">
+    <w:abstractNumId w:val="11"/>
+  </w:num>
+  <w:num w:numId="7">
     <w:abstractNumId w:val="6"/>
   </w:num>
-  <w:num w:numId="4">
-    <w:abstractNumId w:val="2"/>
-  </w:num>
-  <w:num w:numId="5">
-    <w:abstractNumId w:val="3"/>
-  </w:num>
-  <w:num w:numId="6">
-    <w:abstractNumId w:val="9"/>
-  </w:num>
-  <w:num w:numId="7">
-    <w:abstractNumId w:val="5"/>
-  </w:num>
   <w:num w:numId="8">
-    <w:abstractNumId w:val="7"/>
+    <w:abstractNumId w:val="8"/>
   </w:num>
   <w:num w:numId="9">
     <w:abstractNumId w:val="0"/>
   </w:num>
   <w:num w:numId="10">
-    <w:abstractNumId w:val="8"/>
+    <w:abstractNumId w:val="9"/>
+  </w:num>
+  <w:num w:numId="11">
+    <w:abstractNumId w:val="10"/>
+  </w:num>
+  <w:num w:numId="12">
+    <w:abstractNumId w:val="2"/>
   </w:num>
   <w:numIdMacAtCleanup w:val="10"/>
 </w:numbering>
@@ -7522,6 +8462,30 @@
       <w:lang w:eastAsia="fr-FR"/>
     </w:rPr>
   </w:style>
+  <w:style w:type="character" w:styleId="Mentionnonrsolue">
+    <w:name w:val="Unresolved Mention"/>
+    <w:basedOn w:val="Policepardfaut"/>
+    <w:uiPriority w:val="99"/>
+    <w:semiHidden/>
+    <w:unhideWhenUsed/>
+    <w:rsid w:val="007F48B1"/>
+    <w:rPr>
+      <w:color w:val="808080"/>
+      <w:shd w:val="clear" w:color="auto" w:fill="E6E6E6"/>
+    </w:rPr>
+  </w:style>
+  <w:style w:type="character" w:styleId="Lienhypertextesuivivisit">
+    <w:name w:val="FollowedHyperlink"/>
+    <w:basedOn w:val="Policepardfaut"/>
+    <w:uiPriority w:val="99"/>
+    <w:semiHidden/>
+    <w:unhideWhenUsed/>
+    <w:rsid w:val="00024D84"/>
+    <w:rPr>
+      <w:color w:val="954F72" w:themeColor="followedHyperlink"/>
+      <w:u w:val="single"/>
+    </w:rPr>
+  </w:style>
 </w:styles>
 </file>
 
@@ -7749,9 +8713,11 @@
     <w:rsid w:val="005F43DE"/>
     <w:rsid w:val="00666532"/>
     <w:rsid w:val="007352FA"/>
+    <w:rsid w:val="007626C0"/>
     <w:rsid w:val="007E699B"/>
     <w:rsid w:val="00885D4A"/>
     <w:rsid w:val="0089211D"/>
+    <w:rsid w:val="008A07A6"/>
     <w:rsid w:val="00964BB6"/>
     <w:rsid w:val="009C5CA6"/>
     <w:rsid w:val="00A84358"/>
@@ -7762,6 +8728,7 @@
     <w:rsid w:val="00E024E2"/>
     <w:rsid w:val="00E750BE"/>
     <w:rsid w:val="00F74A4E"/>
+    <w:rsid w:val="00FA7004"/>
   </w:rsids>
   <m:mathPr>
     <m:mathFont m:val="Cambria Math"/>
@@ -8577,7 +9544,7 @@
 
 <file path=customXml/item1.xml><?xml version="1.0" encoding="utf-8"?>
 <CoverPageProperties xmlns="http://schemas.microsoft.com/office/2006/coverPageProps">
-  <PublishDate>2018-04-02T00:00:00</PublishDate>
+  <PublishDate>2018-04-04T00:00:00</PublishDate>
   <Abstract/>
   <CompanyAddress/>
   <CompanyPhone/>
@@ -8599,7 +9566,7 @@
 </file>
 
 <file path=customXml/itemProps2.xml><?xml version="1.0" encoding="utf-8"?>
-<ds:datastoreItem xmlns:ds="http://schemas.openxmlformats.org/officeDocument/2006/customXml" ds:itemID="{091C40BB-8E5B-492A-B27F-7AC1056EE1BC}">
+<ds:datastoreItem xmlns:ds="http://schemas.openxmlformats.org/officeDocument/2006/customXml" ds:itemID="{9B7D4DD1-4F17-433A-8F8D-428A8E035509}">
   <ds:schemaRefs>
     <ds:schemaRef ds:uri="http://schemas.openxmlformats.org/officeDocument/2006/bibliography"/>
   </ds:schemaRefs>

</xml_diff>

<commit_message>
Correction fautes version FR
</commit_message>
<xml_diff>
--- a/Synthèse_Benoit/Synthèse_FR.docx
+++ b/Synthèse_Benoit/Synthèse_FR.docx
@@ -132,6 +132,7 @@
                   <w:dataBinding w:prefixMappings="xmlns:ns0='http://schemas.openxmlformats.org/package/2006/metadata/core-properties' xmlns:ns1='http://purl.org/dc/elements/1.1/'" w:xpath="/ns0:coreProperties[1]/ns1:creator[1]" w:storeItemID="{6C3C8BC8-F283-45AE-878A-BAB7291924A1}"/>
                   <w:text/>
                 </w:sdtPr>
+                <w:sdtEndPr/>
                 <w:sdtContent>
                   <w:p>
                     <w:pPr>
@@ -197,6 +198,7 @@
                       <w:calendar w:val="gregorian"/>
                     </w:date>
                   </w:sdtPr>
+                  <w:sdtEndPr/>
                   <w:sdtContent>
                     <w:r>
                       <w:rPr>
@@ -255,6 +257,7 @@
                 <w:dataBinding w:prefixMappings="xmlns:ns0='http://schemas.openxmlformats.org/officeDocument/2006/extended-properties'" w:xpath="/ns0:Properties[1]/ns0:Company[1]" w:storeItemID="{6668398D-A668-4E3E-A5EB-62B293D839F1}"/>
                 <w:text/>
               </w:sdtPr>
+              <w:sdtEndPr/>
               <w:sdtContent>
                 <w:tc>
                   <w:tcPr>
@@ -311,6 +314,7 @@
                   <w:dataBinding w:prefixMappings="xmlns:ns0='http://schemas.openxmlformats.org/package/2006/metadata/core-properties' xmlns:ns1='http://purl.org/dc/elements/1.1/'" w:xpath="/ns0:coreProperties[1]/ns1:title[1]" w:storeItemID="{6C3C8BC8-F283-45AE-878A-BAB7291924A1}"/>
                   <w:text/>
                 </w:sdtPr>
+                <w:sdtEndPr/>
                 <w:sdtContent>
                   <w:p>
                     <w:pPr>
@@ -353,6 +357,7 @@
                 <w:dataBinding w:prefixMappings="xmlns:ns0='http://schemas.openxmlformats.org/package/2006/metadata/core-properties' xmlns:ns1='http://purl.org/dc/elements/1.1/'" w:xpath="/ns0:coreProperties[1]/ns1:subject[1]" w:storeItemID="{6C3C8BC8-F283-45AE-878A-BAB7291924A1}"/>
                 <w:text/>
               </w:sdtPr>
+              <w:sdtEndPr/>
               <w:sdtContent>
                 <w:tc>
                   <w:tcPr>
@@ -2619,7 +2624,13 @@
         <w:t>Cet article fait partie de trois thèses [1] [2] [3] réalisée en partie par les auteurs de l’article ici étudié.</w:t>
       </w:r>
       <w:r>
-        <w:t xml:space="preserve"> Le but des deux articles non-synthétisé ici était d’étudier des chemins avec des nœuds de recharge homogènes pour [1] et non-homogène pour [2] en formulant le </w:t>
+        <w:t xml:space="preserve"> Le but des deux articles non-synthétisé</w:t>
+      </w:r>
+      <w:r>
+        <w:t>s</w:t>
+      </w:r>
+      <w:r>
+        <w:t xml:space="preserve"> ici était d’étudier des chemins avec des nœuds de recharge homogènes pour [1] et non-homogène pour [2] en formulant le </w:t>
       </w:r>
       <w:r>
         <w:t>modèle MINLP (Mixed Integer Non-</w:t>
@@ -2676,7 +2687,13 @@
         <w:jc w:val="both"/>
       </w:pPr>
       <w:r>
-        <w:t>L’article se compose de deux partie, une partie se focalisant sur la gestion d’un seul véhicule</w:t>
+        <w:t>L’article se compose de deux partie</w:t>
+      </w:r>
+      <w:r>
+        <w:t>s</w:t>
+      </w:r>
+      <w:r>
+        <w:t>, une partie se focalisant sur la gestion d’un seul véhicule</w:t>
       </w:r>
       <w:r>
         <w:t xml:space="preserve"> e</w:t>
@@ -2752,7 +2769,13 @@
         </w:numPr>
       </w:pPr>
       <w:r>
-        <w:t>Tous les nœuds sont supposé être des bornes de recharge.</w:t>
+        <w:t>Tous les nœuds sont supposé</w:t>
+      </w:r>
+      <w:r>
+        <w:t>s</w:t>
+      </w:r>
+      <w:r>
+        <w:t xml:space="preserve"> être des bornes de recharge.</w:t>
       </w:r>
     </w:p>
     <w:p>
@@ -2868,7 +2891,13 @@
         </w:numPr>
       </w:pPr>
       <w:r>
-        <w:t>Si des nœuds ne sont pas connecté, alors le temps est infini.</w:t>
+        <w:t>Si des nœuds ne sont pas connecté</w:t>
+      </w:r>
+      <w:r>
+        <w:t>s</w:t>
+      </w:r>
+      <w:r>
+        <w:t>, alors le temps est infini.</w:t>
       </w:r>
     </w:p>
     <w:p>
@@ -3138,7 +3167,19 @@
         <w:rPr>
           <w:rFonts w:eastAsiaTheme="minorEastAsia"/>
         </w:rPr>
-        <w:t>, lié aux technologie des stations de recharge</w:t>
+        <w:t>, lié aux technologie</w:t>
+      </w:r>
+      <w:r>
+        <w:rPr>
+          <w:rFonts w:eastAsiaTheme="minorEastAsia"/>
+        </w:rPr>
+        <w:t>s</w:t>
+      </w:r>
+      <w:r>
+        <w:rPr>
+          <w:rFonts w:eastAsiaTheme="minorEastAsia"/>
+        </w:rPr>
+        <w:t xml:space="preserve"> des stations de recharge</w:t>
       </w:r>
       <w:r>
         <w:rPr>
@@ -4704,7 +4745,13 @@
         <w:rPr>
           <w:rFonts w:eastAsiaTheme="minorEastAsia"/>
         </w:rPr>
-        <w:t xml:space="preserve"> de calcul à lui été divisé par 100 par rapport </w:t>
+        <w:t xml:space="preserve"> de calcul a</w:t>
+      </w:r>
+      <w:r>
+        <w:rPr>
+          <w:rFonts w:eastAsiaTheme="minorEastAsia"/>
+        </w:rPr>
+        <w:t xml:space="preserve"> lui été divisé par 100 par rapport </w:t>
       </w:r>
       <w:r>
         <w:rPr>
@@ -5039,7 +5086,13 @@
         </w:numPr>
       </w:pPr>
       <w:r>
-        <w:t xml:space="preserve">Pour ce qui est des équations, même hypothèse qu’en </w:t>
+        <w:t>Pour ce qui est des équations, même hypothèse</w:t>
+      </w:r>
+      <w:r>
+        <w:t>s</w:t>
+      </w:r>
+      <w:r>
+        <w:t xml:space="preserve"> qu’en </w:t>
       </w:r>
       <w:hyperlink w:anchor="_Hypothèses_:" w:history="1">
         <w:r>
@@ -5078,7 +5131,10 @@
         <w:t xml:space="preserve"> </w:t>
       </w:r>
       <w:r>
-        <w:t>directement le temps de calculs.</w:t>
+        <w:t>directement le temps de calcul</w:t>
+      </w:r>
+      <w:r>
+        <w:t>.</w:t>
       </w:r>
     </w:p>
     <w:p>
@@ -5092,6 +5148,8 @@
       <w:r>
         <w:t>Connaître le type de chaque véhicule.</w:t>
       </w:r>
+      <w:bookmarkStart w:id="18" w:name="_GoBack"/>
+      <w:bookmarkEnd w:id="18"/>
     </w:p>
     <w:p>
       <w:pPr>
@@ -5102,7 +5160,13 @@
         </w:numPr>
       </w:pPr>
       <w:r>
-        <w:t xml:space="preserve">Pour ce qui est des équations, même contrainte qu’en </w:t>
+        <w:t>Pour ce qui est des équations, même contrainte</w:t>
+      </w:r>
+      <w:r>
+        <w:t>s</w:t>
+      </w:r>
+      <w:r>
+        <w:t xml:space="preserve"> qu’en </w:t>
       </w:r>
       <w:hyperlink w:anchor="_Contraintes_:" w:history="1">
         <w:r>
@@ -5120,91 +5184,91 @@
       <w:pPr>
         <w:pStyle w:val="Titre2"/>
       </w:pPr>
-      <w:bookmarkStart w:id="18" w:name="_Toc510639378"/>
+      <w:bookmarkStart w:id="19" w:name="_Toc510639378"/>
       <w:r>
         <w:t>Approche utilisée :</w:t>
-      </w:r>
-      <w:bookmarkEnd w:id="18"/>
-    </w:p>
-    <w:p>
-      <w:pPr>
-        <w:ind w:firstLine="360"/>
-        <w:jc w:val="both"/>
-      </w:pPr>
-      <w:r>
-        <w:t xml:space="preserve">L’approche utilisé est similaire à l’approche précédemment, la différence est que le véhicule électrique est transformé en groupement de véhicules de même type afin de gérer le trafic de plusieurs véhicules. </w:t>
-      </w:r>
-      <w:r>
-        <w:t>Un nombre de chemin possible défini par N distribue les groupements de véhicules</w:t>
-      </w:r>
-      <w:r>
-        <w:t xml:space="preserve"> </w:t>
-      </w:r>
-      <w:r>
-        <w:t>pour répartir le trafic.</w:t>
-      </w:r>
-      <w:r>
-        <w:t xml:space="preserve"> Le chemin le plus court n’est pas assuré pour tous les véhicules, mais chacun des véhicules peu</w:t>
-      </w:r>
-      <w:r>
-        <w:t>t arriver</w:t>
-      </w:r>
-      <w:r>
-        <w:t xml:space="preserve"> à destination en utilisant un </w:t>
-      </w:r>
-      <w:r>
-        <w:t>des chemins définis</w:t>
-      </w:r>
-      <w:r>
-        <w:t xml:space="preserve"> par N</w:t>
-      </w:r>
-      <w:r>
-        <w:t xml:space="preserve">. </w:t>
-      </w:r>
-    </w:p>
-    <w:p>
-      <w:pPr>
-        <w:pStyle w:val="Titre2"/>
-      </w:pPr>
-      <w:bookmarkStart w:id="19" w:name="_Toc510639379"/>
-      <w:r>
-        <w:t>Résultats obtenus :</w:t>
       </w:r>
       <w:bookmarkEnd w:id="19"/>
     </w:p>
     <w:p>
       <w:pPr>
+        <w:ind w:firstLine="360"/>
         <w:jc w:val="both"/>
       </w:pPr>
       <w:r>
-        <w:t xml:space="preserve">Les résultats sont </w:t>
-      </w:r>
-      <w:r>
-        <w:t>satisfaisants</w:t>
-      </w:r>
-      <w:r>
-        <w:t xml:space="preserve"> d’un point de vu macroscopique, mais dès que le nombre de sous-flux N augmente, les calculs deviennent un frein à l’utilisation de cette solution. </w:t>
+        <w:t xml:space="preserve">L’approche utilisé est similaire à l’approche précédemment, la différence est que le véhicule électrique est transformé en groupement de véhicules de même type afin de gérer le trafic de plusieurs véhicules. </w:t>
+      </w:r>
+      <w:r>
+        <w:t>Un nombre de chemin possible défini par N distribue les groupements de véhicules</w:t>
+      </w:r>
+      <w:r>
+        <w:t xml:space="preserve"> </w:t>
+      </w:r>
+      <w:r>
+        <w:t>pour répartir le trafic.</w:t>
+      </w:r>
+      <w:r>
+        <w:t xml:space="preserve"> Le chemin le plus court n’est pas assuré pour tous les véhicules, mais chacun des véhicules peu</w:t>
+      </w:r>
+      <w:r>
+        <w:t>t arriver</w:t>
+      </w:r>
+      <w:r>
+        <w:t xml:space="preserve"> à destination en utilisant un </w:t>
+      </w:r>
+      <w:r>
+        <w:t>des chemins définis</w:t>
+      </w:r>
+      <w:r>
+        <w:t xml:space="preserve"> par N</w:t>
+      </w:r>
+      <w:r>
+        <w:t xml:space="preserve">. </w:t>
       </w:r>
     </w:p>
     <w:p>
       <w:pPr>
         <w:pStyle w:val="Titre2"/>
       </w:pPr>
-      <w:bookmarkStart w:id="20" w:name="_Toc510639380"/>
-      <w:r>
-        <w:t>Avantages, inconvénients et défaut :</w:t>
+      <w:bookmarkStart w:id="20" w:name="_Toc510639379"/>
+      <w:r>
+        <w:t>Résultats obtenus :</w:t>
       </w:r>
       <w:bookmarkEnd w:id="20"/>
     </w:p>
     <w:p>
       <w:pPr>
+        <w:jc w:val="both"/>
+      </w:pPr>
+      <w:r>
+        <w:t xml:space="preserve">Les résultats sont </w:t>
+      </w:r>
+      <w:r>
+        <w:t>satisfaisants</w:t>
+      </w:r>
+      <w:r>
+        <w:t xml:space="preserve"> d’un point de vu macroscopique, mais dès que le nombre de sous-flux N augmente, les calculs deviennent un frein à l’utilisation de cette solution. </w:t>
+      </w:r>
+    </w:p>
+    <w:p>
+      <w:pPr>
+        <w:pStyle w:val="Titre2"/>
+      </w:pPr>
+      <w:bookmarkStart w:id="21" w:name="_Toc510639380"/>
+      <w:r>
+        <w:t>Avantages, inconvénients et défaut :</w:t>
+      </w:r>
+      <w:bookmarkEnd w:id="21"/>
+    </w:p>
+    <w:p>
+      <w:pPr>
         <w:pStyle w:val="Titre3"/>
       </w:pPr>
-      <w:bookmarkStart w:id="21" w:name="_Toc510639381"/>
+      <w:bookmarkStart w:id="22" w:name="_Toc510639381"/>
       <w:r>
         <w:t>Avantages :</w:t>
       </w:r>
-      <w:bookmarkEnd w:id="21"/>
+      <w:bookmarkEnd w:id="22"/>
     </w:p>
     <w:p>
       <w:pPr>
@@ -5243,11 +5307,11 @@
       <w:pPr>
         <w:pStyle w:val="Titre3"/>
       </w:pPr>
-      <w:bookmarkStart w:id="22" w:name="_Toc510639382"/>
+      <w:bookmarkStart w:id="23" w:name="_Toc510639382"/>
       <w:r>
         <w:t>Inconvénients :</w:t>
       </w:r>
-      <w:bookmarkEnd w:id="22"/>
+      <w:bookmarkEnd w:id="23"/>
     </w:p>
     <w:p>
       <w:pPr>
@@ -5306,17 +5370,15 @@
       <w:pPr>
         <w:pStyle w:val="Titre1"/>
       </w:pPr>
-      <w:bookmarkStart w:id="23" w:name="_Toc510639383"/>
+      <w:bookmarkStart w:id="24" w:name="_Toc510639383"/>
       <w:r>
         <w:lastRenderedPageBreak/>
         <w:t>Conclusion</w:t>
       </w:r>
-      <w:bookmarkStart w:id="24" w:name="_GoBack"/>
+      <w:r>
+        <w:t> :</w:t>
+      </w:r>
       <w:bookmarkEnd w:id="24"/>
-      <w:r>
-        <w:t> :</w:t>
-      </w:r>
-      <w:bookmarkEnd w:id="23"/>
     </w:p>
     <w:p>
       <w:pPr>
@@ -5616,6 +5678,7 @@
         <w:docPartUnique/>
       </w:docPartObj>
     </w:sdtPr>
+    <w:sdtEndPr/>
     <w:sdtContent>
       <w:p>
         <w:pPr>
@@ -5635,7 +5698,7 @@
           <w:rPr>
             <w:noProof/>
           </w:rPr>
-          <w:t>6</w:t>
+          <w:t>4</w:t>
         </w:r>
         <w:r>
           <w:fldChar w:fldCharType="end"/>
@@ -5700,6 +5763,7 @@
         <w:dataBinding w:prefixMappings="xmlns:ns0='http://schemas.openxmlformats.org/package/2006/metadata/core-properties' xmlns:ns1='http://purl.org/dc/elements/1.1/'" w:xpath="/ns0:coreProperties[1]/ns1:title[1]" w:storeItemID="{6C3C8BC8-F283-45AE-878A-BAB7291924A1}"/>
         <w:text/>
       </w:sdtPr>
+      <w:sdtEndPr/>
       <w:sdtContent>
         <w:r>
           <w:rPr>
@@ -5739,6 +5803,7 @@
           <w:calendar w:val="gregorian"/>
         </w:date>
       </w:sdtPr>
+      <w:sdtEndPr/>
       <w:sdtContent>
         <w:r>
           <w:rPr>
@@ -8721,6 +8786,7 @@
     <w:rsid w:val="00964BB6"/>
     <w:rsid w:val="009C5CA6"/>
     <w:rsid w:val="00A84358"/>
+    <w:rsid w:val="00A844D1"/>
     <w:rsid w:val="00BA4FDC"/>
     <w:rsid w:val="00D42208"/>
     <w:rsid w:val="00D66E4C"/>
@@ -9566,7 +9632,7 @@
 </file>
 
 <file path=customXml/itemProps2.xml><?xml version="1.0" encoding="utf-8"?>
-<ds:datastoreItem xmlns:ds="http://schemas.openxmlformats.org/officeDocument/2006/customXml" ds:itemID="{9B7D4DD1-4F17-433A-8F8D-428A8E035509}">
+<ds:datastoreItem xmlns:ds="http://schemas.openxmlformats.org/officeDocument/2006/customXml" ds:itemID="{9744CAAD-B62E-494E-A5D1-F600625E9D7A}">
   <ds:schemaRefs>
     <ds:schemaRef ds:uri="http://schemas.openxmlformats.org/officeDocument/2006/bibliography"/>
   </ds:schemaRefs>

</xml_diff>